<commit_message>
* Project "Learning / Hibernate / Hibernate JBoss.org part_01":    + Add the new HQL/JPQL example.    ! Update the "ToDo list.docx" file.
</commit_message>
<xml_diff>
--- a/Hibernate/Hibernate JBoss.org part_01/docs/ToDo list.docx
+++ b/Hibernate/Hibernate JBoss.org part_01/docs/ToDo list.docx
@@ -16,7 +16,16 @@
           <w:rFonts w:ascii="Times New Roman" w:hAnsi="Times New Roman" w:cs="Times New Roman"/>
           <w:lang w:val="en-US"/>
         </w:rPr>
-        <w:t>TODO list</w:t>
+        <w:t>Hibernate todo</w:t>
+      </w:r>
+      <w:bookmarkStart w:id="0" w:name="_GoBack"/>
+      <w:bookmarkEnd w:id="0"/>
+      <w:r>
+        <w:rPr>
+          <w:rFonts w:ascii="Times New Roman" w:hAnsi="Times New Roman" w:cs="Times New Roman"/>
+          <w:lang w:val="en-US"/>
+        </w:rPr>
+        <w:t xml:space="preserve"> list</w:t>
       </w:r>
     </w:p>
     <w:p>
@@ -27,71 +36,401 @@
           <w:numId w:val="1"/>
         </w:numPr>
         <w:rPr>
-          <w:lang w:val="ru-RU"/>
-        </w:rPr>
-      </w:pPr>
-      <w:r>
-        <w:rPr>
+          <w:rFonts w:ascii="Times New Roman" w:hAnsi="Times New Roman" w:cs="Times New Roman"/>
+          <w:sz w:val="22"/>
+          <w:szCs w:val="22"/>
+          <w:lang w:val="ru-RU"/>
+        </w:rPr>
+      </w:pPr>
+      <w:r>
+        <w:rPr>
+          <w:rFonts w:ascii="Times New Roman" w:hAnsi="Times New Roman" w:cs="Times New Roman"/>
+          <w:sz w:val="22"/>
+          <w:szCs w:val="22"/>
           <w:lang w:val="ru-RU"/>
         </w:rPr>
         <w:t xml:space="preserve">В примере </w:t>
       </w:r>
       <w:proofErr w:type="spellStart"/>
       <w:r>
+        <w:rPr>
+          <w:rFonts w:ascii="Times New Roman" w:hAnsi="Times New Roman" w:cs="Times New Roman"/>
+          <w:sz w:val="22"/>
+          <w:szCs w:val="22"/>
+        </w:rPr>
         <w:t>TestPokymorphism</w:t>
       </w:r>
       <w:proofErr w:type="spellEnd"/>
       <w:r>
         <w:rPr>
+          <w:rFonts w:ascii="Times New Roman" w:hAnsi="Times New Roman" w:cs="Times New Roman"/>
+          <w:sz w:val="22"/>
+          <w:szCs w:val="22"/>
           <w:lang w:val="ru-RU"/>
         </w:rPr>
         <w:t xml:space="preserve"> при добавлении аннотации @</w:t>
       </w:r>
       <w:proofErr w:type="gramStart"/>
       <w:r>
+        <w:rPr>
+          <w:rFonts w:ascii="Times New Roman" w:hAnsi="Times New Roman" w:cs="Times New Roman"/>
+          <w:sz w:val="22"/>
+          <w:szCs w:val="22"/>
+        </w:rPr>
         <w:t>Polymorphism</w:t>
       </w:r>
       <w:r>
         <w:rPr>
+          <w:rFonts w:ascii="Times New Roman" w:hAnsi="Times New Roman" w:cs="Times New Roman"/>
+          <w:sz w:val="22"/>
+          <w:szCs w:val="22"/>
           <w:lang w:val="ru-RU"/>
         </w:rPr>
         <w:t>(</w:t>
       </w:r>
       <w:proofErr w:type="gramEnd"/>
       <w:r>
+        <w:rPr>
+          <w:rFonts w:ascii="Times New Roman" w:hAnsi="Times New Roman" w:cs="Times New Roman"/>
+          <w:sz w:val="22"/>
+          <w:szCs w:val="22"/>
+        </w:rPr>
         <w:t>type</w:t>
       </w:r>
       <w:r>
         <w:rPr>
+          <w:rFonts w:ascii="Times New Roman" w:hAnsi="Times New Roman" w:cs="Times New Roman"/>
+          <w:sz w:val="22"/>
+          <w:szCs w:val="22"/>
           <w:lang w:val="ru-RU"/>
         </w:rPr>
         <w:t xml:space="preserve"> = </w:t>
       </w:r>
       <w:proofErr w:type="spellStart"/>
       <w:r>
+        <w:rPr>
+          <w:rFonts w:ascii="Times New Roman" w:hAnsi="Times New Roman" w:cs="Times New Roman"/>
+          <w:sz w:val="22"/>
+          <w:szCs w:val="22"/>
+        </w:rPr>
         <w:t>PolymorphismType</w:t>
       </w:r>
       <w:proofErr w:type="spellEnd"/>
       <w:r>
         <w:rPr>
+          <w:rFonts w:ascii="Times New Roman" w:hAnsi="Times New Roman" w:cs="Times New Roman"/>
+          <w:sz w:val="22"/>
+          <w:szCs w:val="22"/>
           <w:lang w:val="ru-RU"/>
         </w:rPr>
         <w:t>.</w:t>
       </w:r>
       <w:r>
+        <w:rPr>
+          <w:rFonts w:ascii="Times New Roman" w:hAnsi="Times New Roman" w:cs="Times New Roman"/>
+          <w:sz w:val="22"/>
+          <w:szCs w:val="22"/>
+        </w:rPr>
         <w:t>EXPLICIT</w:t>
       </w:r>
       <w:r>
         <w:rPr>
+          <w:rFonts w:ascii="Times New Roman" w:hAnsi="Times New Roman" w:cs="Times New Roman"/>
+          <w:sz w:val="22"/>
+          <w:szCs w:val="22"/>
+          <w:lang w:val="ru-RU"/>
+        </w:rPr>
+        <w:t>)к одному из подклассов и последующем полиморфном запросе к родительскому классу вытягива</w:t>
+      </w:r>
+      <w:r>
+        <w:rPr>
+          <w:rFonts w:ascii="Times New Roman" w:hAnsi="Times New Roman" w:cs="Times New Roman"/>
+          <w:sz w:val="22"/>
+          <w:szCs w:val="22"/>
+          <w:lang w:val="ru-RU"/>
+        </w:rPr>
+        <w:t>е</w:t>
+      </w:r>
+      <w:r>
+        <w:rPr>
+          <w:rFonts w:ascii="Times New Roman" w:hAnsi="Times New Roman" w:cs="Times New Roman"/>
+          <w:sz w:val="22"/>
+          <w:szCs w:val="22"/>
+          <w:lang w:val="ru-RU"/>
+        </w:rPr>
+        <w:t>тся вся иерархия классов. Почему?</w:t>
+      </w:r>
+      <w:r>
+        <w:rPr>
+          <w:rFonts w:ascii="Times New Roman" w:hAnsi="Times New Roman" w:cs="Times New Roman"/>
+          <w:sz w:val="22"/>
+          <w:szCs w:val="22"/>
+          <w:lang w:val="ru-RU"/>
+        </w:rPr>
+        <w:t xml:space="preserve"> (Возможно решение здесь - </w:t>
+      </w:r>
+      <w:hyperlink r:id="rId5" w:history="1">
+        <w:r>
+          <w:rPr>
+            <w:rStyle w:val="Hyperlink"/>
+            <w:rFonts w:ascii="Times New Roman" w:hAnsi="Times New Roman" w:cs="Times New Roman"/>
+            <w:sz w:val="22"/>
+            <w:szCs w:val="22"/>
+            <w:lang w:val="ru-RU"/>
+          </w:rPr>
+          <w:t>https://stackoverflow.com/questions/27966134/hibernate-explicit-polymorphism-with-joined-inheritence-strategy</w:t>
+        </w:r>
+      </w:hyperlink>
+      <w:r>
+        <w:rPr>
+          <w:rFonts w:ascii="Times New Roman" w:hAnsi="Times New Roman" w:cs="Times New Roman"/>
+          <w:sz w:val="22"/>
+          <w:szCs w:val="22"/>
+          <w:lang w:val="ru-RU"/>
+        </w:rPr>
+        <w:t>:</w:t>
+      </w:r>
+    </w:p>
+    <w:p>
+      <w:pPr>
+        <w:pStyle w:val="NormalWeb"/>
+        <w:ind w:left="709"/>
+        <w:rPr>
+          <w:sz w:val="22"/>
+          <w:szCs w:val="22"/>
+        </w:rPr>
+      </w:pPr>
+      <w:r>
+        <w:rPr>
+          <w:sz w:val="22"/>
+          <w:szCs w:val="22"/>
+        </w:rPr>
+        <w:t xml:space="preserve">The documentation is indeed misleading, but </w:t>
+      </w:r>
+      <w:hyperlink r:id="rId6" w:history="1">
+        <w:r>
+          <w:rPr>
+            <w:rStyle w:val="Hyperlink"/>
+            <w:sz w:val="22"/>
+            <w:szCs w:val="22"/>
+          </w:rPr>
+          <w:t>ANN-314</w:t>
+        </w:r>
+      </w:hyperlink>
+      <w:r>
+        <w:rPr>
+          <w:sz w:val="22"/>
+          <w:szCs w:val="22"/>
+        </w:rPr>
+        <w:t xml:space="preserve"> JIRA issue explains what the Hibernate authors had in mind:</w:t>
+      </w:r>
+    </w:p>
+    <w:p>
+      <w:pPr>
+        <w:pStyle w:val="NormalWeb"/>
+        <w:ind w:left="709"/>
+        <w:rPr>
+          <w:sz w:val="22"/>
+          <w:szCs w:val="22"/>
+        </w:rPr>
+      </w:pPr>
+      <w:r>
+        <w:rPr>
+          <w:sz w:val="22"/>
+          <w:szCs w:val="22"/>
+        </w:rPr>
+        <w:t>Polymorphism explicit only applies on root entities and prevents queries naming a (unmapped) superclass to return mapped sub entities</w:t>
+      </w:r>
+    </w:p>
+    <w:p>
+      <w:pPr>
+        <w:pStyle w:val="NormalWeb"/>
+        <w:ind w:left="709"/>
+        <w:rPr>
+          <w:sz w:val="22"/>
+          <w:szCs w:val="22"/>
+        </w:rPr>
+      </w:pPr>
+      <w:r>
+        <w:rPr>
+          <w:b/>
+          <w:sz w:val="22"/>
+          <w:szCs w:val="22"/>
+        </w:rPr>
+        <w:t>If the parent class was not mapped</w:t>
+      </w:r>
+      <w:r>
+        <w:rPr>
+          <w:sz w:val="22"/>
+          <w:szCs w:val="22"/>
+        </w:rPr>
+        <w:t xml:space="preserve"> (e.g. being annotated with @Entity) </w:t>
+      </w:r>
+      <w:r>
+        <w:rPr>
+          <w:b/>
+          <w:sz w:val="22"/>
+          <w:szCs w:val="22"/>
+        </w:rPr>
+        <w:t>and the sub-classes were having explicit polymorphism</w:t>
+      </w:r>
+      <w:r>
+        <w:rPr>
+          <w:sz w:val="22"/>
+          <w:szCs w:val="22"/>
+        </w:rPr>
+        <w:t>, then querying for super-class would not return the sub-class.</w:t>
+      </w:r>
+    </w:p>
+    <w:p>
+      <w:pPr>
+        <w:pStyle w:val="NormalWeb"/>
+        <w:ind w:left="709"/>
+        <w:rPr>
+          <w:sz w:val="22"/>
+          <w:szCs w:val="22"/>
+          <w:lang w:val="ru-RU"/>
+        </w:rPr>
+      </w:pPr>
+      <w:r>
+        <w:rPr>
+          <w:sz w:val="22"/>
+          <w:szCs w:val="22"/>
+          <w:lang w:val="ru-RU"/>
+        </w:rPr>
+        <w:t xml:space="preserve">Но если </w:t>
+      </w:r>
+      <w:r>
+        <w:rPr>
+          <w:sz w:val="22"/>
+          <w:szCs w:val="22"/>
+        </w:rPr>
+        <w:t>root</w:t>
+      </w:r>
+      <w:r>
+        <w:rPr>
+          <w:sz w:val="22"/>
+          <w:szCs w:val="22"/>
+          <w:lang w:val="ru-RU"/>
+        </w:rPr>
+        <w:t xml:space="preserve"> класс сделать не </w:t>
+      </w:r>
+      <w:proofErr w:type="spellStart"/>
+      <w:r>
+        <w:rPr>
+          <w:sz w:val="22"/>
+          <w:szCs w:val="22"/>
+          <w:lang w:val="ru-RU"/>
+        </w:rPr>
+        <w:t>энтити</w:t>
+      </w:r>
+      <w:proofErr w:type="spellEnd"/>
+      <w:r>
+        <w:rPr>
+          <w:sz w:val="22"/>
+          <w:szCs w:val="22"/>
+          <w:lang w:val="ru-RU"/>
+        </w:rPr>
+        <w:t xml:space="preserve"> (https://docs.jboss.org/hibernate/orm/5.4/userguide/html_single/Hibernate_User_Guide.html#entity-inheritance-polymorphism), то вылезает ошибка</w:t>
+      </w:r>
+      <w:r>
+        <w:rPr>
+          <w:sz w:val="22"/>
+          <w:szCs w:val="22"/>
+          <w:lang w:val="ru-RU"/>
+        </w:rPr>
+        <w:t xml:space="preserve"> </w:t>
+      </w:r>
+      <w:r>
+        <w:rPr>
+          <w:sz w:val="22"/>
+          <w:szCs w:val="22"/>
+          <w:lang w:val="ru-RU"/>
+        </w:rPr>
+        <w:t>“</w:t>
+      </w:r>
+      <w:r>
+        <w:rPr>
+          <w:sz w:val="22"/>
+          <w:szCs w:val="22"/>
+        </w:rPr>
+        <w:t>Root</w:t>
+      </w:r>
+      <w:r>
+        <w:rPr>
+          <w:sz w:val="22"/>
+          <w:szCs w:val="22"/>
+          <w:lang w:val="ru-RU"/>
+        </w:rPr>
+        <w:t>_</w:t>
+      </w:r>
+      <w:r>
+        <w:rPr>
+          <w:sz w:val="22"/>
+          <w:szCs w:val="22"/>
+        </w:rPr>
+        <w:t>class</w:t>
+      </w:r>
+      <w:r>
+        <w:rPr>
+          <w:sz w:val="22"/>
+          <w:szCs w:val="22"/>
+          <w:lang w:val="ru-RU"/>
+        </w:rPr>
+        <w:t xml:space="preserve"> </w:t>
+      </w:r>
+      <w:r>
+        <w:rPr>
+          <w:sz w:val="22"/>
+          <w:szCs w:val="22"/>
+        </w:rPr>
+        <w:t>is</w:t>
+      </w:r>
+      <w:r>
+        <w:rPr>
+          <w:sz w:val="22"/>
+          <w:szCs w:val="22"/>
+          <w:lang w:val="ru-RU"/>
+        </w:rPr>
+        <w:t xml:space="preserve"> </w:t>
+      </w:r>
+      <w:r>
+        <w:rPr>
+          <w:sz w:val="22"/>
+          <w:szCs w:val="22"/>
+        </w:rPr>
+        <w:t>not</w:t>
+      </w:r>
+      <w:r>
+        <w:rPr>
+          <w:sz w:val="22"/>
+          <w:szCs w:val="22"/>
+          <w:lang w:val="ru-RU"/>
+        </w:rPr>
+        <w:t xml:space="preserve"> </w:t>
+      </w:r>
+      <w:r>
+        <w:rPr>
+          <w:sz w:val="22"/>
+          <w:szCs w:val="22"/>
+        </w:rPr>
+        <w:t>mapped</w:t>
+      </w:r>
+      <w:r>
+        <w:rPr>
+          <w:sz w:val="22"/>
+          <w:szCs w:val="22"/>
+          <w:lang w:val="ru-RU"/>
+        </w:rPr>
+        <w:t>”</w:t>
+      </w:r>
+      <w:r>
+        <w:rPr>
+          <w:sz w:val="22"/>
+          <w:szCs w:val="22"/>
           <w:lang w:val="ru-RU"/>
         </w:rPr>
         <w:t>)</w:t>
-      </w:r>
-      <w:r>
-        <w:rPr>
-          <w:lang w:val="ru-RU"/>
-        </w:rPr>
-        <w:t>к одному из подклассов и последующем полиморфном запросе к родительскому классу вытягиваются вся иерархия классов. Почему?</w:t>
       </w:r>
     </w:p>
     <w:p>
@@ -102,13 +441,18 @@
           <w:numId w:val="1"/>
         </w:numPr>
         <w:rPr>
-          <w:lang w:val="ru-RU"/>
-        </w:rPr>
-      </w:pPr>
-      <w:bookmarkStart w:id="0" w:name="_GoBack"/>
-      <w:bookmarkEnd w:id="0"/>
+          <w:rFonts w:ascii="Times New Roman" w:hAnsi="Times New Roman" w:cs="Times New Roman"/>
+          <w:lang w:val="ru-RU"/>
+        </w:rPr>
+      </w:pPr>
     </w:p>
-    <w:p/>
+    <w:p>
+      <w:pPr>
+        <w:rPr>
+          <w:rFonts w:ascii="Times New Roman" w:hAnsi="Times New Roman" w:cs="Times New Roman"/>
+        </w:rPr>
+      </w:pPr>
+    </w:p>
     <w:sectPr>
       <w:pgSz w:w="11906" w:h="16838"/>
       <w:pgMar w:top="1134" w:right="850" w:bottom="1134" w:left="1134" w:header="708" w:footer="708" w:gutter="0"/>
@@ -723,6 +1067,33 @@
     <w:basedOn w:val="DefaultParagraphFont"/>
     <w:rsid w:val="00B82B14"/>
   </w:style>
+  <w:style w:type="character" w:styleId="Hyperlink">
+    <w:name w:val="Hyperlink"/>
+    <w:basedOn w:val="DefaultParagraphFont"/>
+    <w:uiPriority w:val="99"/>
+    <w:unhideWhenUsed/>
+    <w:rsid w:val="00DC0EE4"/>
+    <w:rPr>
+      <w:color w:val="0563C1" w:themeColor="hyperlink"/>
+      <w:u w:val="single"/>
+    </w:rPr>
+  </w:style>
+  <w:style w:type="paragraph" w:styleId="NormalWeb">
+    <w:name w:val="Normal (Web)"/>
+    <w:basedOn w:val="Normal"/>
+    <w:uiPriority w:val="99"/>
+    <w:unhideWhenUsed/>
+    <w:rsid w:val="00DC0EE4"/>
+    <w:pPr>
+      <w:spacing w:before="100" w:beforeAutospacing="1" w:after="100" w:afterAutospacing="1" w:line="240" w:lineRule="auto"/>
+    </w:pPr>
+    <w:rPr>
+      <w:rFonts w:ascii="Times New Roman" w:eastAsia="Times New Roman" w:hAnsi="Times New Roman" w:cs="Times New Roman"/>
+      <w:sz w:val="24"/>
+      <w:szCs w:val="24"/>
+      <w:lang w:val="en-US"/>
+    </w:rPr>
+  </w:style>
 </w:styles>
 </file>
 

</xml_diff>

<commit_message>
* Project "Learning / Hibernate / Hibernate JBoss.org part_01":    + Add new HQL/JPQL examples.    ! Сorrect typos (List.stream.forEach -> List.forEach).
</commit_message>
<xml_diff>
--- a/Hibernate/Hibernate JBoss.org part_01/docs/ToDo list.docx
+++ b/Hibernate/Hibernate JBoss.org part_01/docs/ToDo list.docx
@@ -1,6 +1,6 @@
 
 <file path=word/document.xml><?xml version="1.0" encoding="utf-8"?>
-<w:document xmlns:wpc="http://schemas.microsoft.com/office/word/2010/wordprocessingCanvas" xmlns:mc="http://schemas.openxmlformats.org/markup-compatibility/2006" xmlns:o="urn:schemas-microsoft-com:office:office" xmlns:r="http://schemas.openxmlformats.org/officeDocument/2006/relationships" xmlns:m="http://schemas.openxmlformats.org/officeDocument/2006/math" xmlns:v="urn:schemas-microsoft-com:vml" xmlns:wp14="http://schemas.microsoft.com/office/word/2010/wordprocessingDrawing" xmlns:wp="http://schemas.openxmlformats.org/drawingml/2006/wordprocessingDrawing" xmlns:w10="urn:schemas-microsoft-com:office:word" xmlns:w="http://schemas.openxmlformats.org/wordprocessingml/2006/main" xmlns:w14="http://schemas.microsoft.com/office/word/2010/wordml" xmlns:w15="http://schemas.microsoft.com/office/word/2012/wordml" xmlns:wpg="http://schemas.microsoft.com/office/word/2010/wordprocessingGroup" xmlns:wpi="http://schemas.microsoft.com/office/word/2010/wordprocessingInk" xmlns:wne="http://schemas.microsoft.com/office/word/2006/wordml" xmlns:wps="http://schemas.microsoft.com/office/word/2010/wordprocessingShape" mc:Ignorable="w14 w15 wp14">
+<w:document xmlns:ve="http://schemas.openxmlformats.org/markup-compatibility/2006" xmlns:o="urn:schemas-microsoft-com:office:office" xmlns:r="http://schemas.openxmlformats.org/officeDocument/2006/relationships" xmlns:m="http://schemas.openxmlformats.org/officeDocument/2006/math" xmlns:v="urn:schemas-microsoft-com:vml" xmlns:wp="http://schemas.openxmlformats.org/drawingml/2006/wordprocessingDrawing" xmlns:w10="urn:schemas-microsoft-com:office:word" xmlns:w="http://schemas.openxmlformats.org/wordprocessingml/2006/main" xmlns:wne="http://schemas.microsoft.com/office/word/2006/wordml">
   <w:body>
     <w:p>
       <w:pPr>
@@ -70,7 +70,6 @@
         </w:rPr>
         <w:t xml:space="preserve"> при добавлении аннотации @</w:t>
       </w:r>
-      <w:proofErr w:type="gramStart"/>
       <w:r>
         <w:rPr>
           <w:rFonts w:ascii="Times New Roman" w:hAnsi="Times New Roman" w:cs="Times New Roman"/>
@@ -88,7 +87,6 @@
         </w:rPr>
         <w:t>(</w:t>
       </w:r>
-      <w:proofErr w:type="gramEnd"/>
       <w:r>
         <w:rPr>
           <w:rFonts w:ascii="Times New Roman" w:hAnsi="Times New Roman" w:cs="Times New Roman"/>
@@ -169,18 +167,133 @@
         </w:rPr>
         <w:t xml:space="preserve"> (Возможно решение здесь - </w:t>
       </w:r>
-      <w:hyperlink r:id="rId5" w:history="1">
-        <w:r>
-          <w:rPr>
-            <w:rStyle w:val="Hyperlink"/>
-            <w:rFonts w:ascii="Times New Roman" w:hAnsi="Times New Roman" w:cs="Times New Roman"/>
-            <w:sz w:val="22"/>
-            <w:szCs w:val="22"/>
-            <w:lang w:val="ru-RU"/>
-          </w:rPr>
-          <w:t>https://stackoverflow.com/questions/27966134/hibernate-explicit-polymorphism-with-joined-inheritence-strategy</w:t>
-        </w:r>
-      </w:hyperlink>
+      <w:r>
+        <w:fldChar w:fldCharType="begin"/>
+      </w:r>
+      <w:r>
+        <w:instrText>HYPERLINK</w:instrText>
+      </w:r>
+      <w:r>
+        <w:rPr>
+          <w:lang w:val="ru-RU"/>
+        </w:rPr>
+        <w:instrText xml:space="preserve"> "</w:instrText>
+      </w:r>
+      <w:r>
+        <w:instrText>https</w:instrText>
+      </w:r>
+      <w:r>
+        <w:rPr>
+          <w:lang w:val="ru-RU"/>
+        </w:rPr>
+        <w:instrText>://</w:instrText>
+      </w:r>
+      <w:r>
+        <w:instrText>stackoverflow</w:instrText>
+      </w:r>
+      <w:r>
+        <w:rPr>
+          <w:lang w:val="ru-RU"/>
+        </w:rPr>
+        <w:instrText>.</w:instrText>
+      </w:r>
+      <w:r>
+        <w:instrText>com</w:instrText>
+      </w:r>
+      <w:r>
+        <w:rPr>
+          <w:lang w:val="ru-RU"/>
+        </w:rPr>
+        <w:instrText>/</w:instrText>
+      </w:r>
+      <w:r>
+        <w:instrText>questions</w:instrText>
+      </w:r>
+      <w:r>
+        <w:rPr>
+          <w:lang w:val="ru-RU"/>
+        </w:rPr>
+        <w:instrText>/27966134/</w:instrText>
+      </w:r>
+      <w:r>
+        <w:instrText>hibernate</w:instrText>
+      </w:r>
+      <w:r>
+        <w:rPr>
+          <w:lang w:val="ru-RU"/>
+        </w:rPr>
+        <w:instrText>-</w:instrText>
+      </w:r>
+      <w:r>
+        <w:instrText>explicit</w:instrText>
+      </w:r>
+      <w:r>
+        <w:rPr>
+          <w:lang w:val="ru-RU"/>
+        </w:rPr>
+        <w:instrText>-</w:instrText>
+      </w:r>
+      <w:r>
+        <w:instrText>polymorphism</w:instrText>
+      </w:r>
+      <w:r>
+        <w:rPr>
+          <w:lang w:val="ru-RU"/>
+        </w:rPr>
+        <w:instrText>-</w:instrText>
+      </w:r>
+      <w:r>
+        <w:instrText>with</w:instrText>
+      </w:r>
+      <w:r>
+        <w:rPr>
+          <w:lang w:val="ru-RU"/>
+        </w:rPr>
+        <w:instrText>-</w:instrText>
+      </w:r>
+      <w:r>
+        <w:instrText>joined</w:instrText>
+      </w:r>
+      <w:r>
+        <w:rPr>
+          <w:lang w:val="ru-RU"/>
+        </w:rPr>
+        <w:instrText>-</w:instrText>
+      </w:r>
+      <w:r>
+        <w:instrText>inheritence</w:instrText>
+      </w:r>
+      <w:r>
+        <w:rPr>
+          <w:lang w:val="ru-RU"/>
+        </w:rPr>
+        <w:instrText>-</w:instrText>
+      </w:r>
+      <w:r>
+        <w:instrText>strategy</w:instrText>
+      </w:r>
+      <w:r>
+        <w:rPr>
+          <w:lang w:val="ru-RU"/>
+        </w:rPr>
+        <w:instrText>"</w:instrText>
+      </w:r>
+      <w:r>
+        <w:fldChar w:fldCharType="separate"/>
+      </w:r>
+      <w:r>
+        <w:rPr>
+          <w:rStyle w:val="Hyperlink"/>
+          <w:rFonts w:ascii="Times New Roman" w:hAnsi="Times New Roman" w:cs="Times New Roman"/>
+          <w:sz w:val="22"/>
+          <w:szCs w:val="22"/>
+          <w:lang w:val="ru-RU"/>
+        </w:rPr>
+        <w:t>https://stackoverflow.com/questions/27966134/hibernate-explicit-polymorphism-with-joined-inheritence-strategy</w:t>
+      </w:r>
+      <w:r>
+        <w:fldChar w:fldCharType="end"/>
+      </w:r>
       <w:r>
         <w:rPr>
           <w:rFonts w:ascii="Times New Roman" w:hAnsi="Times New Roman" w:cs="Times New Roman"/>
@@ -207,7 +320,7 @@
         </w:rPr>
         <w:t xml:space="preserve">The documentation is indeed misleading, but </w:t>
       </w:r>
-      <w:hyperlink r:id="rId6" w:history="1">
+      <w:hyperlink r:id="rId5" w:history="1">
         <w:r>
           <w:rPr>
             <w:rStyle w:val="Hyperlink"/>
@@ -313,33 +426,7 @@
           <w:szCs w:val="22"/>
           <w:lang w:val="ru-RU"/>
         </w:rPr>
-        <w:t xml:space="preserve"> класс сделать не </w:t>
-      </w:r>
-      <w:proofErr w:type="spellStart"/>
-      <w:r>
-        <w:rPr>
-          <w:sz w:val="22"/>
-          <w:szCs w:val="22"/>
-          <w:lang w:val="ru-RU"/>
-        </w:rPr>
-        <w:t>энтити</w:t>
-      </w:r>
-      <w:proofErr w:type="spellEnd"/>
-      <w:r>
-        <w:rPr>
-          <w:sz w:val="22"/>
-          <w:szCs w:val="22"/>
-          <w:lang w:val="ru-RU"/>
-        </w:rPr>
-        <w:t xml:space="preserve"> (https://docs.jboss.org/hibernate/orm/5.4/userguide/html_single/Hibernate_User_Guide.html#entity-inheritance-polymorphism), то вылезает ошибка</w:t>
-      </w:r>
-      <w:r>
-        <w:rPr>
-          <w:sz w:val="22"/>
-          <w:szCs w:val="22"/>
-          <w:lang w:val="ru-RU"/>
-        </w:rPr>
-        <w:t xml:space="preserve"> </w:t>
+        <w:t xml:space="preserve"> класс сделать не энтити (https://docs.jboss.org/hibernate/orm/5.4/userguide/html_single/Hibernate_User_Guide.html#entity-inheritance-polymorphism), то вылезает ошибка</w:t>
       </w:r>
       <w:r>
         <w:rPr>
@@ -369,52 +456,14 @@
           <w:sz w:val="22"/>
           <w:szCs w:val="22"/>
         </w:rPr>
-        <w:t>class</w:t>
-      </w:r>
-      <w:r>
-        <w:rPr>
-          <w:sz w:val="22"/>
-          <w:szCs w:val="22"/>
-          <w:lang w:val="ru-RU"/>
-        </w:rPr>
-        <w:t xml:space="preserve"> </w:t>
-      </w:r>
-      <w:r>
-        <w:rPr>
-          <w:sz w:val="22"/>
-          <w:szCs w:val="22"/>
-        </w:rPr>
-        <w:t>is</w:t>
-      </w:r>
-      <w:r>
-        <w:rPr>
-          <w:sz w:val="22"/>
-          <w:szCs w:val="22"/>
-          <w:lang w:val="ru-RU"/>
-        </w:rPr>
-        <w:t xml:space="preserve"> </w:t>
-      </w:r>
-      <w:r>
-        <w:rPr>
-          <w:sz w:val="22"/>
-          <w:szCs w:val="22"/>
-        </w:rPr>
-        <w:t>not</w:t>
-      </w:r>
-      <w:r>
-        <w:rPr>
-          <w:sz w:val="22"/>
-          <w:szCs w:val="22"/>
-          <w:lang w:val="ru-RU"/>
-        </w:rPr>
-        <w:t xml:space="preserve"> </w:t>
-      </w:r>
-      <w:r>
-        <w:rPr>
-          <w:sz w:val="22"/>
-          <w:szCs w:val="22"/>
-        </w:rPr>
-        <w:t>mapped</w:t>
+        <w:t>classis</w:t>
+      </w:r>
+      <w:r>
+        <w:rPr>
+          <w:sz w:val="22"/>
+          <w:szCs w:val="22"/>
+        </w:rPr>
+        <w:t>notmapped</w:t>
       </w:r>
       <w:r>
         <w:rPr>
@@ -445,6 +494,257 @@
           <w:lang w:val="ru-RU"/>
         </w:rPr>
       </w:pPr>
+      <w:r>
+        <w:rPr>
+          <w:rFonts w:ascii="Times New Roman" w:hAnsi="Times New Roman" w:cs="Times New Roman"/>
+          <w:lang w:val="ru-RU"/>
+        </w:rPr>
+        <w:t>В</w:t>
+      </w:r>
+      <w:r>
+        <w:rPr>
+          <w:rFonts w:ascii="Times New Roman" w:hAnsi="Times New Roman" w:cs="Times New Roman"/>
+          <w:lang w:val="ru-RU"/>
+        </w:rPr>
+        <w:t xml:space="preserve"> </w:t>
+      </w:r>
+      <w:r>
+        <w:rPr>
+          <w:rFonts w:ascii="Times New Roman" w:hAnsi="Times New Roman" w:cs="Times New Roman"/>
+          <w:lang w:val="ru-RU"/>
+        </w:rPr>
+        <w:t>примере</w:t>
+      </w:r>
+      <w:r>
+        <w:rPr>
+          <w:rFonts w:ascii="Times New Roman" w:hAnsi="Times New Roman" w:cs="Times New Roman"/>
+          <w:lang w:val="ru-RU"/>
+        </w:rPr>
+        <w:t xml:space="preserve"> ”</w:t>
+      </w:r>
+      <w:proofErr w:type="spellStart"/>
+      <w:r>
+        <w:rPr>
+          <w:rFonts w:ascii="Times New Roman" w:hAnsi="Times New Roman" w:cs="Times New Roman"/>
+        </w:rPr>
+        <w:t>TestQualifiedPathExpressions</w:t>
+      </w:r>
+      <w:proofErr w:type="spellEnd"/>
+      <w:r>
+        <w:rPr>
+          <w:rFonts w:ascii="Times New Roman" w:hAnsi="Times New Roman" w:cs="Times New Roman"/>
+          <w:lang w:val="ru-RU"/>
+        </w:rPr>
+        <w:t xml:space="preserve">” </w:t>
+      </w:r>
+      <w:r>
+        <w:rPr>
+          <w:rFonts w:ascii="Times New Roman" w:hAnsi="Times New Roman" w:cs="Times New Roman"/>
+          <w:lang w:val="ru-RU"/>
+        </w:rPr>
+        <w:t>не</w:t>
+      </w:r>
+      <w:r>
+        <w:rPr>
+          <w:rFonts w:ascii="Times New Roman" w:hAnsi="Times New Roman" w:cs="Times New Roman"/>
+          <w:lang w:val="ru-RU"/>
+        </w:rPr>
+        <w:t xml:space="preserve"> </w:t>
+      </w:r>
+      <w:r>
+        <w:rPr>
+          <w:rFonts w:ascii="Times New Roman" w:hAnsi="Times New Roman" w:cs="Times New Roman"/>
+          <w:lang w:val="ru-RU"/>
+        </w:rPr>
+        <w:t>работает</w:t>
+      </w:r>
+      <w:r>
+        <w:rPr>
+          <w:rFonts w:ascii="Times New Roman" w:hAnsi="Times New Roman" w:cs="Times New Roman"/>
+          <w:lang w:val="ru-RU"/>
+        </w:rPr>
+        <w:t xml:space="preserve"> </w:t>
+      </w:r>
+      <w:r>
+        <w:rPr>
+          <w:rFonts w:ascii="Times New Roman" w:hAnsi="Times New Roman" w:cs="Times New Roman"/>
+        </w:rPr>
+        <w:t>query</w:t>
+      </w:r>
+      <w:r>
+        <w:rPr>
+          <w:rFonts w:ascii="Times New Roman" w:hAnsi="Times New Roman" w:cs="Times New Roman"/>
+          <w:lang w:val="ru-RU"/>
+        </w:rPr>
+        <w:t xml:space="preserve"> </w:t>
+      </w:r>
+      <w:r>
+        <w:rPr>
+          <w:rFonts w:ascii="Times New Roman" w:hAnsi="Times New Roman" w:cs="Times New Roman"/>
+          <w:lang w:val="ru-RU"/>
+        </w:rPr>
+        <w:t>с</w:t>
+      </w:r>
+      <w:r>
+        <w:rPr>
+          <w:rFonts w:ascii="Times New Roman" w:hAnsi="Times New Roman" w:cs="Times New Roman"/>
+          <w:lang w:val="ru-RU"/>
+        </w:rPr>
+        <w:t xml:space="preserve"> </w:t>
+      </w:r>
+      <w:r>
+        <w:rPr>
+          <w:rFonts w:ascii="Times New Roman" w:hAnsi="Times New Roman" w:cs="Times New Roman"/>
+          <w:b/>
+        </w:rPr>
+        <w:t>entry</w:t>
+      </w:r>
+      <w:r>
+        <w:rPr>
+          <w:rFonts w:ascii="Times New Roman" w:hAnsi="Times New Roman" w:cs="Times New Roman"/>
+          <w:b/>
+          <w:lang w:val="ru-RU"/>
+        </w:rPr>
+        <w:t>()</w:t>
+      </w:r>
+      <w:r>
+        <w:rPr>
+          <w:rFonts w:ascii="Times New Roman" w:hAnsi="Times New Roman" w:cs="Times New Roman"/>
+          <w:lang w:val="ru-RU"/>
+        </w:rPr>
+        <w:t xml:space="preserve">, </w:t>
+      </w:r>
+      <w:r>
+        <w:rPr>
+          <w:rFonts w:ascii="Times New Roman" w:hAnsi="Times New Roman" w:cs="Times New Roman"/>
+          <w:lang w:val="ru-RU"/>
+        </w:rPr>
+        <w:t xml:space="preserve">хотя аналогичный пример работает с </w:t>
+      </w:r>
+      <w:r>
+        <w:rPr>
+          <w:rFonts w:ascii="Times New Roman" w:hAnsi="Times New Roman" w:cs="Times New Roman"/>
+        </w:rPr>
+        <w:t>Key</w:t>
+      </w:r>
+      <w:r>
+        <w:rPr>
+          <w:rFonts w:ascii="Times New Roman" w:hAnsi="Times New Roman" w:cs="Times New Roman"/>
+          <w:lang w:val="ru-RU"/>
+        </w:rPr>
+        <w:t xml:space="preserve">() </w:t>
+      </w:r>
+      <w:r>
+        <w:rPr>
+          <w:rFonts w:ascii="Times New Roman" w:hAnsi="Times New Roman" w:cs="Times New Roman"/>
+          <w:lang w:val="ru-RU"/>
+        </w:rPr>
+        <w:t xml:space="preserve">и </w:t>
+      </w:r>
+      <w:r>
+        <w:rPr>
+          <w:rFonts w:ascii="Times New Roman" w:hAnsi="Times New Roman" w:cs="Times New Roman"/>
+          <w:lang w:val="ru-RU"/>
+        </w:rPr>
+        <w:t xml:space="preserve"> </w:t>
+      </w:r>
+      <w:r>
+        <w:rPr>
+          <w:rFonts w:ascii="Times New Roman" w:hAnsi="Times New Roman" w:cs="Times New Roman"/>
+        </w:rPr>
+        <w:t>Value</w:t>
+      </w:r>
+      <w:r>
+        <w:rPr>
+          <w:rFonts w:ascii="Times New Roman" w:hAnsi="Times New Roman" w:cs="Times New Roman"/>
+          <w:lang w:val="ru-RU"/>
+        </w:rPr>
+        <w:t xml:space="preserve">(). </w:t>
+      </w:r>
+      <w:r>
+        <w:rPr>
+          <w:rFonts w:ascii="Times New Roman" w:hAnsi="Times New Roman" w:cs="Times New Roman"/>
+          <w:lang w:val="ru-RU"/>
+        </w:rPr>
+        <w:t xml:space="preserve">Дополнительно разобрать подробнее, как работает мап в этом примере (посмотреть как лучше добавлять </w:t>
+      </w:r>
+      <w:proofErr w:type="spellStart"/>
+      <w:r>
+        <w:rPr>
+          <w:rFonts w:ascii="Times New Roman" w:hAnsi="Times New Roman" w:cs="Times New Roman"/>
+        </w:rPr>
+        <w:t>timestam</w:t>
+      </w:r>
+      <w:proofErr w:type="spellEnd"/>
+      <w:r>
+        <w:rPr>
+          <w:rFonts w:ascii="Times New Roman" w:hAnsi="Times New Roman" w:cs="Times New Roman"/>
+          <w:lang w:val="ru-RU"/>
+        </w:rPr>
+        <w:t xml:space="preserve"> для </w:t>
+      </w:r>
+      <w:r>
+        <w:rPr>
+          <w:rFonts w:ascii="Times New Roman" w:hAnsi="Times New Roman" w:cs="Times New Roman"/>
+        </w:rPr>
+        <w:t>phone</w:t>
+      </w:r>
+      <w:r>
+        <w:rPr>
+          <w:rFonts w:ascii="Times New Roman" w:hAnsi="Times New Roman" w:cs="Times New Roman"/>
+          <w:lang w:val="ru-RU"/>
+        </w:rPr>
+        <w:t xml:space="preserve">, там есть метод </w:t>
+      </w:r>
+      <w:proofErr w:type="spellStart"/>
+      <w:r>
+        <w:rPr>
+          <w:rFonts w:ascii="Times New Roman" w:hAnsi="Times New Roman" w:cs="Times New Roman"/>
+        </w:rPr>
+        <w:t>addCall</w:t>
+      </w:r>
+      <w:proofErr w:type="spellEnd"/>
+      <w:r>
+        <w:rPr>
+          <w:rFonts w:ascii="Times New Roman" w:hAnsi="Times New Roman" w:cs="Times New Roman"/>
+          <w:lang w:val="ru-RU"/>
+        </w:rPr>
+        <w:t>()</w:t>
+      </w:r>
+      <w:r>
+        <w:rPr>
+          <w:rFonts w:ascii="Times New Roman" w:hAnsi="Times New Roman" w:cs="Times New Roman"/>
+          <w:lang w:val="ru-RU"/>
+        </w:rPr>
+        <w:t>).</w:t>
+      </w:r>
+      <w:r>
+        <w:rPr>
+          <w:rFonts w:ascii="Times New Roman" w:hAnsi="Times New Roman" w:cs="Times New Roman"/>
+          <w:lang w:val="ru-RU"/>
+        </w:rPr>
+        <w:t xml:space="preserve"> </w:t>
+      </w:r>
+      <w:r>
+        <w:rPr>
+          <w:rFonts w:ascii="Times New Roman" w:hAnsi="Times New Roman" w:cs="Times New Roman"/>
+          <w:lang w:val="ru-RU"/>
+        </w:rPr>
+        <w:t xml:space="preserve">Разобрать доменную область для </w:t>
+      </w:r>
+      <w:r>
+        <w:rPr>
+          <w:rFonts w:ascii="Times New Roman" w:hAnsi="Times New Roman" w:cs="Times New Roman"/>
+        </w:rPr>
+        <w:t xml:space="preserve">HQL/JPQL </w:t>
+      </w:r>
+      <w:r>
+        <w:rPr>
+          <w:rFonts w:ascii="Times New Roman" w:hAnsi="Times New Roman" w:cs="Times New Roman"/>
+          <w:lang w:val="ru-RU"/>
+        </w:rPr>
+        <w:t xml:space="preserve">примеров. </w:t>
+      </w:r>
     </w:p>
     <w:p>
       <w:pPr>
@@ -464,7 +764,7 @@
 </file>
 
 <file path=word/numbering.xml><?xml version="1.0" encoding="utf-8"?>
-<w:numbering xmlns:wpc="http://schemas.microsoft.com/office/word/2010/wordprocessingCanvas" xmlns:mc="http://schemas.openxmlformats.org/markup-compatibility/2006" xmlns:o="urn:schemas-microsoft-com:office:office" xmlns:r="http://schemas.openxmlformats.org/officeDocument/2006/relationships" xmlns:m="http://schemas.openxmlformats.org/officeDocument/2006/math" xmlns:v="urn:schemas-microsoft-com:vml" xmlns:wp14="http://schemas.microsoft.com/office/word/2010/wordprocessingDrawing" xmlns:wp="http://schemas.openxmlformats.org/drawingml/2006/wordprocessingDrawing" xmlns:w10="urn:schemas-microsoft-com:office:word" xmlns:w="http://schemas.openxmlformats.org/wordprocessingml/2006/main" xmlns:w14="http://schemas.microsoft.com/office/word/2010/wordml" xmlns:w15="http://schemas.microsoft.com/office/word/2012/wordml" xmlns:wpg="http://schemas.microsoft.com/office/word/2010/wordprocessingGroup" xmlns:wpi="http://schemas.microsoft.com/office/word/2010/wordprocessingInk" xmlns:wne="http://schemas.microsoft.com/office/word/2006/wordml" xmlns:wps="http://schemas.microsoft.com/office/word/2010/wordprocessingShape" mc:Ignorable="w14 w15 wp14">
+<w:numbering xmlns:ve="http://schemas.openxmlformats.org/markup-compatibility/2006" xmlns:o="urn:schemas-microsoft-com:office:office" xmlns:r="http://schemas.openxmlformats.org/officeDocument/2006/relationships" xmlns:m="http://schemas.openxmlformats.org/officeDocument/2006/math" xmlns:v="urn:schemas-microsoft-com:vml" xmlns:wp="http://schemas.openxmlformats.org/drawingml/2006/wordprocessingDrawing" xmlns:w10="urn:schemas-microsoft-com:office:word" xmlns:w="http://schemas.openxmlformats.org/wordprocessingml/2006/main" xmlns:wne="http://schemas.microsoft.com/office/word/2006/wordml">
   <w:abstractNum w:abstractNumId="0">
     <w:nsid w:val="53FB10D9"/>
     <w:multiLevelType w:val="hybridMultilevel"/>
@@ -558,7 +858,7 @@
 </file>
 
 <file path=word/styles.xml><?xml version="1.0" encoding="utf-8"?>
-<w:styles xmlns:mc="http://schemas.openxmlformats.org/markup-compatibility/2006" xmlns:r="http://schemas.openxmlformats.org/officeDocument/2006/relationships" xmlns:w="http://schemas.openxmlformats.org/wordprocessingml/2006/main" xmlns:w14="http://schemas.microsoft.com/office/word/2010/wordml" xmlns:w15="http://schemas.microsoft.com/office/word/2012/wordml" mc:Ignorable="w14 w15">
+<w:styles xmlns:r="http://schemas.openxmlformats.org/officeDocument/2006/relationships" xmlns:w="http://schemas.openxmlformats.org/wordprocessingml/2006/main">
   <w:docDefaults>
     <w:rPrDefault>
       <w:rPr>
@@ -574,382 +874,149 @@
       </w:pPr>
     </w:pPrDefault>
   </w:docDefaults>
-  <w:latentStyles w:defLockedState="0" w:defUIPriority="99" w:defSemiHidden="0" w:defUnhideWhenUsed="0" w:defQFormat="0" w:count="371">
-    <w:lsdException w:name="Normal" w:uiPriority="0" w:qFormat="1"/>
-    <w:lsdException w:name="heading 1" w:uiPriority="9" w:qFormat="1"/>
-    <w:lsdException w:name="heading 2" w:semiHidden="1" w:uiPriority="9" w:unhideWhenUsed="1" w:qFormat="1"/>
-    <w:lsdException w:name="heading 3" w:semiHidden="1" w:uiPriority="9" w:unhideWhenUsed="1" w:qFormat="1"/>
-    <w:lsdException w:name="heading 4" w:semiHidden="1" w:uiPriority="9" w:unhideWhenUsed="1" w:qFormat="1"/>
-    <w:lsdException w:name="heading 5" w:semiHidden="1" w:uiPriority="9" w:unhideWhenUsed="1" w:qFormat="1"/>
-    <w:lsdException w:name="heading 6" w:semiHidden="1" w:uiPriority="9" w:unhideWhenUsed="1" w:qFormat="1"/>
-    <w:lsdException w:name="heading 7" w:semiHidden="1" w:uiPriority="9" w:unhideWhenUsed="1" w:qFormat="1"/>
-    <w:lsdException w:name="heading 8" w:semiHidden="1" w:uiPriority="9" w:unhideWhenUsed="1" w:qFormat="1"/>
-    <w:lsdException w:name="heading 9" w:semiHidden="1" w:uiPriority="9" w:unhideWhenUsed="1" w:qFormat="1"/>
-    <w:lsdException w:name="index 1" w:semiHidden="1" w:unhideWhenUsed="1"/>
-    <w:lsdException w:name="index 2" w:semiHidden="1" w:unhideWhenUsed="1"/>
-    <w:lsdException w:name="index 3" w:semiHidden="1" w:unhideWhenUsed="1"/>
-    <w:lsdException w:name="index 4" w:semiHidden="1" w:unhideWhenUsed="1"/>
-    <w:lsdException w:name="index 5" w:semiHidden="1" w:unhideWhenUsed="1"/>
-    <w:lsdException w:name="index 6" w:semiHidden="1" w:unhideWhenUsed="1"/>
-    <w:lsdException w:name="index 7" w:semiHidden="1" w:unhideWhenUsed="1"/>
-    <w:lsdException w:name="index 8" w:semiHidden="1" w:unhideWhenUsed="1"/>
-    <w:lsdException w:name="index 9" w:semiHidden="1" w:unhideWhenUsed="1"/>
-    <w:lsdException w:name="toc 1" w:semiHidden="1" w:uiPriority="39" w:unhideWhenUsed="1"/>
-    <w:lsdException w:name="toc 2" w:semiHidden="1" w:uiPriority="39" w:unhideWhenUsed="1"/>
-    <w:lsdException w:name="toc 3" w:semiHidden="1" w:uiPriority="39" w:unhideWhenUsed="1"/>
-    <w:lsdException w:name="toc 4" w:semiHidden="1" w:uiPriority="39" w:unhideWhenUsed="1"/>
-    <w:lsdException w:name="toc 5" w:semiHidden="1" w:uiPriority="39" w:unhideWhenUsed="1"/>
-    <w:lsdException w:name="toc 6" w:semiHidden="1" w:uiPriority="39" w:unhideWhenUsed="1"/>
-    <w:lsdException w:name="toc 7" w:semiHidden="1" w:uiPriority="39" w:unhideWhenUsed="1"/>
-    <w:lsdException w:name="toc 8" w:semiHidden="1" w:uiPriority="39" w:unhideWhenUsed="1"/>
-    <w:lsdException w:name="toc 9" w:semiHidden="1" w:uiPriority="39" w:unhideWhenUsed="1"/>
-    <w:lsdException w:name="Normal Indent" w:semiHidden="1" w:unhideWhenUsed="1"/>
-    <w:lsdException w:name="footnote text" w:semiHidden="1" w:unhideWhenUsed="1"/>
-    <w:lsdException w:name="annotation text" w:semiHidden="1" w:unhideWhenUsed="1"/>
-    <w:lsdException w:name="header" w:semiHidden="1" w:unhideWhenUsed="1"/>
-    <w:lsdException w:name="footer" w:semiHidden="1" w:unhideWhenUsed="1"/>
-    <w:lsdException w:name="index heading" w:semiHidden="1" w:unhideWhenUsed="1"/>
-    <w:lsdException w:name="caption" w:semiHidden="1" w:uiPriority="35" w:unhideWhenUsed="1" w:qFormat="1"/>
-    <w:lsdException w:name="table of figures" w:semiHidden="1" w:unhideWhenUsed="1"/>
-    <w:lsdException w:name="envelope address" w:semiHidden="1" w:unhideWhenUsed="1"/>
-    <w:lsdException w:name="envelope return" w:semiHidden="1" w:unhideWhenUsed="1"/>
-    <w:lsdException w:name="footnote reference" w:semiHidden="1" w:unhideWhenUsed="1"/>
-    <w:lsdException w:name="annotation reference" w:semiHidden="1" w:unhideWhenUsed="1"/>
-    <w:lsdException w:name="line number" w:semiHidden="1" w:unhideWhenUsed="1"/>
-    <w:lsdException w:name="page number" w:semiHidden="1" w:unhideWhenUsed="1"/>
-    <w:lsdException w:name="endnote reference" w:semiHidden="1" w:unhideWhenUsed="1"/>
-    <w:lsdException w:name="endnote text" w:semiHidden="1" w:unhideWhenUsed="1"/>
-    <w:lsdException w:name="table of authorities" w:semiHidden="1" w:unhideWhenUsed="1"/>
-    <w:lsdException w:name="macro" w:semiHidden="1" w:unhideWhenUsed="1"/>
-    <w:lsdException w:name="toa heading" w:semiHidden="1" w:unhideWhenUsed="1"/>
-    <w:lsdException w:name="List" w:semiHidden="1" w:unhideWhenUsed="1"/>
-    <w:lsdException w:name="List Bullet" w:semiHidden="1" w:unhideWhenUsed="1"/>
-    <w:lsdException w:name="List Number" w:semiHidden="1" w:unhideWhenUsed="1"/>
-    <w:lsdException w:name="List 2" w:semiHidden="1" w:unhideWhenUsed="1"/>
-    <w:lsdException w:name="List 3" w:semiHidden="1" w:unhideWhenUsed="1"/>
-    <w:lsdException w:name="List 4" w:semiHidden="1" w:unhideWhenUsed="1"/>
-    <w:lsdException w:name="List 5" w:semiHidden="1" w:unhideWhenUsed="1"/>
-    <w:lsdException w:name="List Bullet 2" w:semiHidden="1" w:unhideWhenUsed="1"/>
-    <w:lsdException w:name="List Bullet 3" w:semiHidden="1" w:unhideWhenUsed="1"/>
-    <w:lsdException w:name="List Bullet 4" w:semiHidden="1" w:unhideWhenUsed="1"/>
-    <w:lsdException w:name="List Bullet 5" w:semiHidden="1" w:unhideWhenUsed="1"/>
-    <w:lsdException w:name="List Number 2" w:semiHidden="1" w:unhideWhenUsed="1"/>
-    <w:lsdException w:name="List Number 3" w:semiHidden="1" w:unhideWhenUsed="1"/>
-    <w:lsdException w:name="List Number 4" w:semiHidden="1" w:unhideWhenUsed="1"/>
-    <w:lsdException w:name="List Number 5" w:semiHidden="1" w:unhideWhenUsed="1"/>
-    <w:lsdException w:name="Title" w:uiPriority="10" w:qFormat="1"/>
-    <w:lsdException w:name="Closing" w:semiHidden="1" w:unhideWhenUsed="1"/>
-    <w:lsdException w:name="Signature" w:semiHidden="1" w:unhideWhenUsed="1"/>
-    <w:lsdException w:name="Default Paragraph Font" w:semiHidden="1" w:uiPriority="1" w:unhideWhenUsed="1"/>
-    <w:lsdException w:name="Body Text" w:semiHidden="1" w:unhideWhenUsed="1"/>
-    <w:lsdException w:name="Body Text Indent" w:semiHidden="1" w:unhideWhenUsed="1"/>
-    <w:lsdException w:name="List Continue" w:semiHidden="1" w:unhideWhenUsed="1"/>
-    <w:lsdException w:name="List Continue 2" w:semiHidden="1" w:unhideWhenUsed="1"/>
-    <w:lsdException w:name="List Continue 3" w:semiHidden="1" w:unhideWhenUsed="1"/>
-    <w:lsdException w:name="List Continue 4" w:semiHidden="1" w:unhideWhenUsed="1"/>
-    <w:lsdException w:name="List Continue 5" w:semiHidden="1" w:unhideWhenUsed="1"/>
-    <w:lsdException w:name="Message Header" w:semiHidden="1" w:unhideWhenUsed="1"/>
-    <w:lsdException w:name="Subtitle" w:uiPriority="11" w:qFormat="1"/>
-    <w:lsdException w:name="Salutation" w:semiHidden="1" w:unhideWhenUsed="1"/>
-    <w:lsdException w:name="Date" w:semiHidden="1" w:unhideWhenUsed="1"/>
-    <w:lsdException w:name="Body Text First Indent" w:semiHidden="1" w:unhideWhenUsed="1"/>
-    <w:lsdException w:name="Body Text First Indent 2" w:semiHidden="1" w:unhideWhenUsed="1"/>
-    <w:lsdException w:name="Note Heading" w:semiHidden="1" w:unhideWhenUsed="1"/>
-    <w:lsdException w:name="Body Text 2" w:semiHidden="1" w:unhideWhenUsed="1"/>
-    <w:lsdException w:name="Body Text 3" w:semiHidden="1" w:unhideWhenUsed="1"/>
-    <w:lsdException w:name="Body Text Indent 2" w:semiHidden="1" w:unhideWhenUsed="1"/>
-    <w:lsdException w:name="Body Text Indent 3" w:semiHidden="1" w:unhideWhenUsed="1"/>
-    <w:lsdException w:name="Block Text" w:semiHidden="1" w:unhideWhenUsed="1"/>
-    <w:lsdException w:name="Hyperlink" w:semiHidden="1" w:unhideWhenUsed="1"/>
-    <w:lsdException w:name="FollowedHyperlink" w:semiHidden="1" w:unhideWhenUsed="1"/>
-    <w:lsdException w:name="Strong" w:uiPriority="22" w:qFormat="1"/>
-    <w:lsdException w:name="Emphasis" w:uiPriority="20" w:qFormat="1"/>
-    <w:lsdException w:name="Document Map" w:semiHidden="1" w:unhideWhenUsed="1"/>
-    <w:lsdException w:name="Plain Text" w:semiHidden="1" w:unhideWhenUsed="1"/>
-    <w:lsdException w:name="E-mail Signature" w:semiHidden="1" w:unhideWhenUsed="1"/>
-    <w:lsdException w:name="HTML Top of Form" w:semiHidden="1" w:unhideWhenUsed="1"/>
-    <w:lsdException w:name="HTML Bottom of Form" w:semiHidden="1" w:unhideWhenUsed="1"/>
-    <w:lsdException w:name="Normal (Web)" w:semiHidden="1" w:unhideWhenUsed="1"/>
-    <w:lsdException w:name="HTML Acronym" w:semiHidden="1" w:unhideWhenUsed="1"/>
-    <w:lsdException w:name="HTML Address" w:semiHidden="1" w:unhideWhenUsed="1"/>
-    <w:lsdException w:name="HTML Cite" w:semiHidden="1" w:unhideWhenUsed="1"/>
-    <w:lsdException w:name="HTML Code" w:semiHidden="1" w:unhideWhenUsed="1"/>
-    <w:lsdException w:name="HTML Definition" w:semiHidden="1" w:unhideWhenUsed="1"/>
-    <w:lsdException w:name="HTML Keyboard" w:semiHidden="1" w:unhideWhenUsed="1"/>
-    <w:lsdException w:name="HTML Preformatted" w:semiHidden="1" w:unhideWhenUsed="1"/>
-    <w:lsdException w:name="HTML Sample" w:semiHidden="1" w:unhideWhenUsed="1"/>
-    <w:lsdException w:name="HTML Typewriter" w:semiHidden="1" w:unhideWhenUsed="1"/>
-    <w:lsdException w:name="HTML Variable" w:semiHidden="1" w:unhideWhenUsed="1"/>
-    <w:lsdException w:name="Normal Table" w:semiHidden="1" w:unhideWhenUsed="1"/>
-    <w:lsdException w:name="annotation subject" w:semiHidden="1" w:unhideWhenUsed="1"/>
-    <w:lsdException w:name="No List" w:semiHidden="1" w:unhideWhenUsed="1"/>
-    <w:lsdException w:name="Outline List 1" w:semiHidden="1" w:unhideWhenUsed="1"/>
-    <w:lsdException w:name="Outline List 2" w:semiHidden="1" w:unhideWhenUsed="1"/>
-    <w:lsdException w:name="Outline List 3" w:semiHidden="1" w:unhideWhenUsed="1"/>
-    <w:lsdException w:name="Table Simple 1" w:semiHidden="1" w:unhideWhenUsed="1"/>
-    <w:lsdException w:name="Table Simple 2" w:semiHidden="1" w:unhideWhenUsed="1"/>
-    <w:lsdException w:name="Table Simple 3" w:semiHidden="1" w:unhideWhenUsed="1"/>
-    <w:lsdException w:name="Table Classic 1" w:semiHidden="1" w:unhideWhenUsed="1"/>
-    <w:lsdException w:name="Table Classic 2" w:semiHidden="1" w:unhideWhenUsed="1"/>
-    <w:lsdException w:name="Table Classic 3" w:semiHidden="1" w:unhideWhenUsed="1"/>
-    <w:lsdException w:name="Table Classic 4" w:semiHidden="1" w:unhideWhenUsed="1"/>
-    <w:lsdException w:name="Table Colorful 1" w:semiHidden="1" w:unhideWhenUsed="1"/>
-    <w:lsdException w:name="Table Colorful 2" w:semiHidden="1" w:unhideWhenUsed="1"/>
-    <w:lsdException w:name="Table Colorful 3" w:semiHidden="1" w:unhideWhenUsed="1"/>
-    <w:lsdException w:name="Table Columns 1" w:semiHidden="1" w:unhideWhenUsed="1"/>
-    <w:lsdException w:name="Table Columns 2" w:semiHidden="1" w:unhideWhenUsed="1"/>
-    <w:lsdException w:name="Table Columns 3" w:semiHidden="1" w:unhideWhenUsed="1"/>
-    <w:lsdException w:name="Table Columns 4" w:semiHidden="1" w:unhideWhenUsed="1"/>
-    <w:lsdException w:name="Table Columns 5" w:semiHidden="1" w:unhideWhenUsed="1"/>
-    <w:lsdException w:name="Table Grid 1" w:semiHidden="1" w:unhideWhenUsed="1"/>
-    <w:lsdException w:name="Table Grid 2" w:semiHidden="1" w:unhideWhenUsed="1"/>
-    <w:lsdException w:name="Table Grid 3" w:semiHidden="1" w:unhideWhenUsed="1"/>
-    <w:lsdException w:name="Table Grid 4" w:semiHidden="1" w:unhideWhenUsed="1"/>
-    <w:lsdException w:name="Table Grid 5" w:semiHidden="1" w:unhideWhenUsed="1"/>
-    <w:lsdException w:name="Table Grid 6" w:semiHidden="1" w:unhideWhenUsed="1"/>
-    <w:lsdException w:name="Table Grid 7" w:semiHidden="1" w:unhideWhenUsed="1"/>
-    <w:lsdException w:name="Table Grid 8" w:semiHidden="1" w:unhideWhenUsed="1"/>
-    <w:lsdException w:name="Table List 1" w:semiHidden="1" w:unhideWhenUsed="1"/>
-    <w:lsdException w:name="Table List 2" w:semiHidden="1" w:unhideWhenUsed="1"/>
-    <w:lsdException w:name="Table List 3" w:semiHidden="1" w:unhideWhenUsed="1"/>
-    <w:lsdException w:name="Table List 4" w:semiHidden="1" w:unhideWhenUsed="1"/>
-    <w:lsdException w:name="Table List 5" w:semiHidden="1" w:unhideWhenUsed="1"/>
-    <w:lsdException w:name="Table List 6" w:semiHidden="1" w:unhideWhenUsed="1"/>
-    <w:lsdException w:name="Table List 7" w:semiHidden="1" w:unhideWhenUsed="1"/>
-    <w:lsdException w:name="Table List 8" w:semiHidden="1" w:unhideWhenUsed="1"/>
-    <w:lsdException w:name="Table 3D effects 1" w:semiHidden="1" w:unhideWhenUsed="1"/>
-    <w:lsdException w:name="Table 3D effects 2" w:semiHidden="1" w:unhideWhenUsed="1"/>
-    <w:lsdException w:name="Table 3D effects 3" w:semiHidden="1" w:unhideWhenUsed="1"/>
-    <w:lsdException w:name="Table Contemporary" w:semiHidden="1" w:unhideWhenUsed="1"/>
-    <w:lsdException w:name="Table Elegant" w:semiHidden="1" w:unhideWhenUsed="1"/>
-    <w:lsdException w:name="Table Professional" w:semiHidden="1" w:unhideWhenUsed="1"/>
-    <w:lsdException w:name="Table Subtle 1" w:semiHidden="1" w:unhideWhenUsed="1"/>
-    <w:lsdException w:name="Table Subtle 2" w:semiHidden="1" w:unhideWhenUsed="1"/>
-    <w:lsdException w:name="Table Web 1" w:semiHidden="1" w:unhideWhenUsed="1"/>
-    <w:lsdException w:name="Table Web 2" w:semiHidden="1" w:unhideWhenUsed="1"/>
-    <w:lsdException w:name="Table Web 3" w:semiHidden="1" w:unhideWhenUsed="1"/>
-    <w:lsdException w:name="Balloon Text" w:semiHidden="1" w:unhideWhenUsed="1"/>
-    <w:lsdException w:name="Table Grid" w:uiPriority="39"/>
-    <w:lsdException w:name="Table Theme" w:semiHidden="1" w:unhideWhenUsed="1"/>
-    <w:lsdException w:name="Placeholder Text" w:semiHidden="1"/>
-    <w:lsdException w:name="No Spacing" w:uiPriority="1" w:qFormat="1"/>
-    <w:lsdException w:name="Light Shading" w:uiPriority="60"/>
-    <w:lsdException w:name="Light List" w:uiPriority="61"/>
-    <w:lsdException w:name="Light Grid" w:uiPriority="62"/>
-    <w:lsdException w:name="Medium Shading 1" w:uiPriority="63"/>
-    <w:lsdException w:name="Medium Shading 2" w:uiPriority="64"/>
-    <w:lsdException w:name="Medium List 1" w:uiPriority="65"/>
-    <w:lsdException w:name="Medium List 2" w:uiPriority="66"/>
-    <w:lsdException w:name="Medium Grid 1" w:uiPriority="67"/>
-    <w:lsdException w:name="Medium Grid 2" w:uiPriority="68"/>
-    <w:lsdException w:name="Medium Grid 3" w:uiPriority="69"/>
-    <w:lsdException w:name="Dark List" w:uiPriority="70"/>
-    <w:lsdException w:name="Colorful Shading" w:uiPriority="71"/>
-    <w:lsdException w:name="Colorful List" w:uiPriority="72"/>
-    <w:lsdException w:name="Colorful Grid" w:uiPriority="73"/>
-    <w:lsdException w:name="Light Shading Accent 1" w:uiPriority="60"/>
-    <w:lsdException w:name="Light List Accent 1" w:uiPriority="61"/>
-    <w:lsdException w:name="Light Grid Accent 1" w:uiPriority="62"/>
-    <w:lsdException w:name="Medium Shading 1 Accent 1" w:uiPriority="63"/>
-    <w:lsdException w:name="Medium Shading 2 Accent 1" w:uiPriority="64"/>
-    <w:lsdException w:name="Medium List 1 Accent 1" w:uiPriority="65"/>
-    <w:lsdException w:name="Revision" w:semiHidden="1"/>
-    <w:lsdException w:name="List Paragraph" w:uiPriority="34" w:qFormat="1"/>
-    <w:lsdException w:name="Quote" w:uiPriority="29" w:qFormat="1"/>
-    <w:lsdException w:name="Intense Quote" w:uiPriority="30" w:qFormat="1"/>
-    <w:lsdException w:name="Medium List 2 Accent 1" w:uiPriority="66"/>
-    <w:lsdException w:name="Medium Grid 1 Accent 1" w:uiPriority="67"/>
-    <w:lsdException w:name="Medium Grid 2 Accent 1" w:uiPriority="68"/>
-    <w:lsdException w:name="Medium Grid 3 Accent 1" w:uiPriority="69"/>
-    <w:lsdException w:name="Dark List Accent 1" w:uiPriority="70"/>
-    <w:lsdException w:name="Colorful Shading Accent 1" w:uiPriority="71"/>
-    <w:lsdException w:name="Colorful List Accent 1" w:uiPriority="72"/>
-    <w:lsdException w:name="Colorful Grid Accent 1" w:uiPriority="73"/>
-    <w:lsdException w:name="Light Shading Accent 2" w:uiPriority="60"/>
-    <w:lsdException w:name="Light List Accent 2" w:uiPriority="61"/>
-    <w:lsdException w:name="Light Grid Accent 2" w:uiPriority="62"/>
-    <w:lsdException w:name="Medium Shading 1 Accent 2" w:uiPriority="63"/>
-    <w:lsdException w:name="Medium Shading 2 Accent 2" w:uiPriority="64"/>
-    <w:lsdException w:name="Medium List 1 Accent 2" w:uiPriority="65"/>
-    <w:lsdException w:name="Medium List 2 Accent 2" w:uiPriority="66"/>
-    <w:lsdException w:name="Medium Grid 1 Accent 2" w:uiPriority="67"/>
-    <w:lsdException w:name="Medium Grid 2 Accent 2" w:uiPriority="68"/>
-    <w:lsdException w:name="Medium Grid 3 Accent 2" w:uiPriority="69"/>
-    <w:lsdException w:name="Dark List Accent 2" w:uiPriority="70"/>
-    <w:lsdException w:name="Colorful Shading Accent 2" w:uiPriority="71"/>
-    <w:lsdException w:name="Colorful List Accent 2" w:uiPriority="72"/>
-    <w:lsdException w:name="Colorful Grid Accent 2" w:uiPriority="73"/>
-    <w:lsdException w:name="Light Shading Accent 3" w:uiPriority="60"/>
-    <w:lsdException w:name="Light List Accent 3" w:uiPriority="61"/>
-    <w:lsdException w:name="Light Grid Accent 3" w:uiPriority="62"/>
-    <w:lsdException w:name="Medium Shading 1 Accent 3" w:uiPriority="63"/>
-    <w:lsdException w:name="Medium Shading 2 Accent 3" w:uiPriority="64"/>
-    <w:lsdException w:name="Medium List 1 Accent 3" w:uiPriority="65"/>
-    <w:lsdException w:name="Medium List 2 Accent 3" w:uiPriority="66"/>
-    <w:lsdException w:name="Medium Grid 1 Accent 3" w:uiPriority="67"/>
-    <w:lsdException w:name="Medium Grid 2 Accent 3" w:uiPriority="68"/>
-    <w:lsdException w:name="Medium Grid 3 Accent 3" w:uiPriority="69"/>
-    <w:lsdException w:name="Dark List Accent 3" w:uiPriority="70"/>
-    <w:lsdException w:name="Colorful Shading Accent 3" w:uiPriority="71"/>
-    <w:lsdException w:name="Colorful List Accent 3" w:uiPriority="72"/>
-    <w:lsdException w:name="Colorful Grid Accent 3" w:uiPriority="73"/>
-    <w:lsdException w:name="Light Shading Accent 4" w:uiPriority="60"/>
-    <w:lsdException w:name="Light List Accent 4" w:uiPriority="61"/>
-    <w:lsdException w:name="Light Grid Accent 4" w:uiPriority="62"/>
-    <w:lsdException w:name="Medium Shading 1 Accent 4" w:uiPriority="63"/>
-    <w:lsdException w:name="Medium Shading 2 Accent 4" w:uiPriority="64"/>
-    <w:lsdException w:name="Medium List 1 Accent 4" w:uiPriority="65"/>
-    <w:lsdException w:name="Medium List 2 Accent 4" w:uiPriority="66"/>
-    <w:lsdException w:name="Medium Grid 1 Accent 4" w:uiPriority="67"/>
-    <w:lsdException w:name="Medium Grid 2 Accent 4" w:uiPriority="68"/>
-    <w:lsdException w:name="Medium Grid 3 Accent 4" w:uiPriority="69"/>
-    <w:lsdException w:name="Dark List Accent 4" w:uiPriority="70"/>
-    <w:lsdException w:name="Colorful Shading Accent 4" w:uiPriority="71"/>
-    <w:lsdException w:name="Colorful List Accent 4" w:uiPriority="72"/>
-    <w:lsdException w:name="Colorful Grid Accent 4" w:uiPriority="73"/>
-    <w:lsdException w:name="Light Shading Accent 5" w:uiPriority="60"/>
-    <w:lsdException w:name="Light List Accent 5" w:uiPriority="61"/>
-    <w:lsdException w:name="Light Grid Accent 5" w:uiPriority="62"/>
-    <w:lsdException w:name="Medium Shading 1 Accent 5" w:uiPriority="63"/>
-    <w:lsdException w:name="Medium Shading 2 Accent 5" w:uiPriority="64"/>
-    <w:lsdException w:name="Medium List 1 Accent 5" w:uiPriority="65"/>
-    <w:lsdException w:name="Medium List 2 Accent 5" w:uiPriority="66"/>
-    <w:lsdException w:name="Medium Grid 1 Accent 5" w:uiPriority="67"/>
-    <w:lsdException w:name="Medium Grid 2 Accent 5" w:uiPriority="68"/>
-    <w:lsdException w:name="Medium Grid 3 Accent 5" w:uiPriority="69"/>
-    <w:lsdException w:name="Dark List Accent 5" w:uiPriority="70"/>
-    <w:lsdException w:name="Colorful Shading Accent 5" w:uiPriority="71"/>
-    <w:lsdException w:name="Colorful List Accent 5" w:uiPriority="72"/>
-    <w:lsdException w:name="Colorful Grid Accent 5" w:uiPriority="73"/>
-    <w:lsdException w:name="Light Shading Accent 6" w:uiPriority="60"/>
-    <w:lsdException w:name="Light List Accent 6" w:uiPriority="61"/>
-    <w:lsdException w:name="Light Grid Accent 6" w:uiPriority="62"/>
-    <w:lsdException w:name="Medium Shading 1 Accent 6" w:uiPriority="63"/>
-    <w:lsdException w:name="Medium Shading 2 Accent 6" w:uiPriority="64"/>
-    <w:lsdException w:name="Medium List 1 Accent 6" w:uiPriority="65"/>
-    <w:lsdException w:name="Medium List 2 Accent 6" w:uiPriority="66"/>
-    <w:lsdException w:name="Medium Grid 1 Accent 6" w:uiPriority="67"/>
-    <w:lsdException w:name="Medium Grid 2 Accent 6" w:uiPriority="68"/>
-    <w:lsdException w:name="Medium Grid 3 Accent 6" w:uiPriority="69"/>
-    <w:lsdException w:name="Dark List Accent 6" w:uiPriority="70"/>
-    <w:lsdException w:name="Colorful Shading Accent 6" w:uiPriority="71"/>
-    <w:lsdException w:name="Colorful List Accent 6" w:uiPriority="72"/>
-    <w:lsdException w:name="Colorful Grid Accent 6" w:uiPriority="73"/>
-    <w:lsdException w:name="Subtle Emphasis" w:uiPriority="19" w:qFormat="1"/>
-    <w:lsdException w:name="Intense Emphasis" w:uiPriority="21" w:qFormat="1"/>
-    <w:lsdException w:name="Subtle Reference" w:uiPriority="31" w:qFormat="1"/>
-    <w:lsdException w:name="Intense Reference" w:uiPriority="32" w:qFormat="1"/>
-    <w:lsdException w:name="Book Title" w:uiPriority="33" w:qFormat="1"/>
-    <w:lsdException w:name="Bibliography" w:semiHidden="1" w:uiPriority="37" w:unhideWhenUsed="1"/>
-    <w:lsdException w:name="TOC Heading" w:semiHidden="1" w:uiPriority="39" w:unhideWhenUsed="1" w:qFormat="1"/>
-    <w:lsdException w:name="Plain Table 1" w:uiPriority="41"/>
-    <w:lsdException w:name="Plain Table 2" w:uiPriority="42"/>
-    <w:lsdException w:name="Plain Table 3" w:uiPriority="43"/>
-    <w:lsdException w:name="Plain Table 4" w:uiPriority="44"/>
-    <w:lsdException w:name="Plain Table 5" w:uiPriority="45"/>
-    <w:lsdException w:name="Grid Table Light" w:uiPriority="40"/>
-    <w:lsdException w:name="Grid Table 1 Light" w:uiPriority="46"/>
-    <w:lsdException w:name="Grid Table 2" w:uiPriority="47"/>
-    <w:lsdException w:name="Grid Table 3" w:uiPriority="48"/>
-    <w:lsdException w:name="Grid Table 4" w:uiPriority="49"/>
-    <w:lsdException w:name="Grid Table 5 Dark" w:uiPriority="50"/>
-    <w:lsdException w:name="Grid Table 6 Colorful" w:uiPriority="51"/>
-    <w:lsdException w:name="Grid Table 7 Colorful" w:uiPriority="52"/>
-    <w:lsdException w:name="Grid Table 1 Light Accent 1" w:uiPriority="46"/>
-    <w:lsdException w:name="Grid Table 2 Accent 1" w:uiPriority="47"/>
-    <w:lsdException w:name="Grid Table 3 Accent 1" w:uiPriority="48"/>
-    <w:lsdException w:name="Grid Table 4 Accent 1" w:uiPriority="49"/>
-    <w:lsdException w:name="Grid Table 5 Dark Accent 1" w:uiPriority="50"/>
-    <w:lsdException w:name="Grid Table 6 Colorful Accent 1" w:uiPriority="51"/>
-    <w:lsdException w:name="Grid Table 7 Colorful Accent 1" w:uiPriority="52"/>
-    <w:lsdException w:name="Grid Table 1 Light Accent 2" w:uiPriority="46"/>
-    <w:lsdException w:name="Grid Table 2 Accent 2" w:uiPriority="47"/>
-    <w:lsdException w:name="Grid Table 3 Accent 2" w:uiPriority="48"/>
-    <w:lsdException w:name="Grid Table 4 Accent 2" w:uiPriority="49"/>
-    <w:lsdException w:name="Grid Table 5 Dark Accent 2" w:uiPriority="50"/>
-    <w:lsdException w:name="Grid Table 6 Colorful Accent 2" w:uiPriority="51"/>
-    <w:lsdException w:name="Grid Table 7 Colorful Accent 2" w:uiPriority="52"/>
-    <w:lsdException w:name="Grid Table 1 Light Accent 3" w:uiPriority="46"/>
-    <w:lsdException w:name="Grid Table 2 Accent 3" w:uiPriority="47"/>
-    <w:lsdException w:name="Grid Table 3 Accent 3" w:uiPriority="48"/>
-    <w:lsdException w:name="Grid Table 4 Accent 3" w:uiPriority="49"/>
-    <w:lsdException w:name="Grid Table 5 Dark Accent 3" w:uiPriority="50"/>
-    <w:lsdException w:name="Grid Table 6 Colorful Accent 3" w:uiPriority="51"/>
-    <w:lsdException w:name="Grid Table 7 Colorful Accent 3" w:uiPriority="52"/>
-    <w:lsdException w:name="Grid Table 1 Light Accent 4" w:uiPriority="46"/>
-    <w:lsdException w:name="Grid Table 2 Accent 4" w:uiPriority="47"/>
-    <w:lsdException w:name="Grid Table 3 Accent 4" w:uiPriority="48"/>
-    <w:lsdException w:name="Grid Table 4 Accent 4" w:uiPriority="49"/>
-    <w:lsdException w:name="Grid Table 5 Dark Accent 4" w:uiPriority="50"/>
-    <w:lsdException w:name="Grid Table 6 Colorful Accent 4" w:uiPriority="51"/>
-    <w:lsdException w:name="Grid Table 7 Colorful Accent 4" w:uiPriority="52"/>
-    <w:lsdException w:name="Grid Table 1 Light Accent 5" w:uiPriority="46"/>
-    <w:lsdException w:name="Grid Table 2 Accent 5" w:uiPriority="47"/>
-    <w:lsdException w:name="Grid Table 3 Accent 5" w:uiPriority="48"/>
-    <w:lsdException w:name="Grid Table 4 Accent 5" w:uiPriority="49"/>
-    <w:lsdException w:name="Grid Table 5 Dark Accent 5" w:uiPriority="50"/>
-    <w:lsdException w:name="Grid Table 6 Colorful Accent 5" w:uiPriority="51"/>
-    <w:lsdException w:name="Grid Table 7 Colorful Accent 5" w:uiPriority="52"/>
-    <w:lsdException w:name="Grid Table 1 Light Accent 6" w:uiPriority="46"/>
-    <w:lsdException w:name="Grid Table 2 Accent 6" w:uiPriority="47"/>
-    <w:lsdException w:name="Grid Table 3 Accent 6" w:uiPriority="48"/>
-    <w:lsdException w:name="Grid Table 4 Accent 6" w:uiPriority="49"/>
-    <w:lsdException w:name="Grid Table 5 Dark Accent 6" w:uiPriority="50"/>
-    <w:lsdException w:name="Grid Table 6 Colorful Accent 6" w:uiPriority="51"/>
-    <w:lsdException w:name="Grid Table 7 Colorful Accent 6" w:uiPriority="52"/>
-    <w:lsdException w:name="List Table 1 Light" w:uiPriority="46"/>
-    <w:lsdException w:name="List Table 2" w:uiPriority="47"/>
-    <w:lsdException w:name="List Table 3" w:uiPriority="48"/>
-    <w:lsdException w:name="List Table 4" w:uiPriority="49"/>
-    <w:lsdException w:name="List Table 5 Dark" w:uiPriority="50"/>
-    <w:lsdException w:name="List Table 6 Colorful" w:uiPriority="51"/>
-    <w:lsdException w:name="List Table 7 Colorful" w:uiPriority="52"/>
-    <w:lsdException w:name="List Table 1 Light Accent 1" w:uiPriority="46"/>
-    <w:lsdException w:name="List Table 2 Accent 1" w:uiPriority="47"/>
-    <w:lsdException w:name="List Table 3 Accent 1" w:uiPriority="48"/>
-    <w:lsdException w:name="List Table 4 Accent 1" w:uiPriority="49"/>
-    <w:lsdException w:name="List Table 5 Dark Accent 1" w:uiPriority="50"/>
-    <w:lsdException w:name="List Table 6 Colorful Accent 1" w:uiPriority="51"/>
-    <w:lsdException w:name="List Table 7 Colorful Accent 1" w:uiPriority="52"/>
-    <w:lsdException w:name="List Table 1 Light Accent 2" w:uiPriority="46"/>
-    <w:lsdException w:name="List Table 2 Accent 2" w:uiPriority="47"/>
-    <w:lsdException w:name="List Table 3 Accent 2" w:uiPriority="48"/>
-    <w:lsdException w:name="List Table 4 Accent 2" w:uiPriority="49"/>
-    <w:lsdException w:name="List Table 5 Dark Accent 2" w:uiPriority="50"/>
-    <w:lsdException w:name="List Table 6 Colorful Accent 2" w:uiPriority="51"/>
-    <w:lsdException w:name="List Table 7 Colorful Accent 2" w:uiPriority="52"/>
-    <w:lsdException w:name="List Table 1 Light Accent 3" w:uiPriority="46"/>
-    <w:lsdException w:name="List Table 2 Accent 3" w:uiPriority="47"/>
-    <w:lsdException w:name="List Table 3 Accent 3" w:uiPriority="48"/>
-    <w:lsdException w:name="List Table 4 Accent 3" w:uiPriority="49"/>
-    <w:lsdException w:name="List Table 5 Dark Accent 3" w:uiPriority="50"/>
-    <w:lsdException w:name="List Table 6 Colorful Accent 3" w:uiPriority="51"/>
-    <w:lsdException w:name="List Table 7 Colorful Accent 3" w:uiPriority="52"/>
-    <w:lsdException w:name="List Table 1 Light Accent 4" w:uiPriority="46"/>
-    <w:lsdException w:name="List Table 2 Accent 4" w:uiPriority="47"/>
-    <w:lsdException w:name="List Table 3 Accent 4" w:uiPriority="48"/>
-    <w:lsdException w:name="List Table 4 Accent 4" w:uiPriority="49"/>
-    <w:lsdException w:name="List Table 5 Dark Accent 4" w:uiPriority="50"/>
-    <w:lsdException w:name="List Table 6 Colorful Accent 4" w:uiPriority="51"/>
-    <w:lsdException w:name="List Table 7 Colorful Accent 4" w:uiPriority="52"/>
-    <w:lsdException w:name="List Table 1 Light Accent 5" w:uiPriority="46"/>
-    <w:lsdException w:name="List Table 2 Accent 5" w:uiPriority="47"/>
-    <w:lsdException w:name="List Table 3 Accent 5" w:uiPriority="48"/>
-    <w:lsdException w:name="List Table 4 Accent 5" w:uiPriority="49"/>
-    <w:lsdException w:name="List Table 5 Dark Accent 5" w:uiPriority="50"/>
-    <w:lsdException w:name="List Table 6 Colorful Accent 5" w:uiPriority="51"/>
-    <w:lsdException w:name="List Table 7 Colorful Accent 5" w:uiPriority="52"/>
-    <w:lsdException w:name="List Table 1 Light Accent 6" w:uiPriority="46"/>
-    <w:lsdException w:name="List Table 2 Accent 6" w:uiPriority="47"/>
-    <w:lsdException w:name="List Table 3 Accent 6" w:uiPriority="48"/>
-    <w:lsdException w:name="List Table 4 Accent 6" w:uiPriority="49"/>
-    <w:lsdException w:name="List Table 5 Dark Accent 6" w:uiPriority="50"/>
-    <w:lsdException w:name="List Table 6 Colorful Accent 6" w:uiPriority="51"/>
-    <w:lsdException w:name="List Table 7 Colorful Accent 6" w:uiPriority="52"/>
+  <w:latentStyles w:defLockedState="0" w:defUIPriority="99" w:defSemiHidden="1" w:defUnhideWhenUsed="1" w:defQFormat="0" w:count="267">
+    <w:lsdException w:name="Normal" w:semiHidden="0" w:uiPriority="0" w:unhideWhenUsed="0" w:qFormat="1"/>
+    <w:lsdException w:name="heading 1" w:semiHidden="0" w:uiPriority="9" w:unhideWhenUsed="0" w:qFormat="1"/>
+    <w:lsdException w:name="heading 2" w:uiPriority="9" w:qFormat="1"/>
+    <w:lsdException w:name="heading 3" w:uiPriority="9" w:qFormat="1"/>
+    <w:lsdException w:name="heading 4" w:uiPriority="9" w:qFormat="1"/>
+    <w:lsdException w:name="heading 5" w:uiPriority="9" w:qFormat="1"/>
+    <w:lsdException w:name="heading 6" w:uiPriority="9" w:qFormat="1"/>
+    <w:lsdException w:name="heading 7" w:uiPriority="9" w:qFormat="1"/>
+    <w:lsdException w:name="heading 8" w:uiPriority="9" w:qFormat="1"/>
+    <w:lsdException w:name="heading 9" w:uiPriority="9" w:qFormat="1"/>
+    <w:lsdException w:name="toc 1" w:uiPriority="39"/>
+    <w:lsdException w:name="toc 2" w:uiPriority="39"/>
+    <w:lsdException w:name="toc 3" w:uiPriority="39"/>
+    <w:lsdException w:name="toc 4" w:uiPriority="39"/>
+    <w:lsdException w:name="toc 5" w:uiPriority="39"/>
+    <w:lsdException w:name="toc 6" w:uiPriority="39"/>
+    <w:lsdException w:name="toc 7" w:uiPriority="39"/>
+    <w:lsdException w:name="toc 8" w:uiPriority="39"/>
+    <w:lsdException w:name="toc 9" w:uiPriority="39"/>
+    <w:lsdException w:name="caption" w:uiPriority="35" w:qFormat="1"/>
+    <w:lsdException w:name="Title" w:semiHidden="0" w:uiPriority="10" w:unhideWhenUsed="0" w:qFormat="1"/>
+    <w:lsdException w:name="Default Paragraph Font" w:uiPriority="1"/>
+    <w:lsdException w:name="Subtitle" w:semiHidden="0" w:uiPriority="11" w:unhideWhenUsed="0" w:qFormat="1"/>
+    <w:lsdException w:name="Strong" w:semiHidden="0" w:uiPriority="22" w:unhideWhenUsed="0" w:qFormat="1"/>
+    <w:lsdException w:name="Emphasis" w:semiHidden="0" w:uiPriority="20" w:unhideWhenUsed="0" w:qFormat="1"/>
+    <w:lsdException w:name="Table Grid" w:semiHidden="0" w:uiPriority="39" w:unhideWhenUsed="0"/>
+    <w:lsdException w:name="Placeholder Text" w:unhideWhenUsed="0"/>
+    <w:lsdException w:name="No Spacing" w:semiHidden="0" w:uiPriority="1" w:unhideWhenUsed="0" w:qFormat="1"/>
+    <w:lsdException w:name="Light Shading" w:semiHidden="0" w:uiPriority="60" w:unhideWhenUsed="0"/>
+    <w:lsdException w:name="Light List" w:semiHidden="0" w:uiPriority="61" w:unhideWhenUsed="0"/>
+    <w:lsdException w:name="Light Grid" w:semiHidden="0" w:uiPriority="62" w:unhideWhenUsed="0"/>
+    <w:lsdException w:name="Medium Shading 1" w:semiHidden="0" w:uiPriority="63" w:unhideWhenUsed="0"/>
+    <w:lsdException w:name="Medium Shading 2" w:semiHidden="0" w:uiPriority="64" w:unhideWhenUsed="0"/>
+    <w:lsdException w:name="Medium List 1" w:semiHidden="0" w:uiPriority="65" w:unhideWhenUsed="0"/>
+    <w:lsdException w:name="Medium List 2" w:semiHidden="0" w:uiPriority="66" w:unhideWhenUsed="0"/>
+    <w:lsdException w:name="Medium Grid 1" w:semiHidden="0" w:uiPriority="67" w:unhideWhenUsed="0"/>
+    <w:lsdException w:name="Medium Grid 2" w:semiHidden="0" w:uiPriority="68" w:unhideWhenUsed="0"/>
+    <w:lsdException w:name="Medium Grid 3" w:semiHidden="0" w:uiPriority="69" w:unhideWhenUsed="0"/>
+    <w:lsdException w:name="Dark List" w:semiHidden="0" w:uiPriority="70" w:unhideWhenUsed="0"/>
+    <w:lsdException w:name="Colorful Shading" w:semiHidden="0" w:uiPriority="71" w:unhideWhenUsed="0"/>
+    <w:lsdException w:name="Colorful List" w:semiHidden="0" w:uiPriority="72" w:unhideWhenUsed="0"/>
+    <w:lsdException w:name="Colorful Grid" w:semiHidden="0" w:uiPriority="73" w:unhideWhenUsed="0"/>
+    <w:lsdException w:name="Light Shading Accent 1" w:semiHidden="0" w:uiPriority="60" w:unhideWhenUsed="0"/>
+    <w:lsdException w:name="Light List Accent 1" w:semiHidden="0" w:uiPriority="61" w:unhideWhenUsed="0"/>
+    <w:lsdException w:name="Light Grid Accent 1" w:semiHidden="0" w:uiPriority="62" w:unhideWhenUsed="0"/>
+    <w:lsdException w:name="Medium Shading 1 Accent 1" w:semiHidden="0" w:uiPriority="63" w:unhideWhenUsed="0"/>
+    <w:lsdException w:name="Medium Shading 2 Accent 1" w:semiHidden="0" w:uiPriority="64" w:unhideWhenUsed="0"/>
+    <w:lsdException w:name="Medium List 1 Accent 1" w:semiHidden="0" w:uiPriority="65" w:unhideWhenUsed="0"/>
+    <w:lsdException w:name="Revision" w:unhideWhenUsed="0"/>
+    <w:lsdException w:name="List Paragraph" w:semiHidden="0" w:uiPriority="34" w:unhideWhenUsed="0" w:qFormat="1"/>
+    <w:lsdException w:name="Quote" w:semiHidden="0" w:uiPriority="29" w:unhideWhenUsed="0" w:qFormat="1"/>
+    <w:lsdException w:name="Intense Quote" w:semiHidden="0" w:uiPriority="30" w:unhideWhenUsed="0" w:qFormat="1"/>
+    <w:lsdException w:name="Medium List 2 Accent 1" w:semiHidden="0" w:uiPriority="66" w:unhideWhenUsed="0"/>
+    <w:lsdException w:name="Medium Grid 1 Accent 1" w:semiHidden="0" w:uiPriority="67" w:unhideWhenUsed="0"/>
+    <w:lsdException w:name="Medium Grid 2 Accent 1" w:semiHidden="0" w:uiPriority="68" w:unhideWhenUsed="0"/>
+    <w:lsdException w:name="Medium Grid 3 Accent 1" w:semiHidden="0" w:uiPriority="69" w:unhideWhenUsed="0"/>
+    <w:lsdException w:name="Dark List Accent 1" w:semiHidden="0" w:uiPriority="70" w:unhideWhenUsed="0"/>
+    <w:lsdException w:name="Colorful Shading Accent 1" w:semiHidden="0" w:uiPriority="71" w:unhideWhenUsed="0"/>
+    <w:lsdException w:name="Colorful List Accent 1" w:semiHidden="0" w:uiPriority="72" w:unhideWhenUsed="0"/>
+    <w:lsdException w:name="Colorful Grid Accent 1" w:semiHidden="0" w:uiPriority="73" w:unhideWhenUsed="0"/>
+    <w:lsdException w:name="Light Shading Accent 2" w:semiHidden="0" w:uiPriority="60" w:unhideWhenUsed="0"/>
+    <w:lsdException w:name="Light List Accent 2" w:semiHidden="0" w:uiPriority="61" w:unhideWhenUsed="0"/>
+    <w:lsdException w:name="Light Grid Accent 2" w:semiHidden="0" w:uiPriority="62" w:unhideWhenUsed="0"/>
+    <w:lsdException w:name="Medium Shading 1 Accent 2" w:semiHidden="0" w:uiPriority="63" w:unhideWhenUsed="0"/>
+    <w:lsdException w:name="Medium Shading 2 Accent 2" w:semiHidden="0" w:uiPriority="64" w:unhideWhenUsed="0"/>
+    <w:lsdException w:name="Medium List 1 Accent 2" w:semiHidden="0" w:uiPriority="65" w:unhideWhenUsed="0"/>
+    <w:lsdException w:name="Medium List 2 Accent 2" w:semiHidden="0" w:uiPriority="66" w:unhideWhenUsed="0"/>
+    <w:lsdException w:name="Medium Grid 1 Accent 2" w:semiHidden="0" w:uiPriority="67" w:unhideWhenUsed="0"/>
+    <w:lsdException w:name="Medium Grid 2 Accent 2" w:semiHidden="0" w:uiPriority="68" w:unhideWhenUsed="0"/>
+    <w:lsdException w:name="Medium Grid 3 Accent 2" w:semiHidden="0" w:uiPriority="69" w:unhideWhenUsed="0"/>
+    <w:lsdException w:name="Dark List Accent 2" w:semiHidden="0" w:uiPriority="70" w:unhideWhenUsed="0"/>
+    <w:lsdException w:name="Colorful Shading Accent 2" w:semiHidden="0" w:uiPriority="71" w:unhideWhenUsed="0"/>
+    <w:lsdException w:name="Colorful List Accent 2" w:semiHidden="0" w:uiPriority="72" w:unhideWhenUsed="0"/>
+    <w:lsdException w:name="Colorful Grid Accent 2" w:semiHidden="0" w:uiPriority="73" w:unhideWhenUsed="0"/>
+    <w:lsdException w:name="Light Shading Accent 3" w:semiHidden="0" w:uiPriority="60" w:unhideWhenUsed="0"/>
+    <w:lsdException w:name="Light List Accent 3" w:semiHidden="0" w:uiPriority="61" w:unhideWhenUsed="0"/>
+    <w:lsdException w:name="Light Grid Accent 3" w:semiHidden="0" w:uiPriority="62" w:unhideWhenUsed="0"/>
+    <w:lsdException w:name="Medium Shading 1 Accent 3" w:semiHidden="0" w:uiPriority="63" w:unhideWhenUsed="0"/>
+    <w:lsdException w:name="Medium Shading 2 Accent 3" w:semiHidden="0" w:uiPriority="64" w:unhideWhenUsed="0"/>
+    <w:lsdException w:name="Medium List 1 Accent 3" w:semiHidden="0" w:uiPriority="65" w:unhideWhenUsed="0"/>
+    <w:lsdException w:name="Medium List 2 Accent 3" w:semiHidden="0" w:uiPriority="66" w:unhideWhenUsed="0"/>
+    <w:lsdException w:name="Medium Grid 1 Accent 3" w:semiHidden="0" w:uiPriority="67" w:unhideWhenUsed="0"/>
+    <w:lsdException w:name="Medium Grid 2 Accent 3" w:semiHidden="0" w:uiPriority="68" w:unhideWhenUsed="0"/>
+    <w:lsdException w:name="Medium Grid 3 Accent 3" w:semiHidden="0" w:uiPriority="69" w:unhideWhenUsed="0"/>
+    <w:lsdException w:name="Dark List Accent 3" w:semiHidden="0" w:uiPriority="70" w:unhideWhenUsed="0"/>
+    <w:lsdException w:name="Colorful Shading Accent 3" w:semiHidden="0" w:uiPriority="71" w:unhideWhenUsed="0"/>
+    <w:lsdException w:name="Colorful List Accent 3" w:semiHidden="0" w:uiPriority="72" w:unhideWhenUsed="0"/>
+    <w:lsdException w:name="Colorful Grid Accent 3" w:semiHidden="0" w:uiPriority="73" w:unhideWhenUsed="0"/>
+    <w:lsdException w:name="Light Shading Accent 4" w:semiHidden="0" w:uiPriority="60" w:unhideWhenUsed="0"/>
+    <w:lsdException w:name="Light List Accent 4" w:semiHidden="0" w:uiPriority="61" w:unhideWhenUsed="0"/>
+    <w:lsdException w:name="Light Grid Accent 4" w:semiHidden="0" w:uiPriority="62" w:unhideWhenUsed="0"/>
+    <w:lsdException w:name="Medium Shading 1 Accent 4" w:semiHidden="0" w:uiPriority="63" w:unhideWhenUsed="0"/>
+    <w:lsdException w:name="Medium Shading 2 Accent 4" w:semiHidden="0" w:uiPriority="64" w:unhideWhenUsed="0"/>
+    <w:lsdException w:name="Medium List 1 Accent 4" w:semiHidden="0" w:uiPriority="65" w:unhideWhenUsed="0"/>
+    <w:lsdException w:name="Medium List 2 Accent 4" w:semiHidden="0" w:uiPriority="66" w:unhideWhenUsed="0"/>
+    <w:lsdException w:name="Medium Grid 1 Accent 4" w:semiHidden="0" w:uiPriority="67" w:unhideWhenUsed="0"/>
+    <w:lsdException w:name="Medium Grid 2 Accent 4" w:semiHidden="0" w:uiPriority="68" w:unhideWhenUsed="0"/>
+    <w:lsdException w:name="Medium Grid 3 Accent 4" w:semiHidden="0" w:uiPriority="69" w:unhideWhenUsed="0"/>
+    <w:lsdException w:name="Dark List Accent 4" w:semiHidden="0" w:uiPriority="70" w:unhideWhenUsed="0"/>
+    <w:lsdException w:name="Colorful Shading Accent 4" w:semiHidden="0" w:uiPriority="71" w:unhideWhenUsed="0"/>
+    <w:lsdException w:name="Colorful List Accent 4" w:semiHidden="0" w:uiPriority="72" w:unhideWhenUsed="0"/>
+    <w:lsdException w:name="Colorful Grid Accent 4" w:semiHidden="0" w:uiPriority="73" w:unhideWhenUsed="0"/>
+    <w:lsdException w:name="Light Shading Accent 5" w:semiHidden="0" w:uiPriority="60" w:unhideWhenUsed="0"/>
+    <w:lsdException w:name="Light List Accent 5" w:semiHidden="0" w:uiPriority="61" w:unhideWhenUsed="0"/>
+    <w:lsdException w:name="Light Grid Accent 5" w:semiHidden="0" w:uiPriority="62" w:unhideWhenUsed="0"/>
+    <w:lsdException w:name="Medium Shading 1 Accent 5" w:semiHidden="0" w:uiPriority="63" w:unhideWhenUsed="0"/>
+    <w:lsdException w:name="Medium Shading 2 Accent 5" w:semiHidden="0" w:uiPriority="64" w:unhideWhenUsed="0"/>
+    <w:lsdException w:name="Medium List 1 Accent 5" w:semiHidden="0" w:uiPriority="65" w:unhideWhenUsed="0"/>
+    <w:lsdException w:name="Medium List 2 Accent 5" w:semiHidden="0" w:uiPriority="66" w:unhideWhenUsed="0"/>
+    <w:lsdException w:name="Medium Grid 1 Accent 5" w:semiHidden="0" w:uiPriority="67" w:unhideWhenUsed="0"/>
+    <w:lsdException w:name="Medium Grid 2 Accent 5" w:semiHidden="0" w:uiPriority="68" w:unhideWhenUsed="0"/>
+    <w:lsdException w:name="Medium Grid 3 Accent 5" w:semiHidden="0" w:uiPriority="69" w:unhideWhenUsed="0"/>
+    <w:lsdException w:name="Dark List Accent 5" w:semiHidden="0" w:uiPriority="70" w:unhideWhenUsed="0"/>
+    <w:lsdException w:name="Colorful Shading Accent 5" w:semiHidden="0" w:uiPriority="71" w:unhideWhenUsed="0"/>
+    <w:lsdException w:name="Colorful List Accent 5" w:semiHidden="0" w:uiPriority="72" w:unhideWhenUsed="0"/>
+    <w:lsdException w:name="Colorful Grid Accent 5" w:semiHidden="0" w:uiPriority="73" w:unhideWhenUsed="0"/>
+    <w:lsdException w:name="Light Shading Accent 6" w:semiHidden="0" w:uiPriority="60" w:unhideWhenUsed="0"/>
+    <w:lsdException w:name="Light List Accent 6" w:semiHidden="0" w:uiPriority="61" w:unhideWhenUsed="0"/>
+    <w:lsdException w:name="Light Grid Accent 6" w:semiHidden="0" w:uiPriority="62" w:unhideWhenUsed="0"/>
+    <w:lsdException w:name="Medium Shading 1 Accent 6" w:semiHidden="0" w:uiPriority="63" w:unhideWhenUsed="0"/>
+    <w:lsdException w:name="Medium Shading 2 Accent 6" w:semiHidden="0" w:uiPriority="64" w:unhideWhenUsed="0"/>
+    <w:lsdException w:name="Medium List 1 Accent 6" w:semiHidden="0" w:uiPriority="65" w:unhideWhenUsed="0"/>
+    <w:lsdException w:name="Medium List 2 Accent 6" w:semiHidden="0" w:uiPriority="66" w:unhideWhenUsed="0"/>
+    <w:lsdException w:name="Medium Grid 1 Accent 6" w:semiHidden="0" w:uiPriority="67" w:unhideWhenUsed="0"/>
+    <w:lsdException w:name="Medium Grid 2 Accent 6" w:semiHidden="0" w:uiPriority="68" w:unhideWhenUsed="0"/>
+    <w:lsdException w:name="Medium Grid 3 Accent 6" w:semiHidden="0" w:uiPriority="69" w:unhideWhenUsed="0"/>
+    <w:lsdException w:name="Dark List Accent 6" w:semiHidden="0" w:uiPriority="70" w:unhideWhenUsed="0"/>
+    <w:lsdException w:name="Colorful Shading Accent 6" w:semiHidden="0" w:uiPriority="71" w:unhideWhenUsed="0"/>
+    <w:lsdException w:name="Colorful List Accent 6" w:semiHidden="0" w:uiPriority="72" w:unhideWhenUsed="0"/>
+    <w:lsdException w:name="Colorful Grid Accent 6" w:semiHidden="0" w:uiPriority="73" w:unhideWhenUsed="0"/>
+    <w:lsdException w:name="Subtle Emphasis" w:semiHidden="0" w:uiPriority="19" w:unhideWhenUsed="0" w:qFormat="1"/>
+    <w:lsdException w:name="Intense Emphasis" w:semiHidden="0" w:uiPriority="21" w:unhideWhenUsed="0" w:qFormat="1"/>
+    <w:lsdException w:name="Subtle Reference" w:semiHidden="0" w:uiPriority="31" w:unhideWhenUsed="0" w:qFormat="1"/>
+    <w:lsdException w:name="Intense Reference" w:semiHidden="0" w:uiPriority="32" w:unhideWhenUsed="0" w:qFormat="1"/>
+    <w:lsdException w:name="Book Title" w:semiHidden="0" w:uiPriority="33" w:unhideWhenUsed="0" w:qFormat="1"/>
+    <w:lsdException w:name="Bibliography" w:uiPriority="37"/>
+    <w:lsdException w:name="TOC Heading" w:uiPriority="39" w:qFormat="1"/>
   </w:latentStyles>
   <w:style w:type="paragraph" w:default="1" w:styleId="Normal">
     <w:name w:val="Normal"/>
     <w:qFormat/>
+    <w:rsid w:val="00426C21"/>
   </w:style>
   <w:style w:type="paragraph" w:styleId="Heading1">
     <w:name w:val="heading 1"/>
@@ -983,6 +1050,7 @@
     <w:uiPriority w:val="99"/>
     <w:semiHidden/>
     <w:unhideWhenUsed/>
+    <w:qFormat/>
     <w:tblPr>
       <w:tblInd w:w="0" w:type="dxa"/>
       <w:tblCellMar>
@@ -1140,7 +1208,7 @@
     </a:clrScheme>
     <a:fontScheme name="Стандартная">
       <a:majorFont>
-        <a:latin typeface="Calibri Light" panose="020F0302020204030204"/>
+        <a:latin typeface="Calibri Light"/>
         <a:ea typeface=""/>
         <a:cs typeface=""/>
         <a:font script="Jpan" typeface="ＭＳ ゴシック"/>
@@ -1175,7 +1243,7 @@
         <a:font script="Geor" typeface="Sylfaen"/>
       </a:majorFont>
       <a:minorFont>
-        <a:latin typeface="Calibri" panose="020F0502020204030204"/>
+        <a:latin typeface="Calibri"/>
         <a:ea typeface=""/>
         <a:cs typeface=""/>
         <a:font script="Jpan" typeface="ＭＳ 明朝"/>
@@ -1352,7 +1420,7 @@
   <a:extraClrSchemeLst/>
   <a:extLst>
     <a:ext uri="{05A4C25C-085E-4340-85A3-A5531E510DB2}">
-      <thm15:themeFamily xmlns:thm15="http://schemas.microsoft.com/office/thememl/2012/main" name="Office Theme" id="{62F939B6-93AF-4DB8-9C6B-D6C7DFDC589F}" vid="{4A3C46E8-61CC-4603-A589-7422A47A8E4A}"/>
+      <thm15:themeFamily xmlns:thm15="http://schemas.microsoft.com/office/thememl/2012/main" xmlns="" name="Office Theme" id="{62F939B6-93AF-4DB8-9C6B-D6C7DFDC589F}" vid="{4A3C46E8-61CC-4603-A589-7422A47A8E4A}"/>
     </a:ext>
   </a:extLst>
 </a:theme>

</xml_diff>

<commit_message>
* Project "Learning / Hibernate / Hibernate JBoss.org part_01":    + Add the new Criteria example.    ! Update the Hibernate.docx file.
</commit_message>
<xml_diff>
--- a/Hibernate/Hibernate JBoss.org part_01/docs/ToDo list.docx
+++ b/Hibernate/Hibernate JBoss.org part_01/docs/ToDo list.docx
@@ -1,6 +1,6 @@
 
 <file path=word/document.xml><?xml version="1.0" encoding="utf-8"?>
-<w:document xmlns:ve="http://schemas.openxmlformats.org/markup-compatibility/2006" xmlns:o="urn:schemas-microsoft-com:office:office" xmlns:r="http://schemas.openxmlformats.org/officeDocument/2006/relationships" xmlns:m="http://schemas.openxmlformats.org/officeDocument/2006/math" xmlns:v="urn:schemas-microsoft-com:vml" xmlns:wp="http://schemas.openxmlformats.org/drawingml/2006/wordprocessingDrawing" xmlns:w10="urn:schemas-microsoft-com:office:word" xmlns:w="http://schemas.openxmlformats.org/wordprocessingml/2006/main" xmlns:wne="http://schemas.microsoft.com/office/word/2006/wordml">
+<w:document xmlns:wpc="http://schemas.microsoft.com/office/word/2010/wordprocessingCanvas" xmlns:mc="http://schemas.openxmlformats.org/markup-compatibility/2006" xmlns:o="urn:schemas-microsoft-com:office:office" xmlns:r="http://schemas.openxmlformats.org/officeDocument/2006/relationships" xmlns:m="http://schemas.openxmlformats.org/officeDocument/2006/math" xmlns:v="urn:schemas-microsoft-com:vml" xmlns:wp14="http://schemas.microsoft.com/office/word/2010/wordprocessingDrawing" xmlns:wp="http://schemas.openxmlformats.org/drawingml/2006/wordprocessingDrawing" xmlns:w10="urn:schemas-microsoft-com:office:word" xmlns:w="http://schemas.openxmlformats.org/wordprocessingml/2006/main" xmlns:w14="http://schemas.microsoft.com/office/word/2010/wordml" xmlns:w15="http://schemas.microsoft.com/office/word/2012/wordml" xmlns:wpg="http://schemas.microsoft.com/office/word/2010/wordprocessingGroup" xmlns:wpi="http://schemas.microsoft.com/office/word/2010/wordprocessingInk" xmlns:wne="http://schemas.microsoft.com/office/word/2006/wordml" xmlns:wps="http://schemas.microsoft.com/office/word/2010/wordprocessingShape" mc:Ignorable="w14 w15 wp14">
   <w:body>
     <w:p>
       <w:pPr>
@@ -18,8 +18,6 @@
         </w:rPr>
         <w:t>Hibernate todo</w:t>
       </w:r>
-      <w:bookmarkStart w:id="0" w:name="_GoBack"/>
-      <w:bookmarkEnd w:id="0"/>
       <w:r>
         <w:rPr>
           <w:rFonts w:ascii="Times New Roman" w:hAnsi="Times New Roman" w:cs="Times New Roman"/>
@@ -167,133 +165,18 @@
         </w:rPr>
         <w:t xml:space="preserve"> (Возможно решение здесь - </w:t>
       </w:r>
-      <w:r>
-        <w:fldChar w:fldCharType="begin"/>
-      </w:r>
-      <w:r>
-        <w:instrText>HYPERLINK</w:instrText>
-      </w:r>
-      <w:r>
-        <w:rPr>
-          <w:lang w:val="ru-RU"/>
-        </w:rPr>
-        <w:instrText xml:space="preserve"> "</w:instrText>
-      </w:r>
-      <w:r>
-        <w:instrText>https</w:instrText>
-      </w:r>
-      <w:r>
-        <w:rPr>
-          <w:lang w:val="ru-RU"/>
-        </w:rPr>
-        <w:instrText>://</w:instrText>
-      </w:r>
-      <w:r>
-        <w:instrText>stackoverflow</w:instrText>
-      </w:r>
-      <w:r>
-        <w:rPr>
-          <w:lang w:val="ru-RU"/>
-        </w:rPr>
-        <w:instrText>.</w:instrText>
-      </w:r>
-      <w:r>
-        <w:instrText>com</w:instrText>
-      </w:r>
-      <w:r>
-        <w:rPr>
-          <w:lang w:val="ru-RU"/>
-        </w:rPr>
-        <w:instrText>/</w:instrText>
-      </w:r>
-      <w:r>
-        <w:instrText>questions</w:instrText>
-      </w:r>
-      <w:r>
-        <w:rPr>
-          <w:lang w:val="ru-RU"/>
-        </w:rPr>
-        <w:instrText>/27966134/</w:instrText>
-      </w:r>
-      <w:r>
-        <w:instrText>hibernate</w:instrText>
-      </w:r>
-      <w:r>
-        <w:rPr>
-          <w:lang w:val="ru-RU"/>
-        </w:rPr>
-        <w:instrText>-</w:instrText>
-      </w:r>
-      <w:r>
-        <w:instrText>explicit</w:instrText>
-      </w:r>
-      <w:r>
-        <w:rPr>
-          <w:lang w:val="ru-RU"/>
-        </w:rPr>
-        <w:instrText>-</w:instrText>
-      </w:r>
-      <w:r>
-        <w:instrText>polymorphism</w:instrText>
-      </w:r>
-      <w:r>
-        <w:rPr>
-          <w:lang w:val="ru-RU"/>
-        </w:rPr>
-        <w:instrText>-</w:instrText>
-      </w:r>
-      <w:r>
-        <w:instrText>with</w:instrText>
-      </w:r>
-      <w:r>
-        <w:rPr>
-          <w:lang w:val="ru-RU"/>
-        </w:rPr>
-        <w:instrText>-</w:instrText>
-      </w:r>
-      <w:r>
-        <w:instrText>joined</w:instrText>
-      </w:r>
-      <w:r>
-        <w:rPr>
-          <w:lang w:val="ru-RU"/>
-        </w:rPr>
-        <w:instrText>-</w:instrText>
-      </w:r>
-      <w:r>
-        <w:instrText>inheritence</w:instrText>
-      </w:r>
-      <w:r>
-        <w:rPr>
-          <w:lang w:val="ru-RU"/>
-        </w:rPr>
-        <w:instrText>-</w:instrText>
-      </w:r>
-      <w:r>
-        <w:instrText>strategy</w:instrText>
-      </w:r>
-      <w:r>
-        <w:rPr>
-          <w:lang w:val="ru-RU"/>
-        </w:rPr>
-        <w:instrText>"</w:instrText>
-      </w:r>
-      <w:r>
-        <w:fldChar w:fldCharType="separate"/>
-      </w:r>
-      <w:r>
-        <w:rPr>
-          <w:rStyle w:val="Hyperlink"/>
-          <w:rFonts w:ascii="Times New Roman" w:hAnsi="Times New Roman" w:cs="Times New Roman"/>
-          <w:sz w:val="22"/>
-          <w:szCs w:val="22"/>
-          <w:lang w:val="ru-RU"/>
-        </w:rPr>
-        <w:t>https://stackoverflow.com/questions/27966134/hibernate-explicit-polymorphism-with-joined-inheritence-strategy</w:t>
-      </w:r>
-      <w:r>
-        <w:fldChar w:fldCharType="end"/>
-      </w:r>
+      <w:hyperlink r:id="rId5" w:history="1">
+        <w:r>
+          <w:rPr>
+            <w:rStyle w:val="Hyperlink"/>
+            <w:rFonts w:ascii="Times New Roman" w:hAnsi="Times New Roman" w:cs="Times New Roman"/>
+            <w:sz w:val="22"/>
+            <w:szCs w:val="22"/>
+            <w:lang w:val="ru-RU"/>
+          </w:rPr>
+          <w:t>https://stackoverflow.com/questions/27966134/hibernate-explicit-polymorphism-with-joined-inheritence-strategy</w:t>
+        </w:r>
+      </w:hyperlink>
       <w:r>
         <w:rPr>
           <w:rFonts w:ascii="Times New Roman" w:hAnsi="Times New Roman" w:cs="Times New Roman"/>
@@ -320,7 +203,7 @@
         </w:rPr>
         <w:t xml:space="preserve">The documentation is indeed misleading, but </w:t>
       </w:r>
-      <w:hyperlink r:id="rId5" w:history="1">
+      <w:hyperlink r:id="rId6" w:history="1">
         <w:r>
           <w:rPr>
             <w:rStyle w:val="Hyperlink"/>
@@ -666,7 +549,23 @@
           <w:rFonts w:ascii="Times New Roman" w:hAnsi="Times New Roman" w:cs="Times New Roman"/>
           <w:lang w:val="ru-RU"/>
         </w:rPr>
-        <w:t xml:space="preserve">Дополнительно разобрать подробнее, как работает мап в этом примере (посмотреть как лучше добавлять </w:t>
+        <w:t xml:space="preserve">Дополнительно разобрать подробнее, как работает </w:t>
+      </w:r>
+      <w:proofErr w:type="spellStart"/>
+      <w:r>
+        <w:rPr>
+          <w:rFonts w:ascii="Times New Roman" w:hAnsi="Times New Roman" w:cs="Times New Roman"/>
+          <w:lang w:val="ru-RU"/>
+        </w:rPr>
+        <w:t>мап</w:t>
+      </w:r>
+      <w:proofErr w:type="spellEnd"/>
+      <w:r>
+        <w:rPr>
+          <w:rFonts w:ascii="Times New Roman" w:hAnsi="Times New Roman" w:cs="Times New Roman"/>
+          <w:lang w:val="ru-RU"/>
+        </w:rPr>
+        <w:t xml:space="preserve"> в этом примере (посмотреть как лучше добавлять </w:t>
       </w:r>
       <w:proofErr w:type="spellStart"/>
       <w:r>
@@ -750,6 +649,68 @@
       <w:pPr>
         <w:rPr>
           <w:rFonts w:ascii="Times New Roman" w:hAnsi="Times New Roman" w:cs="Times New Roman"/>
+        </w:rPr>
+      </w:pPr>
+    </w:p>
+    <w:p>
+      <w:pPr>
+        <w:rPr>
+          <w:rFonts w:ascii="Times New Roman" w:hAnsi="Times New Roman" w:cs="Times New Roman"/>
+        </w:rPr>
+      </w:pPr>
+    </w:p>
+    <w:p>
+      <w:pPr>
+        <w:rPr>
+          <w:rFonts w:ascii="Times New Roman" w:hAnsi="Times New Roman" w:cs="Times New Roman"/>
+          <w:lang w:val="en-US"/>
+        </w:rPr>
+      </w:pPr>
+      <w:r>
+        <w:rPr>
+          <w:rFonts w:ascii="Times New Roman" w:hAnsi="Times New Roman" w:cs="Times New Roman"/>
+          <w:lang w:val="en-US"/>
+        </w:rPr>
+        <w:t>Notes:</w:t>
+      </w:r>
+    </w:p>
+    <w:p>
+      <w:pPr>
+        <w:rPr>
+          <w:rFonts w:ascii="Times New Roman" w:hAnsi="Times New Roman" w:cs="Times New Roman"/>
+          <w:lang w:val="en-US"/>
+        </w:rPr>
+      </w:pPr>
+      <w:r>
+        <w:rPr>
+          <w:rFonts w:ascii="Times New Roman" w:hAnsi="Times New Roman" w:cs="Times New Roman"/>
+          <w:lang w:val="en-US"/>
+        </w:rPr>
+        <w:t>17.03.2021</w:t>
+      </w:r>
+    </w:p>
+    <w:p>
+      <w:pPr>
+        <w:rPr>
+          <w:rFonts w:ascii="Times New Roman" w:hAnsi="Times New Roman" w:cs="Times New Roman"/>
+          <w:lang w:val="en-US"/>
+        </w:rPr>
+      </w:pPr>
+      <w:r>
+        <w:rPr>
+          <w:rFonts w:ascii="Times New Roman" w:hAnsi="Times New Roman" w:cs="Times New Roman"/>
+          <w:lang w:val="en-US"/>
+        </w:rPr>
+        <w:t xml:space="preserve"> - </w:t>
+      </w:r>
+      <w:bookmarkStart w:id="0" w:name="_GoBack"/>
+      <w:bookmarkEnd w:id="0"/>
+    </w:p>
+    <w:p>
+      <w:pPr>
+        <w:rPr>
+          <w:rFonts w:ascii="Times New Roman" w:hAnsi="Times New Roman" w:cs="Times New Roman"/>
+          <w:lang w:val="en-US"/>
         </w:rPr>
       </w:pPr>
     </w:p>
@@ -764,7 +725,7 @@
 </file>
 
 <file path=word/numbering.xml><?xml version="1.0" encoding="utf-8"?>
-<w:numbering xmlns:ve="http://schemas.openxmlformats.org/markup-compatibility/2006" xmlns:o="urn:schemas-microsoft-com:office:office" xmlns:r="http://schemas.openxmlformats.org/officeDocument/2006/relationships" xmlns:m="http://schemas.openxmlformats.org/officeDocument/2006/math" xmlns:v="urn:schemas-microsoft-com:vml" xmlns:wp="http://schemas.openxmlformats.org/drawingml/2006/wordprocessingDrawing" xmlns:w10="urn:schemas-microsoft-com:office:word" xmlns:w="http://schemas.openxmlformats.org/wordprocessingml/2006/main" xmlns:wne="http://schemas.microsoft.com/office/word/2006/wordml">
+<w:numbering xmlns:wpc="http://schemas.microsoft.com/office/word/2010/wordprocessingCanvas" xmlns:mc="http://schemas.openxmlformats.org/markup-compatibility/2006" xmlns:o="urn:schemas-microsoft-com:office:office" xmlns:r="http://schemas.openxmlformats.org/officeDocument/2006/relationships" xmlns:m="http://schemas.openxmlformats.org/officeDocument/2006/math" xmlns:v="urn:schemas-microsoft-com:vml" xmlns:wp14="http://schemas.microsoft.com/office/word/2010/wordprocessingDrawing" xmlns:wp="http://schemas.openxmlformats.org/drawingml/2006/wordprocessingDrawing" xmlns:w10="urn:schemas-microsoft-com:office:word" xmlns:w="http://schemas.openxmlformats.org/wordprocessingml/2006/main" xmlns:w14="http://schemas.microsoft.com/office/word/2010/wordml" xmlns:w15="http://schemas.microsoft.com/office/word/2012/wordml" xmlns:wpg="http://schemas.microsoft.com/office/word/2010/wordprocessingGroup" xmlns:wpi="http://schemas.microsoft.com/office/word/2010/wordprocessingInk" xmlns:wne="http://schemas.microsoft.com/office/word/2006/wordml" xmlns:wps="http://schemas.microsoft.com/office/word/2010/wordprocessingShape" mc:Ignorable="w14 w15 wp14">
   <w:abstractNum w:abstractNumId="0">
     <w:nsid w:val="53FB10D9"/>
     <w:multiLevelType w:val="hybridMultilevel"/>
@@ -858,7 +819,7 @@
 </file>
 
 <file path=word/styles.xml><?xml version="1.0" encoding="utf-8"?>
-<w:styles xmlns:r="http://schemas.openxmlformats.org/officeDocument/2006/relationships" xmlns:w="http://schemas.openxmlformats.org/wordprocessingml/2006/main">
+<w:styles xmlns:mc="http://schemas.openxmlformats.org/markup-compatibility/2006" xmlns:r="http://schemas.openxmlformats.org/officeDocument/2006/relationships" xmlns:w="http://schemas.openxmlformats.org/wordprocessingml/2006/main" xmlns:w14="http://schemas.microsoft.com/office/word/2010/wordml" xmlns:w15="http://schemas.microsoft.com/office/word/2012/wordml" mc:Ignorable="w14 w15">
   <w:docDefaults>
     <w:rPrDefault>
       <w:rPr>
@@ -874,144 +835,378 @@
       </w:pPr>
     </w:pPrDefault>
   </w:docDefaults>
-  <w:latentStyles w:defLockedState="0" w:defUIPriority="99" w:defSemiHidden="1" w:defUnhideWhenUsed="1" w:defQFormat="0" w:count="267">
-    <w:lsdException w:name="Normal" w:semiHidden="0" w:uiPriority="0" w:unhideWhenUsed="0" w:qFormat="1"/>
-    <w:lsdException w:name="heading 1" w:semiHidden="0" w:uiPriority="9" w:unhideWhenUsed="0" w:qFormat="1"/>
-    <w:lsdException w:name="heading 2" w:uiPriority="9" w:qFormat="1"/>
-    <w:lsdException w:name="heading 3" w:uiPriority="9" w:qFormat="1"/>
-    <w:lsdException w:name="heading 4" w:uiPriority="9" w:qFormat="1"/>
-    <w:lsdException w:name="heading 5" w:uiPriority="9" w:qFormat="1"/>
-    <w:lsdException w:name="heading 6" w:uiPriority="9" w:qFormat="1"/>
-    <w:lsdException w:name="heading 7" w:uiPriority="9" w:qFormat="1"/>
-    <w:lsdException w:name="heading 8" w:uiPriority="9" w:qFormat="1"/>
-    <w:lsdException w:name="heading 9" w:uiPriority="9" w:qFormat="1"/>
-    <w:lsdException w:name="toc 1" w:uiPriority="39"/>
-    <w:lsdException w:name="toc 2" w:uiPriority="39"/>
-    <w:lsdException w:name="toc 3" w:uiPriority="39"/>
-    <w:lsdException w:name="toc 4" w:uiPriority="39"/>
-    <w:lsdException w:name="toc 5" w:uiPriority="39"/>
-    <w:lsdException w:name="toc 6" w:uiPriority="39"/>
-    <w:lsdException w:name="toc 7" w:uiPriority="39"/>
-    <w:lsdException w:name="toc 8" w:uiPriority="39"/>
-    <w:lsdException w:name="toc 9" w:uiPriority="39"/>
-    <w:lsdException w:name="caption" w:uiPriority="35" w:qFormat="1"/>
-    <w:lsdException w:name="Title" w:semiHidden="0" w:uiPriority="10" w:unhideWhenUsed="0" w:qFormat="1"/>
-    <w:lsdException w:name="Default Paragraph Font" w:uiPriority="1"/>
-    <w:lsdException w:name="Subtitle" w:semiHidden="0" w:uiPriority="11" w:unhideWhenUsed="0" w:qFormat="1"/>
-    <w:lsdException w:name="Strong" w:semiHidden="0" w:uiPriority="22" w:unhideWhenUsed="0" w:qFormat="1"/>
-    <w:lsdException w:name="Emphasis" w:semiHidden="0" w:uiPriority="20" w:unhideWhenUsed="0" w:qFormat="1"/>
-    <w:lsdException w:name="Table Grid" w:semiHidden="0" w:uiPriority="39" w:unhideWhenUsed="0"/>
-    <w:lsdException w:name="Placeholder Text" w:unhideWhenUsed="0"/>
-    <w:lsdException w:name="No Spacing" w:semiHidden="0" w:uiPriority="1" w:unhideWhenUsed="0" w:qFormat="1"/>
-    <w:lsdException w:name="Light Shading" w:semiHidden="0" w:uiPriority="60" w:unhideWhenUsed="0"/>
-    <w:lsdException w:name="Light List" w:semiHidden="0" w:uiPriority="61" w:unhideWhenUsed="0"/>
-    <w:lsdException w:name="Light Grid" w:semiHidden="0" w:uiPriority="62" w:unhideWhenUsed="0"/>
-    <w:lsdException w:name="Medium Shading 1" w:semiHidden="0" w:uiPriority="63" w:unhideWhenUsed="0"/>
-    <w:lsdException w:name="Medium Shading 2" w:semiHidden="0" w:uiPriority="64" w:unhideWhenUsed="0"/>
-    <w:lsdException w:name="Medium List 1" w:semiHidden="0" w:uiPriority="65" w:unhideWhenUsed="0"/>
-    <w:lsdException w:name="Medium List 2" w:semiHidden="0" w:uiPriority="66" w:unhideWhenUsed="0"/>
-    <w:lsdException w:name="Medium Grid 1" w:semiHidden="0" w:uiPriority="67" w:unhideWhenUsed="0"/>
-    <w:lsdException w:name="Medium Grid 2" w:semiHidden="0" w:uiPriority="68" w:unhideWhenUsed="0"/>
-    <w:lsdException w:name="Medium Grid 3" w:semiHidden="0" w:uiPriority="69" w:unhideWhenUsed="0"/>
-    <w:lsdException w:name="Dark List" w:semiHidden="0" w:uiPriority="70" w:unhideWhenUsed="0"/>
-    <w:lsdException w:name="Colorful Shading" w:semiHidden="0" w:uiPriority="71" w:unhideWhenUsed="0"/>
-    <w:lsdException w:name="Colorful List" w:semiHidden="0" w:uiPriority="72" w:unhideWhenUsed="0"/>
-    <w:lsdException w:name="Colorful Grid" w:semiHidden="0" w:uiPriority="73" w:unhideWhenUsed="0"/>
-    <w:lsdException w:name="Light Shading Accent 1" w:semiHidden="0" w:uiPriority="60" w:unhideWhenUsed="0"/>
-    <w:lsdException w:name="Light List Accent 1" w:semiHidden="0" w:uiPriority="61" w:unhideWhenUsed="0"/>
-    <w:lsdException w:name="Light Grid Accent 1" w:semiHidden="0" w:uiPriority="62" w:unhideWhenUsed="0"/>
-    <w:lsdException w:name="Medium Shading 1 Accent 1" w:semiHidden="0" w:uiPriority="63" w:unhideWhenUsed="0"/>
-    <w:lsdException w:name="Medium Shading 2 Accent 1" w:semiHidden="0" w:uiPriority="64" w:unhideWhenUsed="0"/>
-    <w:lsdException w:name="Medium List 1 Accent 1" w:semiHidden="0" w:uiPriority="65" w:unhideWhenUsed="0"/>
-    <w:lsdException w:name="Revision" w:unhideWhenUsed="0"/>
-    <w:lsdException w:name="List Paragraph" w:semiHidden="0" w:uiPriority="34" w:unhideWhenUsed="0" w:qFormat="1"/>
-    <w:lsdException w:name="Quote" w:semiHidden="0" w:uiPriority="29" w:unhideWhenUsed="0" w:qFormat="1"/>
-    <w:lsdException w:name="Intense Quote" w:semiHidden="0" w:uiPriority="30" w:unhideWhenUsed="0" w:qFormat="1"/>
-    <w:lsdException w:name="Medium List 2 Accent 1" w:semiHidden="0" w:uiPriority="66" w:unhideWhenUsed="0"/>
-    <w:lsdException w:name="Medium Grid 1 Accent 1" w:semiHidden="0" w:uiPriority="67" w:unhideWhenUsed="0"/>
-    <w:lsdException w:name="Medium Grid 2 Accent 1" w:semiHidden="0" w:uiPriority="68" w:unhideWhenUsed="0"/>
-    <w:lsdException w:name="Medium Grid 3 Accent 1" w:semiHidden="0" w:uiPriority="69" w:unhideWhenUsed="0"/>
-    <w:lsdException w:name="Dark List Accent 1" w:semiHidden="0" w:uiPriority="70" w:unhideWhenUsed="0"/>
-    <w:lsdException w:name="Colorful Shading Accent 1" w:semiHidden="0" w:uiPriority="71" w:unhideWhenUsed="0"/>
-    <w:lsdException w:name="Colorful List Accent 1" w:semiHidden="0" w:uiPriority="72" w:unhideWhenUsed="0"/>
-    <w:lsdException w:name="Colorful Grid Accent 1" w:semiHidden="0" w:uiPriority="73" w:unhideWhenUsed="0"/>
-    <w:lsdException w:name="Light Shading Accent 2" w:semiHidden="0" w:uiPriority="60" w:unhideWhenUsed="0"/>
-    <w:lsdException w:name="Light List Accent 2" w:semiHidden="0" w:uiPriority="61" w:unhideWhenUsed="0"/>
-    <w:lsdException w:name="Light Grid Accent 2" w:semiHidden="0" w:uiPriority="62" w:unhideWhenUsed="0"/>
-    <w:lsdException w:name="Medium Shading 1 Accent 2" w:semiHidden="0" w:uiPriority="63" w:unhideWhenUsed="0"/>
-    <w:lsdException w:name="Medium Shading 2 Accent 2" w:semiHidden="0" w:uiPriority="64" w:unhideWhenUsed="0"/>
-    <w:lsdException w:name="Medium List 1 Accent 2" w:semiHidden="0" w:uiPriority="65" w:unhideWhenUsed="0"/>
-    <w:lsdException w:name="Medium List 2 Accent 2" w:semiHidden="0" w:uiPriority="66" w:unhideWhenUsed="0"/>
-    <w:lsdException w:name="Medium Grid 1 Accent 2" w:semiHidden="0" w:uiPriority="67" w:unhideWhenUsed="0"/>
-    <w:lsdException w:name="Medium Grid 2 Accent 2" w:semiHidden="0" w:uiPriority="68" w:unhideWhenUsed="0"/>
-    <w:lsdException w:name="Medium Grid 3 Accent 2" w:semiHidden="0" w:uiPriority="69" w:unhideWhenUsed="0"/>
-    <w:lsdException w:name="Dark List Accent 2" w:semiHidden="0" w:uiPriority="70" w:unhideWhenUsed="0"/>
-    <w:lsdException w:name="Colorful Shading Accent 2" w:semiHidden="0" w:uiPriority="71" w:unhideWhenUsed="0"/>
-    <w:lsdException w:name="Colorful List Accent 2" w:semiHidden="0" w:uiPriority="72" w:unhideWhenUsed="0"/>
-    <w:lsdException w:name="Colorful Grid Accent 2" w:semiHidden="0" w:uiPriority="73" w:unhideWhenUsed="0"/>
-    <w:lsdException w:name="Light Shading Accent 3" w:semiHidden="0" w:uiPriority="60" w:unhideWhenUsed="0"/>
-    <w:lsdException w:name="Light List Accent 3" w:semiHidden="0" w:uiPriority="61" w:unhideWhenUsed="0"/>
-    <w:lsdException w:name="Light Grid Accent 3" w:semiHidden="0" w:uiPriority="62" w:unhideWhenUsed="0"/>
-    <w:lsdException w:name="Medium Shading 1 Accent 3" w:semiHidden="0" w:uiPriority="63" w:unhideWhenUsed="0"/>
-    <w:lsdException w:name="Medium Shading 2 Accent 3" w:semiHidden="0" w:uiPriority="64" w:unhideWhenUsed="0"/>
-    <w:lsdException w:name="Medium List 1 Accent 3" w:semiHidden="0" w:uiPriority="65" w:unhideWhenUsed="0"/>
-    <w:lsdException w:name="Medium List 2 Accent 3" w:semiHidden="0" w:uiPriority="66" w:unhideWhenUsed="0"/>
-    <w:lsdException w:name="Medium Grid 1 Accent 3" w:semiHidden="0" w:uiPriority="67" w:unhideWhenUsed="0"/>
-    <w:lsdException w:name="Medium Grid 2 Accent 3" w:semiHidden="0" w:uiPriority="68" w:unhideWhenUsed="0"/>
-    <w:lsdException w:name="Medium Grid 3 Accent 3" w:semiHidden="0" w:uiPriority="69" w:unhideWhenUsed="0"/>
-    <w:lsdException w:name="Dark List Accent 3" w:semiHidden="0" w:uiPriority="70" w:unhideWhenUsed="0"/>
-    <w:lsdException w:name="Colorful Shading Accent 3" w:semiHidden="0" w:uiPriority="71" w:unhideWhenUsed="0"/>
-    <w:lsdException w:name="Colorful List Accent 3" w:semiHidden="0" w:uiPriority="72" w:unhideWhenUsed="0"/>
-    <w:lsdException w:name="Colorful Grid Accent 3" w:semiHidden="0" w:uiPriority="73" w:unhideWhenUsed="0"/>
-    <w:lsdException w:name="Light Shading Accent 4" w:semiHidden="0" w:uiPriority="60" w:unhideWhenUsed="0"/>
-    <w:lsdException w:name="Light List Accent 4" w:semiHidden="0" w:uiPriority="61" w:unhideWhenUsed="0"/>
-    <w:lsdException w:name="Light Grid Accent 4" w:semiHidden="0" w:uiPriority="62" w:unhideWhenUsed="0"/>
-    <w:lsdException w:name="Medium Shading 1 Accent 4" w:semiHidden="0" w:uiPriority="63" w:unhideWhenUsed="0"/>
-    <w:lsdException w:name="Medium Shading 2 Accent 4" w:semiHidden="0" w:uiPriority="64" w:unhideWhenUsed="0"/>
-    <w:lsdException w:name="Medium List 1 Accent 4" w:semiHidden="0" w:uiPriority="65" w:unhideWhenUsed="0"/>
-    <w:lsdException w:name="Medium List 2 Accent 4" w:semiHidden="0" w:uiPriority="66" w:unhideWhenUsed="0"/>
-    <w:lsdException w:name="Medium Grid 1 Accent 4" w:semiHidden="0" w:uiPriority="67" w:unhideWhenUsed="0"/>
-    <w:lsdException w:name="Medium Grid 2 Accent 4" w:semiHidden="0" w:uiPriority="68" w:unhideWhenUsed="0"/>
-    <w:lsdException w:name="Medium Grid 3 Accent 4" w:semiHidden="0" w:uiPriority="69" w:unhideWhenUsed="0"/>
-    <w:lsdException w:name="Dark List Accent 4" w:semiHidden="0" w:uiPriority="70" w:unhideWhenUsed="0"/>
-    <w:lsdException w:name="Colorful Shading Accent 4" w:semiHidden="0" w:uiPriority="71" w:unhideWhenUsed="0"/>
-    <w:lsdException w:name="Colorful List Accent 4" w:semiHidden="0" w:uiPriority="72" w:unhideWhenUsed="0"/>
-    <w:lsdException w:name="Colorful Grid Accent 4" w:semiHidden="0" w:uiPriority="73" w:unhideWhenUsed="0"/>
-    <w:lsdException w:name="Light Shading Accent 5" w:semiHidden="0" w:uiPriority="60" w:unhideWhenUsed="0"/>
-    <w:lsdException w:name="Light List Accent 5" w:semiHidden="0" w:uiPriority="61" w:unhideWhenUsed="0"/>
-    <w:lsdException w:name="Light Grid Accent 5" w:semiHidden="0" w:uiPriority="62" w:unhideWhenUsed="0"/>
-    <w:lsdException w:name="Medium Shading 1 Accent 5" w:semiHidden="0" w:uiPriority="63" w:unhideWhenUsed="0"/>
-    <w:lsdException w:name="Medium Shading 2 Accent 5" w:semiHidden="0" w:uiPriority="64" w:unhideWhenUsed="0"/>
-    <w:lsdException w:name="Medium List 1 Accent 5" w:semiHidden="0" w:uiPriority="65" w:unhideWhenUsed="0"/>
-    <w:lsdException w:name="Medium List 2 Accent 5" w:semiHidden="0" w:uiPriority="66" w:unhideWhenUsed="0"/>
-    <w:lsdException w:name="Medium Grid 1 Accent 5" w:semiHidden="0" w:uiPriority="67" w:unhideWhenUsed="0"/>
-    <w:lsdException w:name="Medium Grid 2 Accent 5" w:semiHidden="0" w:uiPriority="68" w:unhideWhenUsed="0"/>
-    <w:lsdException w:name="Medium Grid 3 Accent 5" w:semiHidden="0" w:uiPriority="69" w:unhideWhenUsed="0"/>
-    <w:lsdException w:name="Dark List Accent 5" w:semiHidden="0" w:uiPriority="70" w:unhideWhenUsed="0"/>
-    <w:lsdException w:name="Colorful Shading Accent 5" w:semiHidden="0" w:uiPriority="71" w:unhideWhenUsed="0"/>
-    <w:lsdException w:name="Colorful List Accent 5" w:semiHidden="0" w:uiPriority="72" w:unhideWhenUsed="0"/>
-    <w:lsdException w:name="Colorful Grid Accent 5" w:semiHidden="0" w:uiPriority="73" w:unhideWhenUsed="0"/>
-    <w:lsdException w:name="Light Shading Accent 6" w:semiHidden="0" w:uiPriority="60" w:unhideWhenUsed="0"/>
-    <w:lsdException w:name="Light List Accent 6" w:semiHidden="0" w:uiPriority="61" w:unhideWhenUsed="0"/>
-    <w:lsdException w:name="Light Grid Accent 6" w:semiHidden="0" w:uiPriority="62" w:unhideWhenUsed="0"/>
-    <w:lsdException w:name="Medium Shading 1 Accent 6" w:semiHidden="0" w:uiPriority="63" w:unhideWhenUsed="0"/>
-    <w:lsdException w:name="Medium Shading 2 Accent 6" w:semiHidden="0" w:uiPriority="64" w:unhideWhenUsed="0"/>
-    <w:lsdException w:name="Medium List 1 Accent 6" w:semiHidden="0" w:uiPriority="65" w:unhideWhenUsed="0"/>
-    <w:lsdException w:name="Medium List 2 Accent 6" w:semiHidden="0" w:uiPriority="66" w:unhideWhenUsed="0"/>
-    <w:lsdException w:name="Medium Grid 1 Accent 6" w:semiHidden="0" w:uiPriority="67" w:unhideWhenUsed="0"/>
-    <w:lsdException w:name="Medium Grid 2 Accent 6" w:semiHidden="0" w:uiPriority="68" w:unhideWhenUsed="0"/>
-    <w:lsdException w:name="Medium Grid 3 Accent 6" w:semiHidden="0" w:uiPriority="69" w:unhideWhenUsed="0"/>
-    <w:lsdException w:name="Dark List Accent 6" w:semiHidden="0" w:uiPriority="70" w:unhideWhenUsed="0"/>
-    <w:lsdException w:name="Colorful Shading Accent 6" w:semiHidden="0" w:uiPriority="71" w:unhideWhenUsed="0"/>
-    <w:lsdException w:name="Colorful List Accent 6" w:semiHidden="0" w:uiPriority="72" w:unhideWhenUsed="0"/>
-    <w:lsdException w:name="Colorful Grid Accent 6" w:semiHidden="0" w:uiPriority="73" w:unhideWhenUsed="0"/>
-    <w:lsdException w:name="Subtle Emphasis" w:semiHidden="0" w:uiPriority="19" w:unhideWhenUsed="0" w:qFormat="1"/>
-    <w:lsdException w:name="Intense Emphasis" w:semiHidden="0" w:uiPriority="21" w:unhideWhenUsed="0" w:qFormat="1"/>
-    <w:lsdException w:name="Subtle Reference" w:semiHidden="0" w:uiPriority="31" w:unhideWhenUsed="0" w:qFormat="1"/>
-    <w:lsdException w:name="Intense Reference" w:semiHidden="0" w:uiPriority="32" w:unhideWhenUsed="0" w:qFormat="1"/>
-    <w:lsdException w:name="Book Title" w:semiHidden="0" w:uiPriority="33" w:unhideWhenUsed="0" w:qFormat="1"/>
-    <w:lsdException w:name="Bibliography" w:uiPriority="37"/>
-    <w:lsdException w:name="TOC Heading" w:uiPriority="39" w:qFormat="1"/>
+  <w:latentStyles w:defLockedState="0" w:defUIPriority="99" w:defSemiHidden="0" w:defUnhideWhenUsed="0" w:defQFormat="0" w:count="371">
+    <w:lsdException w:name="Normal" w:uiPriority="0" w:qFormat="1"/>
+    <w:lsdException w:name="heading 1" w:uiPriority="9" w:qFormat="1"/>
+    <w:lsdException w:name="heading 2" w:semiHidden="1" w:uiPriority="9" w:unhideWhenUsed="1" w:qFormat="1"/>
+    <w:lsdException w:name="heading 3" w:semiHidden="1" w:uiPriority="9" w:unhideWhenUsed="1" w:qFormat="1"/>
+    <w:lsdException w:name="heading 4" w:semiHidden="1" w:uiPriority="9" w:unhideWhenUsed="1" w:qFormat="1"/>
+    <w:lsdException w:name="heading 5" w:semiHidden="1" w:uiPriority="9" w:unhideWhenUsed="1" w:qFormat="1"/>
+    <w:lsdException w:name="heading 6" w:semiHidden="1" w:uiPriority="9" w:unhideWhenUsed="1" w:qFormat="1"/>
+    <w:lsdException w:name="heading 7" w:semiHidden="1" w:uiPriority="9" w:unhideWhenUsed="1" w:qFormat="1"/>
+    <w:lsdException w:name="heading 8" w:semiHidden="1" w:uiPriority="9" w:unhideWhenUsed="1" w:qFormat="1"/>
+    <w:lsdException w:name="heading 9" w:semiHidden="1" w:uiPriority="9" w:unhideWhenUsed="1" w:qFormat="1"/>
+    <w:lsdException w:name="index 1" w:semiHidden="1" w:unhideWhenUsed="1"/>
+    <w:lsdException w:name="index 2" w:semiHidden="1" w:unhideWhenUsed="1"/>
+    <w:lsdException w:name="index 3" w:semiHidden="1" w:unhideWhenUsed="1"/>
+    <w:lsdException w:name="index 4" w:semiHidden="1" w:unhideWhenUsed="1"/>
+    <w:lsdException w:name="index 5" w:semiHidden="1" w:unhideWhenUsed="1"/>
+    <w:lsdException w:name="index 6" w:semiHidden="1" w:unhideWhenUsed="1"/>
+    <w:lsdException w:name="index 7" w:semiHidden="1" w:unhideWhenUsed="1"/>
+    <w:lsdException w:name="index 8" w:semiHidden="1" w:unhideWhenUsed="1"/>
+    <w:lsdException w:name="index 9" w:semiHidden="1" w:unhideWhenUsed="1"/>
+    <w:lsdException w:name="toc 1" w:semiHidden="1" w:uiPriority="39" w:unhideWhenUsed="1"/>
+    <w:lsdException w:name="toc 2" w:semiHidden="1" w:uiPriority="39" w:unhideWhenUsed="1"/>
+    <w:lsdException w:name="toc 3" w:semiHidden="1" w:uiPriority="39" w:unhideWhenUsed="1"/>
+    <w:lsdException w:name="toc 4" w:semiHidden="1" w:uiPriority="39" w:unhideWhenUsed="1"/>
+    <w:lsdException w:name="toc 5" w:semiHidden="1" w:uiPriority="39" w:unhideWhenUsed="1"/>
+    <w:lsdException w:name="toc 6" w:semiHidden="1" w:uiPriority="39" w:unhideWhenUsed="1"/>
+    <w:lsdException w:name="toc 7" w:semiHidden="1" w:uiPriority="39" w:unhideWhenUsed="1"/>
+    <w:lsdException w:name="toc 8" w:semiHidden="1" w:uiPriority="39" w:unhideWhenUsed="1"/>
+    <w:lsdException w:name="toc 9" w:semiHidden="1" w:uiPriority="39" w:unhideWhenUsed="1"/>
+    <w:lsdException w:name="Normal Indent" w:semiHidden="1" w:unhideWhenUsed="1"/>
+    <w:lsdException w:name="footnote text" w:semiHidden="1" w:unhideWhenUsed="1"/>
+    <w:lsdException w:name="annotation text" w:semiHidden="1" w:unhideWhenUsed="1"/>
+    <w:lsdException w:name="header" w:semiHidden="1" w:unhideWhenUsed="1"/>
+    <w:lsdException w:name="footer" w:semiHidden="1" w:unhideWhenUsed="1"/>
+    <w:lsdException w:name="index heading" w:semiHidden="1" w:unhideWhenUsed="1"/>
+    <w:lsdException w:name="caption" w:semiHidden="1" w:uiPriority="35" w:unhideWhenUsed="1" w:qFormat="1"/>
+    <w:lsdException w:name="table of figures" w:semiHidden="1" w:unhideWhenUsed="1"/>
+    <w:lsdException w:name="envelope address" w:semiHidden="1" w:unhideWhenUsed="1"/>
+    <w:lsdException w:name="envelope return" w:semiHidden="1" w:unhideWhenUsed="1"/>
+    <w:lsdException w:name="footnote reference" w:semiHidden="1" w:unhideWhenUsed="1"/>
+    <w:lsdException w:name="annotation reference" w:semiHidden="1" w:unhideWhenUsed="1"/>
+    <w:lsdException w:name="line number" w:semiHidden="1" w:unhideWhenUsed="1"/>
+    <w:lsdException w:name="page number" w:semiHidden="1" w:unhideWhenUsed="1"/>
+    <w:lsdException w:name="endnote reference" w:semiHidden="1" w:unhideWhenUsed="1"/>
+    <w:lsdException w:name="endnote text" w:semiHidden="1" w:unhideWhenUsed="1"/>
+    <w:lsdException w:name="table of authorities" w:semiHidden="1" w:unhideWhenUsed="1"/>
+    <w:lsdException w:name="macro" w:semiHidden="1" w:unhideWhenUsed="1"/>
+    <w:lsdException w:name="toa heading" w:semiHidden="1" w:unhideWhenUsed="1"/>
+    <w:lsdException w:name="List" w:semiHidden="1" w:unhideWhenUsed="1"/>
+    <w:lsdException w:name="List Bullet" w:semiHidden="1" w:unhideWhenUsed="1"/>
+    <w:lsdException w:name="List Number" w:semiHidden="1" w:unhideWhenUsed="1"/>
+    <w:lsdException w:name="List 2" w:semiHidden="1" w:unhideWhenUsed="1"/>
+    <w:lsdException w:name="List 3" w:semiHidden="1" w:unhideWhenUsed="1"/>
+    <w:lsdException w:name="List 4" w:semiHidden="1" w:unhideWhenUsed="1"/>
+    <w:lsdException w:name="List 5" w:semiHidden="1" w:unhideWhenUsed="1"/>
+    <w:lsdException w:name="List Bullet 2" w:semiHidden="1" w:unhideWhenUsed="1"/>
+    <w:lsdException w:name="List Bullet 3" w:semiHidden="1" w:unhideWhenUsed="1"/>
+    <w:lsdException w:name="List Bullet 4" w:semiHidden="1" w:unhideWhenUsed="1"/>
+    <w:lsdException w:name="List Bullet 5" w:semiHidden="1" w:unhideWhenUsed="1"/>
+    <w:lsdException w:name="List Number 2" w:semiHidden="1" w:unhideWhenUsed="1"/>
+    <w:lsdException w:name="List Number 3" w:semiHidden="1" w:unhideWhenUsed="1"/>
+    <w:lsdException w:name="List Number 4" w:semiHidden="1" w:unhideWhenUsed="1"/>
+    <w:lsdException w:name="List Number 5" w:semiHidden="1" w:unhideWhenUsed="1"/>
+    <w:lsdException w:name="Title" w:uiPriority="10" w:qFormat="1"/>
+    <w:lsdException w:name="Closing" w:semiHidden="1" w:unhideWhenUsed="1"/>
+    <w:lsdException w:name="Signature" w:semiHidden="1" w:unhideWhenUsed="1"/>
+    <w:lsdException w:name="Default Paragraph Font" w:semiHidden="1" w:uiPriority="1" w:unhideWhenUsed="1"/>
+    <w:lsdException w:name="Body Text" w:semiHidden="1" w:unhideWhenUsed="1"/>
+    <w:lsdException w:name="Body Text Indent" w:semiHidden="1" w:unhideWhenUsed="1"/>
+    <w:lsdException w:name="List Continue" w:semiHidden="1" w:unhideWhenUsed="1"/>
+    <w:lsdException w:name="List Continue 2" w:semiHidden="1" w:unhideWhenUsed="1"/>
+    <w:lsdException w:name="List Continue 3" w:semiHidden="1" w:unhideWhenUsed="1"/>
+    <w:lsdException w:name="List Continue 4" w:semiHidden="1" w:unhideWhenUsed="1"/>
+    <w:lsdException w:name="List Continue 5" w:semiHidden="1" w:unhideWhenUsed="1"/>
+    <w:lsdException w:name="Message Header" w:semiHidden="1" w:unhideWhenUsed="1"/>
+    <w:lsdException w:name="Subtitle" w:uiPriority="11" w:qFormat="1"/>
+    <w:lsdException w:name="Salutation" w:semiHidden="1" w:unhideWhenUsed="1"/>
+    <w:lsdException w:name="Date" w:semiHidden="1" w:unhideWhenUsed="1"/>
+    <w:lsdException w:name="Body Text First Indent" w:semiHidden="1" w:unhideWhenUsed="1"/>
+    <w:lsdException w:name="Body Text First Indent 2" w:semiHidden="1" w:unhideWhenUsed="1"/>
+    <w:lsdException w:name="Note Heading" w:semiHidden="1" w:unhideWhenUsed="1"/>
+    <w:lsdException w:name="Body Text 2" w:semiHidden="1" w:unhideWhenUsed="1"/>
+    <w:lsdException w:name="Body Text 3" w:semiHidden="1" w:unhideWhenUsed="1"/>
+    <w:lsdException w:name="Body Text Indent 2" w:semiHidden="1" w:unhideWhenUsed="1"/>
+    <w:lsdException w:name="Body Text Indent 3" w:semiHidden="1" w:unhideWhenUsed="1"/>
+    <w:lsdException w:name="Block Text" w:semiHidden="1" w:unhideWhenUsed="1"/>
+    <w:lsdException w:name="Hyperlink" w:semiHidden="1" w:unhideWhenUsed="1"/>
+    <w:lsdException w:name="FollowedHyperlink" w:semiHidden="1" w:unhideWhenUsed="1"/>
+    <w:lsdException w:name="Strong" w:uiPriority="22" w:qFormat="1"/>
+    <w:lsdException w:name="Emphasis" w:uiPriority="20" w:qFormat="1"/>
+    <w:lsdException w:name="Document Map" w:semiHidden="1" w:unhideWhenUsed="1"/>
+    <w:lsdException w:name="Plain Text" w:semiHidden="1" w:unhideWhenUsed="1"/>
+    <w:lsdException w:name="E-mail Signature" w:semiHidden="1" w:unhideWhenUsed="1"/>
+    <w:lsdException w:name="HTML Top of Form" w:semiHidden="1" w:unhideWhenUsed="1"/>
+    <w:lsdException w:name="HTML Bottom of Form" w:semiHidden="1" w:unhideWhenUsed="1"/>
+    <w:lsdException w:name="Normal (Web)" w:semiHidden="1" w:unhideWhenUsed="1"/>
+    <w:lsdException w:name="HTML Acronym" w:semiHidden="1" w:unhideWhenUsed="1"/>
+    <w:lsdException w:name="HTML Address" w:semiHidden="1" w:unhideWhenUsed="1"/>
+    <w:lsdException w:name="HTML Cite" w:semiHidden="1" w:unhideWhenUsed="1"/>
+    <w:lsdException w:name="HTML Code" w:semiHidden="1" w:unhideWhenUsed="1"/>
+    <w:lsdException w:name="HTML Definition" w:semiHidden="1" w:unhideWhenUsed="1"/>
+    <w:lsdException w:name="HTML Keyboard" w:semiHidden="1" w:unhideWhenUsed="1"/>
+    <w:lsdException w:name="HTML Preformatted" w:semiHidden="1" w:unhideWhenUsed="1"/>
+    <w:lsdException w:name="HTML Sample" w:semiHidden="1" w:unhideWhenUsed="1"/>
+    <w:lsdException w:name="HTML Typewriter" w:semiHidden="1" w:unhideWhenUsed="1"/>
+    <w:lsdException w:name="HTML Variable" w:semiHidden="1" w:unhideWhenUsed="1"/>
+    <w:lsdException w:name="Normal Table" w:semiHidden="1" w:unhideWhenUsed="1"/>
+    <w:lsdException w:name="annotation subject" w:semiHidden="1" w:unhideWhenUsed="1"/>
+    <w:lsdException w:name="No List" w:semiHidden="1" w:unhideWhenUsed="1"/>
+    <w:lsdException w:name="Outline List 1" w:semiHidden="1" w:unhideWhenUsed="1"/>
+    <w:lsdException w:name="Outline List 2" w:semiHidden="1" w:unhideWhenUsed="1"/>
+    <w:lsdException w:name="Outline List 3" w:semiHidden="1" w:unhideWhenUsed="1"/>
+    <w:lsdException w:name="Table Simple 1" w:semiHidden="1" w:unhideWhenUsed="1"/>
+    <w:lsdException w:name="Table Simple 2" w:semiHidden="1" w:unhideWhenUsed="1"/>
+    <w:lsdException w:name="Table Simple 3" w:semiHidden="1" w:unhideWhenUsed="1"/>
+    <w:lsdException w:name="Table Classic 1" w:semiHidden="1" w:unhideWhenUsed="1"/>
+    <w:lsdException w:name="Table Classic 2" w:semiHidden="1" w:unhideWhenUsed="1"/>
+    <w:lsdException w:name="Table Classic 3" w:semiHidden="1" w:unhideWhenUsed="1"/>
+    <w:lsdException w:name="Table Classic 4" w:semiHidden="1" w:unhideWhenUsed="1"/>
+    <w:lsdException w:name="Table Colorful 1" w:semiHidden="1" w:unhideWhenUsed="1"/>
+    <w:lsdException w:name="Table Colorful 2" w:semiHidden="1" w:unhideWhenUsed="1"/>
+    <w:lsdException w:name="Table Colorful 3" w:semiHidden="1" w:unhideWhenUsed="1"/>
+    <w:lsdException w:name="Table Columns 1" w:semiHidden="1" w:unhideWhenUsed="1"/>
+    <w:lsdException w:name="Table Columns 2" w:semiHidden="1" w:unhideWhenUsed="1"/>
+    <w:lsdException w:name="Table Columns 3" w:semiHidden="1" w:unhideWhenUsed="1"/>
+    <w:lsdException w:name="Table Columns 4" w:semiHidden="1" w:unhideWhenUsed="1"/>
+    <w:lsdException w:name="Table Columns 5" w:semiHidden="1" w:unhideWhenUsed="1"/>
+    <w:lsdException w:name="Table Grid 1" w:semiHidden="1" w:unhideWhenUsed="1"/>
+    <w:lsdException w:name="Table Grid 2" w:semiHidden="1" w:unhideWhenUsed="1"/>
+    <w:lsdException w:name="Table Grid 3" w:semiHidden="1" w:unhideWhenUsed="1"/>
+    <w:lsdException w:name="Table Grid 4" w:semiHidden="1" w:unhideWhenUsed="1"/>
+    <w:lsdException w:name="Table Grid 5" w:semiHidden="1" w:unhideWhenUsed="1"/>
+    <w:lsdException w:name="Table Grid 6" w:semiHidden="1" w:unhideWhenUsed="1"/>
+    <w:lsdException w:name="Table Grid 7" w:semiHidden="1" w:unhideWhenUsed="1"/>
+    <w:lsdException w:name="Table Grid 8" w:semiHidden="1" w:unhideWhenUsed="1"/>
+    <w:lsdException w:name="Table List 1" w:semiHidden="1" w:unhideWhenUsed="1"/>
+    <w:lsdException w:name="Table List 2" w:semiHidden="1" w:unhideWhenUsed="1"/>
+    <w:lsdException w:name="Table List 3" w:semiHidden="1" w:unhideWhenUsed="1"/>
+    <w:lsdException w:name="Table List 4" w:semiHidden="1" w:unhideWhenUsed="1"/>
+    <w:lsdException w:name="Table List 5" w:semiHidden="1" w:unhideWhenUsed="1"/>
+    <w:lsdException w:name="Table List 6" w:semiHidden="1" w:unhideWhenUsed="1"/>
+    <w:lsdException w:name="Table List 7" w:semiHidden="1" w:unhideWhenUsed="1"/>
+    <w:lsdException w:name="Table List 8" w:semiHidden="1" w:unhideWhenUsed="1"/>
+    <w:lsdException w:name="Table 3D effects 1" w:semiHidden="1" w:unhideWhenUsed="1"/>
+    <w:lsdException w:name="Table 3D effects 2" w:semiHidden="1" w:unhideWhenUsed="1"/>
+    <w:lsdException w:name="Table 3D effects 3" w:semiHidden="1" w:unhideWhenUsed="1"/>
+    <w:lsdException w:name="Table Contemporary" w:semiHidden="1" w:unhideWhenUsed="1"/>
+    <w:lsdException w:name="Table Elegant" w:semiHidden="1" w:unhideWhenUsed="1"/>
+    <w:lsdException w:name="Table Professional" w:semiHidden="1" w:unhideWhenUsed="1"/>
+    <w:lsdException w:name="Table Subtle 1" w:semiHidden="1" w:unhideWhenUsed="1"/>
+    <w:lsdException w:name="Table Subtle 2" w:semiHidden="1" w:unhideWhenUsed="1"/>
+    <w:lsdException w:name="Table Web 1" w:semiHidden="1" w:unhideWhenUsed="1"/>
+    <w:lsdException w:name="Table Web 2" w:semiHidden="1" w:unhideWhenUsed="1"/>
+    <w:lsdException w:name="Table Web 3" w:semiHidden="1" w:unhideWhenUsed="1"/>
+    <w:lsdException w:name="Balloon Text" w:semiHidden="1" w:unhideWhenUsed="1"/>
+    <w:lsdException w:name="Table Grid" w:uiPriority="39"/>
+    <w:lsdException w:name="Table Theme" w:semiHidden="1" w:unhideWhenUsed="1"/>
+    <w:lsdException w:name="Placeholder Text" w:semiHidden="1"/>
+    <w:lsdException w:name="No Spacing" w:uiPriority="1" w:qFormat="1"/>
+    <w:lsdException w:name="Light Shading" w:uiPriority="60"/>
+    <w:lsdException w:name="Light List" w:uiPriority="61"/>
+    <w:lsdException w:name="Light Grid" w:uiPriority="62"/>
+    <w:lsdException w:name="Medium Shading 1" w:uiPriority="63"/>
+    <w:lsdException w:name="Medium Shading 2" w:uiPriority="64"/>
+    <w:lsdException w:name="Medium List 1" w:uiPriority="65"/>
+    <w:lsdException w:name="Medium List 2" w:uiPriority="66"/>
+    <w:lsdException w:name="Medium Grid 1" w:uiPriority="67"/>
+    <w:lsdException w:name="Medium Grid 2" w:uiPriority="68"/>
+    <w:lsdException w:name="Medium Grid 3" w:uiPriority="69"/>
+    <w:lsdException w:name="Dark List" w:uiPriority="70"/>
+    <w:lsdException w:name="Colorful Shading" w:uiPriority="71"/>
+    <w:lsdException w:name="Colorful List" w:uiPriority="72"/>
+    <w:lsdException w:name="Colorful Grid" w:uiPriority="73"/>
+    <w:lsdException w:name="Light Shading Accent 1" w:uiPriority="60"/>
+    <w:lsdException w:name="Light List Accent 1" w:uiPriority="61"/>
+    <w:lsdException w:name="Light Grid Accent 1" w:uiPriority="62"/>
+    <w:lsdException w:name="Medium Shading 1 Accent 1" w:uiPriority="63"/>
+    <w:lsdException w:name="Medium Shading 2 Accent 1" w:uiPriority="64"/>
+    <w:lsdException w:name="Medium List 1 Accent 1" w:uiPriority="65"/>
+    <w:lsdException w:name="Revision" w:semiHidden="1"/>
+    <w:lsdException w:name="List Paragraph" w:uiPriority="34" w:qFormat="1"/>
+    <w:lsdException w:name="Quote" w:uiPriority="29" w:qFormat="1"/>
+    <w:lsdException w:name="Intense Quote" w:uiPriority="30" w:qFormat="1"/>
+    <w:lsdException w:name="Medium List 2 Accent 1" w:uiPriority="66"/>
+    <w:lsdException w:name="Medium Grid 1 Accent 1" w:uiPriority="67"/>
+    <w:lsdException w:name="Medium Grid 2 Accent 1" w:uiPriority="68"/>
+    <w:lsdException w:name="Medium Grid 3 Accent 1" w:uiPriority="69"/>
+    <w:lsdException w:name="Dark List Accent 1" w:uiPriority="70"/>
+    <w:lsdException w:name="Colorful Shading Accent 1" w:uiPriority="71"/>
+    <w:lsdException w:name="Colorful List Accent 1" w:uiPriority="72"/>
+    <w:lsdException w:name="Colorful Grid Accent 1" w:uiPriority="73"/>
+    <w:lsdException w:name="Light Shading Accent 2" w:uiPriority="60"/>
+    <w:lsdException w:name="Light List Accent 2" w:uiPriority="61"/>
+    <w:lsdException w:name="Light Grid Accent 2" w:uiPriority="62"/>
+    <w:lsdException w:name="Medium Shading 1 Accent 2" w:uiPriority="63"/>
+    <w:lsdException w:name="Medium Shading 2 Accent 2" w:uiPriority="64"/>
+    <w:lsdException w:name="Medium List 1 Accent 2" w:uiPriority="65"/>
+    <w:lsdException w:name="Medium List 2 Accent 2" w:uiPriority="66"/>
+    <w:lsdException w:name="Medium Grid 1 Accent 2" w:uiPriority="67"/>
+    <w:lsdException w:name="Medium Grid 2 Accent 2" w:uiPriority="68"/>
+    <w:lsdException w:name="Medium Grid 3 Accent 2" w:uiPriority="69"/>
+    <w:lsdException w:name="Dark List Accent 2" w:uiPriority="70"/>
+    <w:lsdException w:name="Colorful Shading Accent 2" w:uiPriority="71"/>
+    <w:lsdException w:name="Colorful List Accent 2" w:uiPriority="72"/>
+    <w:lsdException w:name="Colorful Grid Accent 2" w:uiPriority="73"/>
+    <w:lsdException w:name="Light Shading Accent 3" w:uiPriority="60"/>
+    <w:lsdException w:name="Light List Accent 3" w:uiPriority="61"/>
+    <w:lsdException w:name="Light Grid Accent 3" w:uiPriority="62"/>
+    <w:lsdException w:name="Medium Shading 1 Accent 3" w:uiPriority="63"/>
+    <w:lsdException w:name="Medium Shading 2 Accent 3" w:uiPriority="64"/>
+    <w:lsdException w:name="Medium List 1 Accent 3" w:uiPriority="65"/>
+    <w:lsdException w:name="Medium List 2 Accent 3" w:uiPriority="66"/>
+    <w:lsdException w:name="Medium Grid 1 Accent 3" w:uiPriority="67"/>
+    <w:lsdException w:name="Medium Grid 2 Accent 3" w:uiPriority="68"/>
+    <w:lsdException w:name="Medium Grid 3 Accent 3" w:uiPriority="69"/>
+    <w:lsdException w:name="Dark List Accent 3" w:uiPriority="70"/>
+    <w:lsdException w:name="Colorful Shading Accent 3" w:uiPriority="71"/>
+    <w:lsdException w:name="Colorful List Accent 3" w:uiPriority="72"/>
+    <w:lsdException w:name="Colorful Grid Accent 3" w:uiPriority="73"/>
+    <w:lsdException w:name="Light Shading Accent 4" w:uiPriority="60"/>
+    <w:lsdException w:name="Light List Accent 4" w:uiPriority="61"/>
+    <w:lsdException w:name="Light Grid Accent 4" w:uiPriority="62"/>
+    <w:lsdException w:name="Medium Shading 1 Accent 4" w:uiPriority="63"/>
+    <w:lsdException w:name="Medium Shading 2 Accent 4" w:uiPriority="64"/>
+    <w:lsdException w:name="Medium List 1 Accent 4" w:uiPriority="65"/>
+    <w:lsdException w:name="Medium List 2 Accent 4" w:uiPriority="66"/>
+    <w:lsdException w:name="Medium Grid 1 Accent 4" w:uiPriority="67"/>
+    <w:lsdException w:name="Medium Grid 2 Accent 4" w:uiPriority="68"/>
+    <w:lsdException w:name="Medium Grid 3 Accent 4" w:uiPriority="69"/>
+    <w:lsdException w:name="Dark List Accent 4" w:uiPriority="70"/>
+    <w:lsdException w:name="Colorful Shading Accent 4" w:uiPriority="71"/>
+    <w:lsdException w:name="Colorful List Accent 4" w:uiPriority="72"/>
+    <w:lsdException w:name="Colorful Grid Accent 4" w:uiPriority="73"/>
+    <w:lsdException w:name="Light Shading Accent 5" w:uiPriority="60"/>
+    <w:lsdException w:name="Light List Accent 5" w:uiPriority="61"/>
+    <w:lsdException w:name="Light Grid Accent 5" w:uiPriority="62"/>
+    <w:lsdException w:name="Medium Shading 1 Accent 5" w:uiPriority="63"/>
+    <w:lsdException w:name="Medium Shading 2 Accent 5" w:uiPriority="64"/>
+    <w:lsdException w:name="Medium List 1 Accent 5" w:uiPriority="65"/>
+    <w:lsdException w:name="Medium List 2 Accent 5" w:uiPriority="66"/>
+    <w:lsdException w:name="Medium Grid 1 Accent 5" w:uiPriority="67"/>
+    <w:lsdException w:name="Medium Grid 2 Accent 5" w:uiPriority="68"/>
+    <w:lsdException w:name="Medium Grid 3 Accent 5" w:uiPriority="69"/>
+    <w:lsdException w:name="Dark List Accent 5" w:uiPriority="70"/>
+    <w:lsdException w:name="Colorful Shading Accent 5" w:uiPriority="71"/>
+    <w:lsdException w:name="Colorful List Accent 5" w:uiPriority="72"/>
+    <w:lsdException w:name="Colorful Grid Accent 5" w:uiPriority="73"/>
+    <w:lsdException w:name="Light Shading Accent 6" w:uiPriority="60"/>
+    <w:lsdException w:name="Light List Accent 6" w:uiPriority="61"/>
+    <w:lsdException w:name="Light Grid Accent 6" w:uiPriority="62"/>
+    <w:lsdException w:name="Medium Shading 1 Accent 6" w:uiPriority="63"/>
+    <w:lsdException w:name="Medium Shading 2 Accent 6" w:uiPriority="64"/>
+    <w:lsdException w:name="Medium List 1 Accent 6" w:uiPriority="65"/>
+    <w:lsdException w:name="Medium List 2 Accent 6" w:uiPriority="66"/>
+    <w:lsdException w:name="Medium Grid 1 Accent 6" w:uiPriority="67"/>
+    <w:lsdException w:name="Medium Grid 2 Accent 6" w:uiPriority="68"/>
+    <w:lsdException w:name="Medium Grid 3 Accent 6" w:uiPriority="69"/>
+    <w:lsdException w:name="Dark List Accent 6" w:uiPriority="70"/>
+    <w:lsdException w:name="Colorful Shading Accent 6" w:uiPriority="71"/>
+    <w:lsdException w:name="Colorful List Accent 6" w:uiPriority="72"/>
+    <w:lsdException w:name="Colorful Grid Accent 6" w:uiPriority="73"/>
+    <w:lsdException w:name="Subtle Emphasis" w:uiPriority="19" w:qFormat="1"/>
+    <w:lsdException w:name="Intense Emphasis" w:uiPriority="21" w:qFormat="1"/>
+    <w:lsdException w:name="Subtle Reference" w:uiPriority="31" w:qFormat="1"/>
+    <w:lsdException w:name="Intense Reference" w:uiPriority="32" w:qFormat="1"/>
+    <w:lsdException w:name="Book Title" w:uiPriority="33" w:qFormat="1"/>
+    <w:lsdException w:name="Bibliography" w:semiHidden="1" w:uiPriority="37" w:unhideWhenUsed="1"/>
+    <w:lsdException w:name="TOC Heading" w:semiHidden="1" w:uiPriority="39" w:unhideWhenUsed="1" w:qFormat="1"/>
+    <w:lsdException w:name="Plain Table 1" w:uiPriority="41"/>
+    <w:lsdException w:name="Plain Table 2" w:uiPriority="42"/>
+    <w:lsdException w:name="Plain Table 3" w:uiPriority="43"/>
+    <w:lsdException w:name="Plain Table 4" w:uiPriority="44"/>
+    <w:lsdException w:name="Plain Table 5" w:uiPriority="45"/>
+    <w:lsdException w:name="Grid Table Light" w:uiPriority="40"/>
+    <w:lsdException w:name="Grid Table 1 Light" w:uiPriority="46"/>
+    <w:lsdException w:name="Grid Table 2" w:uiPriority="47"/>
+    <w:lsdException w:name="Grid Table 3" w:uiPriority="48"/>
+    <w:lsdException w:name="Grid Table 4" w:uiPriority="49"/>
+    <w:lsdException w:name="Grid Table 5 Dark" w:uiPriority="50"/>
+    <w:lsdException w:name="Grid Table 6 Colorful" w:uiPriority="51"/>
+    <w:lsdException w:name="Grid Table 7 Colorful" w:uiPriority="52"/>
+    <w:lsdException w:name="Grid Table 1 Light Accent 1" w:uiPriority="46"/>
+    <w:lsdException w:name="Grid Table 2 Accent 1" w:uiPriority="47"/>
+    <w:lsdException w:name="Grid Table 3 Accent 1" w:uiPriority="48"/>
+    <w:lsdException w:name="Grid Table 4 Accent 1" w:uiPriority="49"/>
+    <w:lsdException w:name="Grid Table 5 Dark Accent 1" w:uiPriority="50"/>
+    <w:lsdException w:name="Grid Table 6 Colorful Accent 1" w:uiPriority="51"/>
+    <w:lsdException w:name="Grid Table 7 Colorful Accent 1" w:uiPriority="52"/>
+    <w:lsdException w:name="Grid Table 1 Light Accent 2" w:uiPriority="46"/>
+    <w:lsdException w:name="Grid Table 2 Accent 2" w:uiPriority="47"/>
+    <w:lsdException w:name="Grid Table 3 Accent 2" w:uiPriority="48"/>
+    <w:lsdException w:name="Grid Table 4 Accent 2" w:uiPriority="49"/>
+    <w:lsdException w:name="Grid Table 5 Dark Accent 2" w:uiPriority="50"/>
+    <w:lsdException w:name="Grid Table 6 Colorful Accent 2" w:uiPriority="51"/>
+    <w:lsdException w:name="Grid Table 7 Colorful Accent 2" w:uiPriority="52"/>
+    <w:lsdException w:name="Grid Table 1 Light Accent 3" w:uiPriority="46"/>
+    <w:lsdException w:name="Grid Table 2 Accent 3" w:uiPriority="47"/>
+    <w:lsdException w:name="Grid Table 3 Accent 3" w:uiPriority="48"/>
+    <w:lsdException w:name="Grid Table 4 Accent 3" w:uiPriority="49"/>
+    <w:lsdException w:name="Grid Table 5 Dark Accent 3" w:uiPriority="50"/>
+    <w:lsdException w:name="Grid Table 6 Colorful Accent 3" w:uiPriority="51"/>
+    <w:lsdException w:name="Grid Table 7 Colorful Accent 3" w:uiPriority="52"/>
+    <w:lsdException w:name="Grid Table 1 Light Accent 4" w:uiPriority="46"/>
+    <w:lsdException w:name="Grid Table 2 Accent 4" w:uiPriority="47"/>
+    <w:lsdException w:name="Grid Table 3 Accent 4" w:uiPriority="48"/>
+    <w:lsdException w:name="Grid Table 4 Accent 4" w:uiPriority="49"/>
+    <w:lsdException w:name="Grid Table 5 Dark Accent 4" w:uiPriority="50"/>
+    <w:lsdException w:name="Grid Table 6 Colorful Accent 4" w:uiPriority="51"/>
+    <w:lsdException w:name="Grid Table 7 Colorful Accent 4" w:uiPriority="52"/>
+    <w:lsdException w:name="Grid Table 1 Light Accent 5" w:uiPriority="46"/>
+    <w:lsdException w:name="Grid Table 2 Accent 5" w:uiPriority="47"/>
+    <w:lsdException w:name="Grid Table 3 Accent 5" w:uiPriority="48"/>
+    <w:lsdException w:name="Grid Table 4 Accent 5" w:uiPriority="49"/>
+    <w:lsdException w:name="Grid Table 5 Dark Accent 5" w:uiPriority="50"/>
+    <w:lsdException w:name="Grid Table 6 Colorful Accent 5" w:uiPriority="51"/>
+    <w:lsdException w:name="Grid Table 7 Colorful Accent 5" w:uiPriority="52"/>
+    <w:lsdException w:name="Grid Table 1 Light Accent 6" w:uiPriority="46"/>
+    <w:lsdException w:name="Grid Table 2 Accent 6" w:uiPriority="47"/>
+    <w:lsdException w:name="Grid Table 3 Accent 6" w:uiPriority="48"/>
+    <w:lsdException w:name="Grid Table 4 Accent 6" w:uiPriority="49"/>
+    <w:lsdException w:name="Grid Table 5 Dark Accent 6" w:uiPriority="50"/>
+    <w:lsdException w:name="Grid Table 6 Colorful Accent 6" w:uiPriority="51"/>
+    <w:lsdException w:name="Grid Table 7 Colorful Accent 6" w:uiPriority="52"/>
+    <w:lsdException w:name="List Table 1 Light" w:uiPriority="46"/>
+    <w:lsdException w:name="List Table 2" w:uiPriority="47"/>
+    <w:lsdException w:name="List Table 3" w:uiPriority="48"/>
+    <w:lsdException w:name="List Table 4" w:uiPriority="49"/>
+    <w:lsdException w:name="List Table 5 Dark" w:uiPriority="50"/>
+    <w:lsdException w:name="List Table 6 Colorful" w:uiPriority="51"/>
+    <w:lsdException w:name="List Table 7 Colorful" w:uiPriority="52"/>
+    <w:lsdException w:name="List Table 1 Light Accent 1" w:uiPriority="46"/>
+    <w:lsdException w:name="List Table 2 Accent 1" w:uiPriority="47"/>
+    <w:lsdException w:name="List Table 3 Accent 1" w:uiPriority="48"/>
+    <w:lsdException w:name="List Table 4 Accent 1" w:uiPriority="49"/>
+    <w:lsdException w:name="List Table 5 Dark Accent 1" w:uiPriority="50"/>
+    <w:lsdException w:name="List Table 6 Colorful Accent 1" w:uiPriority="51"/>
+    <w:lsdException w:name="List Table 7 Colorful Accent 1" w:uiPriority="52"/>
+    <w:lsdException w:name="List Table 1 Light Accent 2" w:uiPriority="46"/>
+    <w:lsdException w:name="List Table 2 Accent 2" w:uiPriority="47"/>
+    <w:lsdException w:name="List Table 3 Accent 2" w:uiPriority="48"/>
+    <w:lsdException w:name="List Table 4 Accent 2" w:uiPriority="49"/>
+    <w:lsdException w:name="List Table 5 Dark Accent 2" w:uiPriority="50"/>
+    <w:lsdException w:name="List Table 6 Colorful Accent 2" w:uiPriority="51"/>
+    <w:lsdException w:name="List Table 7 Colorful Accent 2" w:uiPriority="52"/>
+    <w:lsdException w:name="List Table 1 Light Accent 3" w:uiPriority="46"/>
+    <w:lsdException w:name="List Table 2 Accent 3" w:uiPriority="47"/>
+    <w:lsdException w:name="List Table 3 Accent 3" w:uiPriority="48"/>
+    <w:lsdException w:name="List Table 4 Accent 3" w:uiPriority="49"/>
+    <w:lsdException w:name="List Table 5 Dark Accent 3" w:uiPriority="50"/>
+    <w:lsdException w:name="List Table 6 Colorful Accent 3" w:uiPriority="51"/>
+    <w:lsdException w:name="List Table 7 Colorful Accent 3" w:uiPriority="52"/>
+    <w:lsdException w:name="List Table 1 Light Accent 4" w:uiPriority="46"/>
+    <w:lsdException w:name="List Table 2 Accent 4" w:uiPriority="47"/>
+    <w:lsdException w:name="List Table 3 Accent 4" w:uiPriority="48"/>
+    <w:lsdException w:name="List Table 4 Accent 4" w:uiPriority="49"/>
+    <w:lsdException w:name="List Table 5 Dark Accent 4" w:uiPriority="50"/>
+    <w:lsdException w:name="List Table 6 Colorful Accent 4" w:uiPriority="51"/>
+    <w:lsdException w:name="List Table 7 Colorful Accent 4" w:uiPriority="52"/>
+    <w:lsdException w:name="List Table 1 Light Accent 5" w:uiPriority="46"/>
+    <w:lsdException w:name="List Table 2 Accent 5" w:uiPriority="47"/>
+    <w:lsdException w:name="List Table 3 Accent 5" w:uiPriority="48"/>
+    <w:lsdException w:name="List Table 4 Accent 5" w:uiPriority="49"/>
+    <w:lsdException w:name="List Table 5 Dark Accent 5" w:uiPriority="50"/>
+    <w:lsdException w:name="List Table 6 Colorful Accent 5" w:uiPriority="51"/>
+    <w:lsdException w:name="List Table 7 Colorful Accent 5" w:uiPriority="52"/>
+    <w:lsdException w:name="List Table 1 Light Accent 6" w:uiPriority="46"/>
+    <w:lsdException w:name="List Table 2 Accent 6" w:uiPriority="47"/>
+    <w:lsdException w:name="List Table 3 Accent 6" w:uiPriority="48"/>
+    <w:lsdException w:name="List Table 4 Accent 6" w:uiPriority="49"/>
+    <w:lsdException w:name="List Table 5 Dark Accent 6" w:uiPriority="50"/>
+    <w:lsdException w:name="List Table 6 Colorful Accent 6" w:uiPriority="51"/>
+    <w:lsdException w:name="List Table 7 Colorful Accent 6" w:uiPriority="52"/>
   </w:latentStyles>
   <w:style w:type="paragraph" w:default="1" w:styleId="Normal">
     <w:name w:val="Normal"/>
@@ -1050,7 +1245,6 @@
     <w:uiPriority w:val="99"/>
     <w:semiHidden/>
     <w:unhideWhenUsed/>
-    <w:qFormat/>
     <w:tblPr>
       <w:tblInd w:w="0" w:type="dxa"/>
       <w:tblCellMar>
@@ -1420,7 +1614,7 @@
   <a:extraClrSchemeLst/>
   <a:extLst>
     <a:ext uri="{05A4C25C-085E-4340-85A3-A5531E510DB2}">
-      <thm15:themeFamily xmlns:thm15="http://schemas.microsoft.com/office/thememl/2012/main" xmlns="" name="Office Theme" id="{62F939B6-93AF-4DB8-9C6B-D6C7DFDC589F}" vid="{4A3C46E8-61CC-4603-A589-7422A47A8E4A}"/>
+      <thm15:themeFamily xmlns:thm15="http://schemas.microsoft.com/office/thememl/2012/main" name="Office Theme" id="{62F939B6-93AF-4DB8-9C6B-D6C7DFDC589F}" vid="{4A3C46E8-61CC-4603-A589-7422A47A8E4A}"/>
     </a:ext>
   </a:extLst>
 </a:theme>

</xml_diff>

<commit_message>
* Project "Learning / Hibernate / Hibernate JBoss.org part_01":    ! Update the Criteria example.
</commit_message>
<xml_diff>
--- a/Hibernate/Hibernate JBoss.org part_01/docs/ToDo list.docx
+++ b/Hibernate/Hibernate JBoss.org part_01/docs/ToDo list.docx
@@ -703,8 +703,1153 @@
         </w:rPr>
         <w:t xml:space="preserve"> - </w:t>
       </w:r>
+      <w:r>
+        <w:rPr>
+          <w:rFonts w:ascii="Times New Roman" w:hAnsi="Times New Roman" w:cs="Times New Roman"/>
+          <w:lang w:val="en-US"/>
+        </w:rPr>
+        <w:t>Multiple roots.</w:t>
+      </w:r>
+    </w:p>
+    <w:p>
+      <w:pPr>
+        <w:tabs>
+          <w:tab w:val="left" w:pos="916"/>
+          <w:tab w:val="left" w:pos="1832"/>
+          <w:tab w:val="left" w:pos="2748"/>
+          <w:tab w:val="left" w:pos="3664"/>
+          <w:tab w:val="left" w:pos="4580"/>
+          <w:tab w:val="left" w:pos="5496"/>
+          <w:tab w:val="left" w:pos="6412"/>
+          <w:tab w:val="left" w:pos="7328"/>
+          <w:tab w:val="left" w:pos="8244"/>
+          <w:tab w:val="left" w:pos="9160"/>
+          <w:tab w:val="left" w:pos="10076"/>
+          <w:tab w:val="left" w:pos="10992"/>
+          <w:tab w:val="left" w:pos="11908"/>
+          <w:tab w:val="left" w:pos="12824"/>
+          <w:tab w:val="left" w:pos="13740"/>
+          <w:tab w:val="left" w:pos="14656"/>
+        </w:tabs>
+        <w:spacing w:after="0" w:line="240" w:lineRule="auto"/>
+        <w:rPr>
+          <w:rFonts w:ascii="Courier New" w:eastAsia="Times New Roman" w:hAnsi="Courier New" w:cs="Courier New"/>
+          <w:sz w:val="20"/>
+          <w:szCs w:val="20"/>
+          <w:lang w:val="en-US"/>
+        </w:rPr>
+      </w:pPr>
       <w:bookmarkStart w:id="0" w:name="_GoBack"/>
-      <w:bookmarkEnd w:id="0"/>
+      <w:proofErr w:type="spellStart"/>
+      <w:r>
+        <w:rPr>
+          <w:rFonts w:ascii="Courier New" w:eastAsia="Times New Roman" w:hAnsi="Courier New" w:cs="Courier New"/>
+          <w:sz w:val="20"/>
+          <w:szCs w:val="20"/>
+          <w:lang w:val="en-US"/>
+        </w:rPr>
+        <w:t>CriteriaQuery</w:t>
+      </w:r>
+      <w:proofErr w:type="spellEnd"/>
+      <w:r>
+        <w:rPr>
+          <w:rFonts w:ascii="Courier New" w:eastAsia="Times New Roman" w:hAnsi="Courier New" w:cs="Courier New"/>
+          <w:sz w:val="20"/>
+          <w:szCs w:val="20"/>
+          <w:lang w:val="en-US"/>
+        </w:rPr>
+        <w:t xml:space="preserve"> query = </w:t>
+      </w:r>
+      <w:proofErr w:type="spellStart"/>
+      <w:proofErr w:type="gramStart"/>
+      <w:r>
+        <w:rPr>
+          <w:rFonts w:ascii="Courier New" w:eastAsia="Times New Roman" w:hAnsi="Courier New" w:cs="Courier New"/>
+          <w:sz w:val="20"/>
+          <w:szCs w:val="20"/>
+          <w:lang w:val="en-US"/>
+        </w:rPr>
+        <w:t>builder.createQuery</w:t>
+      </w:r>
+      <w:proofErr w:type="spellEnd"/>
+      <w:r>
+        <w:rPr>
+          <w:rFonts w:ascii="Courier New" w:eastAsia="Times New Roman" w:hAnsi="Courier New" w:cs="Courier New"/>
+          <w:sz w:val="20"/>
+          <w:szCs w:val="20"/>
+          <w:lang w:val="en-US"/>
+        </w:rPr>
+        <w:t>(</w:t>
+      </w:r>
+      <w:proofErr w:type="gramEnd"/>
+      <w:r>
+        <w:rPr>
+          <w:rFonts w:ascii="Courier New" w:eastAsia="Times New Roman" w:hAnsi="Courier New" w:cs="Courier New"/>
+          <w:sz w:val="20"/>
+          <w:szCs w:val="20"/>
+          <w:lang w:val="en-US"/>
+        </w:rPr>
+        <w:t>);</w:t>
+      </w:r>
+    </w:p>
+    <w:p>
+      <w:pPr>
+        <w:tabs>
+          <w:tab w:val="left" w:pos="916"/>
+          <w:tab w:val="left" w:pos="1832"/>
+          <w:tab w:val="left" w:pos="2748"/>
+          <w:tab w:val="left" w:pos="3664"/>
+          <w:tab w:val="left" w:pos="4580"/>
+          <w:tab w:val="left" w:pos="5496"/>
+          <w:tab w:val="left" w:pos="6412"/>
+          <w:tab w:val="left" w:pos="7328"/>
+          <w:tab w:val="left" w:pos="8244"/>
+          <w:tab w:val="left" w:pos="9160"/>
+          <w:tab w:val="left" w:pos="10076"/>
+          <w:tab w:val="left" w:pos="10992"/>
+          <w:tab w:val="left" w:pos="11908"/>
+          <w:tab w:val="left" w:pos="12824"/>
+          <w:tab w:val="left" w:pos="13740"/>
+          <w:tab w:val="left" w:pos="14656"/>
+        </w:tabs>
+        <w:spacing w:after="0" w:line="240" w:lineRule="auto"/>
+        <w:rPr>
+          <w:rFonts w:ascii="Courier New" w:eastAsia="Times New Roman" w:hAnsi="Courier New" w:cs="Courier New"/>
+          <w:sz w:val="20"/>
+          <w:szCs w:val="20"/>
+          <w:lang w:val="en-US"/>
+        </w:rPr>
+      </w:pPr>
+      <w:r>
+        <w:rPr>
+          <w:rFonts w:ascii="Courier New" w:eastAsia="Times New Roman" w:hAnsi="Courier New" w:cs="Courier New"/>
+          <w:sz w:val="20"/>
+          <w:szCs w:val="20"/>
+          <w:lang w:val="en-US"/>
+        </w:rPr>
+        <w:t xml:space="preserve">Root&lt;Men&gt; men = </w:t>
+      </w:r>
+      <w:proofErr w:type="spellStart"/>
+      <w:proofErr w:type="gramStart"/>
+      <w:r>
+        <w:rPr>
+          <w:rFonts w:ascii="Courier New" w:eastAsia="Times New Roman" w:hAnsi="Courier New" w:cs="Courier New"/>
+          <w:sz w:val="20"/>
+          <w:szCs w:val="20"/>
+          <w:lang w:val="en-US"/>
+        </w:rPr>
+        <w:t>query.from</w:t>
+      </w:r>
+      <w:proofErr w:type="spellEnd"/>
+      <w:r>
+        <w:rPr>
+          <w:rFonts w:ascii="Courier New" w:eastAsia="Times New Roman" w:hAnsi="Courier New" w:cs="Courier New"/>
+          <w:sz w:val="20"/>
+          <w:szCs w:val="20"/>
+          <w:lang w:val="en-US"/>
+        </w:rPr>
+        <w:t>(</w:t>
+      </w:r>
+      <w:proofErr w:type="gramEnd"/>
+      <w:r>
+        <w:rPr>
+          <w:rFonts w:ascii="Courier New" w:eastAsia="Times New Roman" w:hAnsi="Courier New" w:cs="Courier New"/>
+          <w:sz w:val="20"/>
+          <w:szCs w:val="20"/>
+          <w:lang w:val="en-US"/>
+        </w:rPr>
+        <w:t xml:space="preserve"> </w:t>
+      </w:r>
+      <w:proofErr w:type="spellStart"/>
+      <w:r>
+        <w:rPr>
+          <w:rFonts w:ascii="Courier New" w:eastAsia="Times New Roman" w:hAnsi="Courier New" w:cs="Courier New"/>
+          <w:sz w:val="20"/>
+          <w:szCs w:val="20"/>
+          <w:lang w:val="en-US"/>
+        </w:rPr>
+        <w:t>Men.class</w:t>
+      </w:r>
+      <w:proofErr w:type="spellEnd"/>
+      <w:r>
+        <w:rPr>
+          <w:rFonts w:ascii="Courier New" w:eastAsia="Times New Roman" w:hAnsi="Courier New" w:cs="Courier New"/>
+          <w:sz w:val="20"/>
+          <w:szCs w:val="20"/>
+          <w:lang w:val="en-US"/>
+        </w:rPr>
+        <w:t xml:space="preserve"> );</w:t>
+      </w:r>
+    </w:p>
+    <w:p>
+      <w:pPr>
+        <w:tabs>
+          <w:tab w:val="left" w:pos="916"/>
+          <w:tab w:val="left" w:pos="1832"/>
+          <w:tab w:val="left" w:pos="2748"/>
+          <w:tab w:val="left" w:pos="3664"/>
+          <w:tab w:val="left" w:pos="4580"/>
+          <w:tab w:val="left" w:pos="5496"/>
+          <w:tab w:val="left" w:pos="6412"/>
+          <w:tab w:val="left" w:pos="7328"/>
+          <w:tab w:val="left" w:pos="8244"/>
+          <w:tab w:val="left" w:pos="9160"/>
+          <w:tab w:val="left" w:pos="10076"/>
+          <w:tab w:val="left" w:pos="10992"/>
+          <w:tab w:val="left" w:pos="11908"/>
+          <w:tab w:val="left" w:pos="12824"/>
+          <w:tab w:val="left" w:pos="13740"/>
+          <w:tab w:val="left" w:pos="14656"/>
+        </w:tabs>
+        <w:spacing w:after="0" w:line="240" w:lineRule="auto"/>
+        <w:rPr>
+          <w:rFonts w:ascii="Courier New" w:eastAsia="Times New Roman" w:hAnsi="Courier New" w:cs="Courier New"/>
+          <w:sz w:val="20"/>
+          <w:szCs w:val="20"/>
+          <w:lang w:val="en-US"/>
+        </w:rPr>
+      </w:pPr>
+      <w:r>
+        <w:rPr>
+          <w:rFonts w:ascii="Courier New" w:eastAsia="Times New Roman" w:hAnsi="Courier New" w:cs="Courier New"/>
+          <w:sz w:val="20"/>
+          <w:szCs w:val="20"/>
+          <w:lang w:val="en-US"/>
+        </w:rPr>
+        <w:t xml:space="preserve">Root&lt;Women&gt; women = </w:t>
+      </w:r>
+      <w:proofErr w:type="spellStart"/>
+      <w:proofErr w:type="gramStart"/>
+      <w:r>
+        <w:rPr>
+          <w:rFonts w:ascii="Courier New" w:eastAsia="Times New Roman" w:hAnsi="Courier New" w:cs="Courier New"/>
+          <w:sz w:val="20"/>
+          <w:szCs w:val="20"/>
+          <w:lang w:val="en-US"/>
+        </w:rPr>
+        <w:t>query.from</w:t>
+      </w:r>
+      <w:proofErr w:type="spellEnd"/>
+      <w:r>
+        <w:rPr>
+          <w:rFonts w:ascii="Courier New" w:eastAsia="Times New Roman" w:hAnsi="Courier New" w:cs="Courier New"/>
+          <w:sz w:val="20"/>
+          <w:szCs w:val="20"/>
+          <w:lang w:val="en-US"/>
+        </w:rPr>
+        <w:t>(</w:t>
+      </w:r>
+      <w:proofErr w:type="gramEnd"/>
+      <w:r>
+        <w:rPr>
+          <w:rFonts w:ascii="Courier New" w:eastAsia="Times New Roman" w:hAnsi="Courier New" w:cs="Courier New"/>
+          <w:sz w:val="20"/>
+          <w:szCs w:val="20"/>
+          <w:lang w:val="en-US"/>
+        </w:rPr>
+        <w:t xml:space="preserve"> </w:t>
+      </w:r>
+      <w:proofErr w:type="spellStart"/>
+      <w:r>
+        <w:rPr>
+          <w:rFonts w:ascii="Courier New" w:eastAsia="Times New Roman" w:hAnsi="Courier New" w:cs="Courier New"/>
+          <w:sz w:val="20"/>
+          <w:szCs w:val="20"/>
+          <w:lang w:val="en-US"/>
+        </w:rPr>
+        <w:t>Women.class</w:t>
+      </w:r>
+      <w:proofErr w:type="spellEnd"/>
+      <w:r>
+        <w:rPr>
+          <w:rFonts w:ascii="Courier New" w:eastAsia="Times New Roman" w:hAnsi="Courier New" w:cs="Courier New"/>
+          <w:sz w:val="20"/>
+          <w:szCs w:val="20"/>
+          <w:lang w:val="en-US"/>
+        </w:rPr>
+        <w:t xml:space="preserve"> );</w:t>
+      </w:r>
+    </w:p>
+    <w:p>
+      <w:pPr>
+        <w:tabs>
+          <w:tab w:val="left" w:pos="916"/>
+          <w:tab w:val="left" w:pos="1832"/>
+          <w:tab w:val="left" w:pos="2748"/>
+          <w:tab w:val="left" w:pos="3664"/>
+          <w:tab w:val="left" w:pos="4580"/>
+          <w:tab w:val="left" w:pos="5496"/>
+          <w:tab w:val="left" w:pos="6412"/>
+          <w:tab w:val="left" w:pos="7328"/>
+          <w:tab w:val="left" w:pos="8244"/>
+          <w:tab w:val="left" w:pos="9160"/>
+          <w:tab w:val="left" w:pos="10076"/>
+          <w:tab w:val="left" w:pos="10992"/>
+          <w:tab w:val="left" w:pos="11908"/>
+          <w:tab w:val="left" w:pos="12824"/>
+          <w:tab w:val="left" w:pos="13740"/>
+          <w:tab w:val="left" w:pos="14656"/>
+        </w:tabs>
+        <w:spacing w:after="0" w:line="240" w:lineRule="auto"/>
+        <w:rPr>
+          <w:rFonts w:ascii="Courier New" w:eastAsia="Times New Roman" w:hAnsi="Courier New" w:cs="Courier New"/>
+          <w:sz w:val="20"/>
+          <w:szCs w:val="20"/>
+          <w:lang w:val="en-US"/>
+        </w:rPr>
+      </w:pPr>
+      <w:r>
+        <w:rPr>
+          <w:rFonts w:ascii="Courier New" w:eastAsia="Times New Roman" w:hAnsi="Courier New" w:cs="Courier New"/>
+          <w:sz w:val="20"/>
+          <w:szCs w:val="20"/>
+          <w:lang w:val="en-US"/>
+        </w:rPr>
+        <w:t xml:space="preserve">Predicate </w:t>
+      </w:r>
+      <w:proofErr w:type="spellStart"/>
+      <w:r>
+        <w:rPr>
+          <w:rFonts w:ascii="Courier New" w:eastAsia="Times New Roman" w:hAnsi="Courier New" w:cs="Courier New"/>
+          <w:sz w:val="20"/>
+          <w:szCs w:val="20"/>
+          <w:lang w:val="en-US"/>
+        </w:rPr>
+        <w:t>menRestriction</w:t>
+      </w:r>
+      <w:proofErr w:type="spellEnd"/>
+      <w:r>
+        <w:rPr>
+          <w:rFonts w:ascii="Courier New" w:eastAsia="Times New Roman" w:hAnsi="Courier New" w:cs="Courier New"/>
+          <w:sz w:val="20"/>
+          <w:szCs w:val="20"/>
+          <w:lang w:val="en-US"/>
+        </w:rPr>
+        <w:t xml:space="preserve"> = </w:t>
+      </w:r>
+      <w:proofErr w:type="spellStart"/>
+      <w:proofErr w:type="gramStart"/>
+      <w:r>
+        <w:rPr>
+          <w:rFonts w:ascii="Courier New" w:eastAsia="Times New Roman" w:hAnsi="Courier New" w:cs="Courier New"/>
+          <w:sz w:val="20"/>
+          <w:szCs w:val="20"/>
+          <w:lang w:val="en-US"/>
+        </w:rPr>
+        <w:t>builder.and</w:t>
+      </w:r>
+      <w:proofErr w:type="spellEnd"/>
+      <w:r>
+        <w:rPr>
+          <w:rFonts w:ascii="Courier New" w:eastAsia="Times New Roman" w:hAnsi="Courier New" w:cs="Courier New"/>
+          <w:sz w:val="20"/>
+          <w:szCs w:val="20"/>
+          <w:lang w:val="en-US"/>
+        </w:rPr>
+        <w:t>(</w:t>
+      </w:r>
+      <w:proofErr w:type="gramEnd"/>
+    </w:p>
+    <w:p>
+      <w:pPr>
+        <w:tabs>
+          <w:tab w:val="left" w:pos="916"/>
+          <w:tab w:val="left" w:pos="1832"/>
+          <w:tab w:val="left" w:pos="2748"/>
+          <w:tab w:val="left" w:pos="3664"/>
+          <w:tab w:val="left" w:pos="4580"/>
+          <w:tab w:val="left" w:pos="5496"/>
+          <w:tab w:val="left" w:pos="6412"/>
+          <w:tab w:val="left" w:pos="7328"/>
+          <w:tab w:val="left" w:pos="8244"/>
+          <w:tab w:val="left" w:pos="9160"/>
+          <w:tab w:val="left" w:pos="10076"/>
+          <w:tab w:val="left" w:pos="10992"/>
+          <w:tab w:val="left" w:pos="11908"/>
+          <w:tab w:val="left" w:pos="12824"/>
+          <w:tab w:val="left" w:pos="13740"/>
+          <w:tab w:val="left" w:pos="14656"/>
+        </w:tabs>
+        <w:spacing w:after="0" w:line="240" w:lineRule="auto"/>
+        <w:rPr>
+          <w:rFonts w:ascii="Courier New" w:eastAsia="Times New Roman" w:hAnsi="Courier New" w:cs="Courier New"/>
+          <w:sz w:val="20"/>
+          <w:szCs w:val="20"/>
+          <w:lang w:val="en-US"/>
+        </w:rPr>
+      </w:pPr>
+      <w:r>
+        <w:rPr>
+          <w:rFonts w:ascii="Courier New" w:eastAsia="Times New Roman" w:hAnsi="Courier New" w:cs="Courier New"/>
+          <w:sz w:val="20"/>
+          <w:szCs w:val="20"/>
+          <w:lang w:val="en-US"/>
+        </w:rPr>
+        <w:t xml:space="preserve">        </w:t>
+      </w:r>
+      <w:proofErr w:type="spellStart"/>
+      <w:proofErr w:type="gramStart"/>
+      <w:r>
+        <w:rPr>
+          <w:rFonts w:ascii="Courier New" w:eastAsia="Times New Roman" w:hAnsi="Courier New" w:cs="Courier New"/>
+          <w:sz w:val="20"/>
+          <w:szCs w:val="20"/>
+          <w:lang w:val="en-US"/>
+        </w:rPr>
+        <w:t>builder.equal</w:t>
+      </w:r>
+      <w:proofErr w:type="spellEnd"/>
+      <w:r>
+        <w:rPr>
+          <w:rFonts w:ascii="Courier New" w:eastAsia="Times New Roman" w:hAnsi="Courier New" w:cs="Courier New"/>
+          <w:sz w:val="20"/>
+          <w:szCs w:val="20"/>
+          <w:lang w:val="en-US"/>
+        </w:rPr>
+        <w:t>(</w:t>
+      </w:r>
+      <w:proofErr w:type="gramEnd"/>
+      <w:r>
+        <w:rPr>
+          <w:rFonts w:ascii="Courier New" w:eastAsia="Times New Roman" w:hAnsi="Courier New" w:cs="Courier New"/>
+          <w:sz w:val="20"/>
+          <w:szCs w:val="20"/>
+          <w:lang w:val="en-US"/>
+        </w:rPr>
+        <w:t xml:space="preserve"> </w:t>
+      </w:r>
+      <w:proofErr w:type="spellStart"/>
+      <w:r>
+        <w:rPr>
+          <w:rFonts w:ascii="Courier New" w:eastAsia="Times New Roman" w:hAnsi="Courier New" w:cs="Courier New"/>
+          <w:sz w:val="20"/>
+          <w:szCs w:val="20"/>
+          <w:lang w:val="en-US"/>
+        </w:rPr>
+        <w:t>men.get</w:t>
+      </w:r>
+      <w:proofErr w:type="spellEnd"/>
+      <w:r>
+        <w:rPr>
+          <w:rFonts w:ascii="Courier New" w:eastAsia="Times New Roman" w:hAnsi="Courier New" w:cs="Courier New"/>
+          <w:sz w:val="20"/>
+          <w:szCs w:val="20"/>
+          <w:lang w:val="en-US"/>
+        </w:rPr>
+        <w:t xml:space="preserve">( </w:t>
+      </w:r>
+      <w:proofErr w:type="spellStart"/>
+      <w:r>
+        <w:rPr>
+          <w:rFonts w:ascii="Courier New" w:eastAsia="Times New Roman" w:hAnsi="Courier New" w:cs="Courier New"/>
+          <w:sz w:val="20"/>
+          <w:szCs w:val="20"/>
+          <w:lang w:val="en-US"/>
+        </w:rPr>
+        <w:t>Men_.gender</w:t>
+      </w:r>
+      <w:proofErr w:type="spellEnd"/>
+      <w:r>
+        <w:rPr>
+          <w:rFonts w:ascii="Courier New" w:eastAsia="Times New Roman" w:hAnsi="Courier New" w:cs="Courier New"/>
+          <w:sz w:val="20"/>
+          <w:szCs w:val="20"/>
+          <w:lang w:val="en-US"/>
+        </w:rPr>
+        <w:t xml:space="preserve"> ), </w:t>
+      </w:r>
+      <w:proofErr w:type="spellStart"/>
+      <w:r>
+        <w:rPr>
+          <w:rFonts w:ascii="Courier New" w:eastAsia="Times New Roman" w:hAnsi="Courier New" w:cs="Courier New"/>
+          <w:sz w:val="20"/>
+          <w:szCs w:val="20"/>
+          <w:lang w:val="en-US"/>
+        </w:rPr>
+        <w:t>Gender.MALE</w:t>
+      </w:r>
+      <w:proofErr w:type="spellEnd"/>
+      <w:r>
+        <w:rPr>
+          <w:rFonts w:ascii="Courier New" w:eastAsia="Times New Roman" w:hAnsi="Courier New" w:cs="Courier New"/>
+          <w:sz w:val="20"/>
+          <w:szCs w:val="20"/>
+          <w:lang w:val="en-US"/>
+        </w:rPr>
+        <w:t xml:space="preserve"> ),</w:t>
+      </w:r>
+    </w:p>
+    <w:p>
+      <w:pPr>
+        <w:tabs>
+          <w:tab w:val="left" w:pos="916"/>
+          <w:tab w:val="left" w:pos="1832"/>
+          <w:tab w:val="left" w:pos="2748"/>
+          <w:tab w:val="left" w:pos="3664"/>
+          <w:tab w:val="left" w:pos="4580"/>
+          <w:tab w:val="left" w:pos="5496"/>
+          <w:tab w:val="left" w:pos="6412"/>
+          <w:tab w:val="left" w:pos="7328"/>
+          <w:tab w:val="left" w:pos="8244"/>
+          <w:tab w:val="left" w:pos="9160"/>
+          <w:tab w:val="left" w:pos="10076"/>
+          <w:tab w:val="left" w:pos="10992"/>
+          <w:tab w:val="left" w:pos="11908"/>
+          <w:tab w:val="left" w:pos="12824"/>
+          <w:tab w:val="left" w:pos="13740"/>
+          <w:tab w:val="left" w:pos="14656"/>
+        </w:tabs>
+        <w:spacing w:after="0" w:line="240" w:lineRule="auto"/>
+        <w:rPr>
+          <w:rFonts w:ascii="Courier New" w:eastAsia="Times New Roman" w:hAnsi="Courier New" w:cs="Courier New"/>
+          <w:sz w:val="20"/>
+          <w:szCs w:val="20"/>
+          <w:lang w:val="en-US"/>
+        </w:rPr>
+      </w:pPr>
+      <w:r>
+        <w:rPr>
+          <w:rFonts w:ascii="Courier New" w:eastAsia="Times New Roman" w:hAnsi="Courier New" w:cs="Courier New"/>
+          <w:sz w:val="20"/>
+          <w:szCs w:val="20"/>
+          <w:lang w:val="en-US"/>
+        </w:rPr>
+        <w:t xml:space="preserve">        </w:t>
+      </w:r>
+      <w:proofErr w:type="spellStart"/>
+      <w:proofErr w:type="gramStart"/>
+      <w:r>
+        <w:rPr>
+          <w:rFonts w:ascii="Courier New" w:eastAsia="Times New Roman" w:hAnsi="Courier New" w:cs="Courier New"/>
+          <w:sz w:val="20"/>
+          <w:szCs w:val="20"/>
+          <w:lang w:val="en-US"/>
+        </w:rPr>
+        <w:t>builder.equal</w:t>
+      </w:r>
+      <w:proofErr w:type="spellEnd"/>
+      <w:r>
+        <w:rPr>
+          <w:rFonts w:ascii="Courier New" w:eastAsia="Times New Roman" w:hAnsi="Courier New" w:cs="Courier New"/>
+          <w:sz w:val="20"/>
+          <w:szCs w:val="20"/>
+          <w:lang w:val="en-US"/>
+        </w:rPr>
+        <w:t>(</w:t>
+      </w:r>
+      <w:proofErr w:type="gramEnd"/>
+      <w:r>
+        <w:rPr>
+          <w:rFonts w:ascii="Courier New" w:eastAsia="Times New Roman" w:hAnsi="Courier New" w:cs="Courier New"/>
+          <w:sz w:val="20"/>
+          <w:szCs w:val="20"/>
+          <w:lang w:val="en-US"/>
+        </w:rPr>
+        <w:t xml:space="preserve"> </w:t>
+      </w:r>
+      <w:proofErr w:type="spellStart"/>
+      <w:r>
+        <w:rPr>
+          <w:rFonts w:ascii="Courier New" w:eastAsia="Times New Roman" w:hAnsi="Courier New" w:cs="Courier New"/>
+          <w:sz w:val="20"/>
+          <w:szCs w:val="20"/>
+          <w:lang w:val="en-US"/>
+        </w:rPr>
+        <w:t>men.get</w:t>
+      </w:r>
+      <w:proofErr w:type="spellEnd"/>
+      <w:r>
+        <w:rPr>
+          <w:rFonts w:ascii="Courier New" w:eastAsia="Times New Roman" w:hAnsi="Courier New" w:cs="Courier New"/>
+          <w:sz w:val="20"/>
+          <w:szCs w:val="20"/>
+          <w:lang w:val="en-US"/>
+        </w:rPr>
+        <w:t>( Men_.</w:t>
+      </w:r>
+      <w:proofErr w:type="spellStart"/>
+      <w:r>
+        <w:rPr>
+          <w:rFonts w:ascii="Courier New" w:eastAsia="Times New Roman" w:hAnsi="Courier New" w:cs="Courier New"/>
+          <w:sz w:val="20"/>
+          <w:szCs w:val="20"/>
+          <w:lang w:val="en-US"/>
+        </w:rPr>
+        <w:t>relationshipStatus</w:t>
+      </w:r>
+      <w:proofErr w:type="spellEnd"/>
+      <w:r>
+        <w:rPr>
+          <w:rFonts w:ascii="Courier New" w:eastAsia="Times New Roman" w:hAnsi="Courier New" w:cs="Courier New"/>
+          <w:sz w:val="20"/>
+          <w:szCs w:val="20"/>
+          <w:lang w:val="en-US"/>
+        </w:rPr>
+        <w:t xml:space="preserve"> ), </w:t>
+      </w:r>
+      <w:proofErr w:type="spellStart"/>
+      <w:r>
+        <w:rPr>
+          <w:rFonts w:ascii="Courier New" w:eastAsia="Times New Roman" w:hAnsi="Courier New" w:cs="Courier New"/>
+          <w:sz w:val="20"/>
+          <w:szCs w:val="20"/>
+          <w:lang w:val="en-US"/>
+        </w:rPr>
+        <w:t>RelationshipStatus.SINGLE</w:t>
+      </w:r>
+      <w:proofErr w:type="spellEnd"/>
+      <w:r>
+        <w:rPr>
+          <w:rFonts w:ascii="Courier New" w:eastAsia="Times New Roman" w:hAnsi="Courier New" w:cs="Courier New"/>
+          <w:sz w:val="20"/>
+          <w:szCs w:val="20"/>
+          <w:lang w:val="en-US"/>
+        </w:rPr>
+        <w:t xml:space="preserve"> )</w:t>
+      </w:r>
+    </w:p>
+    <w:p>
+      <w:pPr>
+        <w:tabs>
+          <w:tab w:val="left" w:pos="916"/>
+          <w:tab w:val="left" w:pos="1832"/>
+          <w:tab w:val="left" w:pos="2748"/>
+          <w:tab w:val="left" w:pos="3664"/>
+          <w:tab w:val="left" w:pos="4580"/>
+          <w:tab w:val="left" w:pos="5496"/>
+          <w:tab w:val="left" w:pos="6412"/>
+          <w:tab w:val="left" w:pos="7328"/>
+          <w:tab w:val="left" w:pos="8244"/>
+          <w:tab w:val="left" w:pos="9160"/>
+          <w:tab w:val="left" w:pos="10076"/>
+          <w:tab w:val="left" w:pos="10992"/>
+          <w:tab w:val="left" w:pos="11908"/>
+          <w:tab w:val="left" w:pos="12824"/>
+          <w:tab w:val="left" w:pos="13740"/>
+          <w:tab w:val="left" w:pos="14656"/>
+        </w:tabs>
+        <w:spacing w:after="0" w:line="240" w:lineRule="auto"/>
+        <w:rPr>
+          <w:rFonts w:ascii="Courier New" w:eastAsia="Times New Roman" w:hAnsi="Courier New" w:cs="Courier New"/>
+          <w:sz w:val="20"/>
+          <w:szCs w:val="20"/>
+          <w:lang w:val="en-US"/>
+        </w:rPr>
+      </w:pPr>
+      <w:r>
+        <w:rPr>
+          <w:rFonts w:ascii="Courier New" w:eastAsia="Times New Roman" w:hAnsi="Courier New" w:cs="Courier New"/>
+          <w:sz w:val="20"/>
+          <w:szCs w:val="20"/>
+          <w:lang w:val="en-US"/>
+        </w:rPr>
+        <w:t>);</w:t>
+      </w:r>
+    </w:p>
+    <w:p>
+      <w:pPr>
+        <w:tabs>
+          <w:tab w:val="left" w:pos="916"/>
+          <w:tab w:val="left" w:pos="1832"/>
+          <w:tab w:val="left" w:pos="2748"/>
+          <w:tab w:val="left" w:pos="3664"/>
+          <w:tab w:val="left" w:pos="4580"/>
+          <w:tab w:val="left" w:pos="5496"/>
+          <w:tab w:val="left" w:pos="6412"/>
+          <w:tab w:val="left" w:pos="7328"/>
+          <w:tab w:val="left" w:pos="8244"/>
+          <w:tab w:val="left" w:pos="9160"/>
+          <w:tab w:val="left" w:pos="10076"/>
+          <w:tab w:val="left" w:pos="10992"/>
+          <w:tab w:val="left" w:pos="11908"/>
+          <w:tab w:val="left" w:pos="12824"/>
+          <w:tab w:val="left" w:pos="13740"/>
+          <w:tab w:val="left" w:pos="14656"/>
+        </w:tabs>
+        <w:spacing w:after="0" w:line="240" w:lineRule="auto"/>
+        <w:rPr>
+          <w:rFonts w:ascii="Courier New" w:eastAsia="Times New Roman" w:hAnsi="Courier New" w:cs="Courier New"/>
+          <w:sz w:val="20"/>
+          <w:szCs w:val="20"/>
+          <w:lang w:val="en-US"/>
+        </w:rPr>
+      </w:pPr>
+      <w:r>
+        <w:rPr>
+          <w:rFonts w:ascii="Courier New" w:eastAsia="Times New Roman" w:hAnsi="Courier New" w:cs="Courier New"/>
+          <w:sz w:val="20"/>
+          <w:szCs w:val="20"/>
+          <w:lang w:val="en-US"/>
+        </w:rPr>
+        <w:t xml:space="preserve">Predicate </w:t>
+      </w:r>
+      <w:proofErr w:type="spellStart"/>
+      <w:r>
+        <w:rPr>
+          <w:rFonts w:ascii="Courier New" w:eastAsia="Times New Roman" w:hAnsi="Courier New" w:cs="Courier New"/>
+          <w:sz w:val="20"/>
+          <w:szCs w:val="20"/>
+          <w:lang w:val="en-US"/>
+        </w:rPr>
+        <w:t>womenRestriction</w:t>
+      </w:r>
+      <w:proofErr w:type="spellEnd"/>
+      <w:r>
+        <w:rPr>
+          <w:rFonts w:ascii="Courier New" w:eastAsia="Times New Roman" w:hAnsi="Courier New" w:cs="Courier New"/>
+          <w:sz w:val="20"/>
+          <w:szCs w:val="20"/>
+          <w:lang w:val="en-US"/>
+        </w:rPr>
+        <w:t xml:space="preserve"> = </w:t>
+      </w:r>
+      <w:proofErr w:type="spellStart"/>
+      <w:proofErr w:type="gramStart"/>
+      <w:r>
+        <w:rPr>
+          <w:rFonts w:ascii="Courier New" w:eastAsia="Times New Roman" w:hAnsi="Courier New" w:cs="Courier New"/>
+          <w:sz w:val="20"/>
+          <w:szCs w:val="20"/>
+          <w:lang w:val="en-US"/>
+        </w:rPr>
+        <w:t>builder.and</w:t>
+      </w:r>
+      <w:proofErr w:type="spellEnd"/>
+      <w:r>
+        <w:rPr>
+          <w:rFonts w:ascii="Courier New" w:eastAsia="Times New Roman" w:hAnsi="Courier New" w:cs="Courier New"/>
+          <w:sz w:val="20"/>
+          <w:szCs w:val="20"/>
+          <w:lang w:val="en-US"/>
+        </w:rPr>
+        <w:t>(</w:t>
+      </w:r>
+      <w:proofErr w:type="gramEnd"/>
+    </w:p>
+    <w:p>
+      <w:pPr>
+        <w:tabs>
+          <w:tab w:val="left" w:pos="916"/>
+          <w:tab w:val="left" w:pos="1832"/>
+          <w:tab w:val="left" w:pos="2748"/>
+          <w:tab w:val="left" w:pos="3664"/>
+          <w:tab w:val="left" w:pos="4580"/>
+          <w:tab w:val="left" w:pos="5496"/>
+          <w:tab w:val="left" w:pos="6412"/>
+          <w:tab w:val="left" w:pos="7328"/>
+          <w:tab w:val="left" w:pos="8244"/>
+          <w:tab w:val="left" w:pos="9160"/>
+          <w:tab w:val="left" w:pos="10076"/>
+          <w:tab w:val="left" w:pos="10992"/>
+          <w:tab w:val="left" w:pos="11908"/>
+          <w:tab w:val="left" w:pos="12824"/>
+          <w:tab w:val="left" w:pos="13740"/>
+          <w:tab w:val="left" w:pos="14656"/>
+        </w:tabs>
+        <w:spacing w:after="0" w:line="240" w:lineRule="auto"/>
+        <w:rPr>
+          <w:rFonts w:ascii="Courier New" w:eastAsia="Times New Roman" w:hAnsi="Courier New" w:cs="Courier New"/>
+          <w:sz w:val="20"/>
+          <w:szCs w:val="20"/>
+          <w:lang w:val="en-US"/>
+        </w:rPr>
+      </w:pPr>
+      <w:r>
+        <w:rPr>
+          <w:rFonts w:ascii="Courier New" w:eastAsia="Times New Roman" w:hAnsi="Courier New" w:cs="Courier New"/>
+          <w:sz w:val="20"/>
+          <w:szCs w:val="20"/>
+          <w:lang w:val="en-US"/>
+        </w:rPr>
+        <w:t xml:space="preserve">        </w:t>
+      </w:r>
+      <w:proofErr w:type="spellStart"/>
+      <w:proofErr w:type="gramStart"/>
+      <w:r>
+        <w:rPr>
+          <w:rFonts w:ascii="Courier New" w:eastAsia="Times New Roman" w:hAnsi="Courier New" w:cs="Courier New"/>
+          <w:sz w:val="20"/>
+          <w:szCs w:val="20"/>
+          <w:lang w:val="en-US"/>
+        </w:rPr>
+        <w:t>builder.equal</w:t>
+      </w:r>
+      <w:proofErr w:type="spellEnd"/>
+      <w:r>
+        <w:rPr>
+          <w:rFonts w:ascii="Courier New" w:eastAsia="Times New Roman" w:hAnsi="Courier New" w:cs="Courier New"/>
+          <w:sz w:val="20"/>
+          <w:szCs w:val="20"/>
+          <w:lang w:val="en-US"/>
+        </w:rPr>
+        <w:t>(</w:t>
+      </w:r>
+      <w:proofErr w:type="gramEnd"/>
+      <w:r>
+        <w:rPr>
+          <w:rFonts w:ascii="Courier New" w:eastAsia="Times New Roman" w:hAnsi="Courier New" w:cs="Courier New"/>
+          <w:sz w:val="20"/>
+          <w:szCs w:val="20"/>
+          <w:lang w:val="en-US"/>
+        </w:rPr>
+        <w:t xml:space="preserve"> </w:t>
+      </w:r>
+      <w:proofErr w:type="spellStart"/>
+      <w:r>
+        <w:rPr>
+          <w:rFonts w:ascii="Courier New" w:eastAsia="Times New Roman" w:hAnsi="Courier New" w:cs="Courier New"/>
+          <w:sz w:val="20"/>
+          <w:szCs w:val="20"/>
+          <w:lang w:val="en-US"/>
+        </w:rPr>
+        <w:t>women.get</w:t>
+      </w:r>
+      <w:proofErr w:type="spellEnd"/>
+      <w:r>
+        <w:rPr>
+          <w:rFonts w:ascii="Courier New" w:eastAsia="Times New Roman" w:hAnsi="Courier New" w:cs="Courier New"/>
+          <w:sz w:val="20"/>
+          <w:szCs w:val="20"/>
+          <w:lang w:val="en-US"/>
+        </w:rPr>
+        <w:t xml:space="preserve">( </w:t>
+      </w:r>
+      <w:proofErr w:type="spellStart"/>
+      <w:r>
+        <w:rPr>
+          <w:rFonts w:ascii="Courier New" w:eastAsia="Times New Roman" w:hAnsi="Courier New" w:cs="Courier New"/>
+          <w:sz w:val="20"/>
+          <w:szCs w:val="20"/>
+          <w:lang w:val="en-US"/>
+        </w:rPr>
+        <w:t>Women_.gender</w:t>
+      </w:r>
+      <w:proofErr w:type="spellEnd"/>
+      <w:r>
+        <w:rPr>
+          <w:rFonts w:ascii="Courier New" w:eastAsia="Times New Roman" w:hAnsi="Courier New" w:cs="Courier New"/>
+          <w:sz w:val="20"/>
+          <w:szCs w:val="20"/>
+          <w:lang w:val="en-US"/>
+        </w:rPr>
+        <w:t xml:space="preserve"> ), </w:t>
+      </w:r>
+      <w:proofErr w:type="spellStart"/>
+      <w:r>
+        <w:rPr>
+          <w:rFonts w:ascii="Courier New" w:eastAsia="Times New Roman" w:hAnsi="Courier New" w:cs="Courier New"/>
+          <w:sz w:val="20"/>
+          <w:szCs w:val="20"/>
+          <w:lang w:val="en-US"/>
+        </w:rPr>
+        <w:t>Gender.FEMALE</w:t>
+      </w:r>
+      <w:proofErr w:type="spellEnd"/>
+      <w:r>
+        <w:rPr>
+          <w:rFonts w:ascii="Courier New" w:eastAsia="Times New Roman" w:hAnsi="Courier New" w:cs="Courier New"/>
+          <w:sz w:val="20"/>
+          <w:szCs w:val="20"/>
+          <w:lang w:val="en-US"/>
+        </w:rPr>
+        <w:t xml:space="preserve"> ),</w:t>
+      </w:r>
+    </w:p>
+    <w:p>
+      <w:pPr>
+        <w:tabs>
+          <w:tab w:val="left" w:pos="916"/>
+          <w:tab w:val="left" w:pos="1832"/>
+          <w:tab w:val="left" w:pos="2748"/>
+          <w:tab w:val="left" w:pos="3664"/>
+          <w:tab w:val="left" w:pos="4580"/>
+          <w:tab w:val="left" w:pos="5496"/>
+          <w:tab w:val="left" w:pos="6412"/>
+          <w:tab w:val="left" w:pos="7328"/>
+          <w:tab w:val="left" w:pos="8244"/>
+          <w:tab w:val="left" w:pos="9160"/>
+          <w:tab w:val="left" w:pos="10076"/>
+          <w:tab w:val="left" w:pos="10992"/>
+          <w:tab w:val="left" w:pos="11908"/>
+          <w:tab w:val="left" w:pos="12824"/>
+          <w:tab w:val="left" w:pos="13740"/>
+          <w:tab w:val="left" w:pos="14656"/>
+        </w:tabs>
+        <w:spacing w:after="0" w:line="240" w:lineRule="auto"/>
+        <w:rPr>
+          <w:rFonts w:ascii="Courier New" w:eastAsia="Times New Roman" w:hAnsi="Courier New" w:cs="Courier New"/>
+          <w:sz w:val="20"/>
+          <w:szCs w:val="20"/>
+          <w:lang w:val="en-US"/>
+        </w:rPr>
+      </w:pPr>
+      <w:r>
+        <w:rPr>
+          <w:rFonts w:ascii="Courier New" w:eastAsia="Times New Roman" w:hAnsi="Courier New" w:cs="Courier New"/>
+          <w:sz w:val="20"/>
+          <w:szCs w:val="20"/>
+          <w:lang w:val="en-US"/>
+        </w:rPr>
+        <w:t xml:space="preserve">        </w:t>
+      </w:r>
+      <w:proofErr w:type="spellStart"/>
+      <w:proofErr w:type="gramStart"/>
+      <w:r>
+        <w:rPr>
+          <w:rFonts w:ascii="Courier New" w:eastAsia="Times New Roman" w:hAnsi="Courier New" w:cs="Courier New"/>
+          <w:sz w:val="20"/>
+          <w:szCs w:val="20"/>
+          <w:lang w:val="en-US"/>
+        </w:rPr>
+        <w:t>builder.equal</w:t>
+      </w:r>
+      <w:proofErr w:type="spellEnd"/>
+      <w:r>
+        <w:rPr>
+          <w:rFonts w:ascii="Courier New" w:eastAsia="Times New Roman" w:hAnsi="Courier New" w:cs="Courier New"/>
+          <w:sz w:val="20"/>
+          <w:szCs w:val="20"/>
+          <w:lang w:val="en-US"/>
+        </w:rPr>
+        <w:t>(</w:t>
+      </w:r>
+      <w:proofErr w:type="gramEnd"/>
+      <w:r>
+        <w:rPr>
+          <w:rFonts w:ascii="Courier New" w:eastAsia="Times New Roman" w:hAnsi="Courier New" w:cs="Courier New"/>
+          <w:sz w:val="20"/>
+          <w:szCs w:val="20"/>
+          <w:lang w:val="en-US"/>
+        </w:rPr>
+        <w:t xml:space="preserve"> </w:t>
+      </w:r>
+      <w:proofErr w:type="spellStart"/>
+      <w:r>
+        <w:rPr>
+          <w:rFonts w:ascii="Courier New" w:eastAsia="Times New Roman" w:hAnsi="Courier New" w:cs="Courier New"/>
+          <w:sz w:val="20"/>
+          <w:szCs w:val="20"/>
+          <w:lang w:val="en-US"/>
+        </w:rPr>
+        <w:t>women.get</w:t>
+      </w:r>
+      <w:proofErr w:type="spellEnd"/>
+      <w:r>
+        <w:rPr>
+          <w:rFonts w:ascii="Courier New" w:eastAsia="Times New Roman" w:hAnsi="Courier New" w:cs="Courier New"/>
+          <w:sz w:val="20"/>
+          <w:szCs w:val="20"/>
+          <w:lang w:val="en-US"/>
+        </w:rPr>
+        <w:t>( Women_.</w:t>
+      </w:r>
+      <w:proofErr w:type="spellStart"/>
+      <w:r>
+        <w:rPr>
+          <w:rFonts w:ascii="Courier New" w:eastAsia="Times New Roman" w:hAnsi="Courier New" w:cs="Courier New"/>
+          <w:sz w:val="20"/>
+          <w:szCs w:val="20"/>
+          <w:lang w:val="en-US"/>
+        </w:rPr>
+        <w:t>relationshipStatus</w:t>
+      </w:r>
+      <w:proofErr w:type="spellEnd"/>
+      <w:r>
+        <w:rPr>
+          <w:rFonts w:ascii="Courier New" w:eastAsia="Times New Roman" w:hAnsi="Courier New" w:cs="Courier New"/>
+          <w:sz w:val="20"/>
+          <w:szCs w:val="20"/>
+          <w:lang w:val="en-US"/>
+        </w:rPr>
+        <w:t xml:space="preserve"> ), </w:t>
+      </w:r>
+      <w:proofErr w:type="spellStart"/>
+      <w:r>
+        <w:rPr>
+          <w:rFonts w:ascii="Courier New" w:eastAsia="Times New Roman" w:hAnsi="Courier New" w:cs="Courier New"/>
+          <w:sz w:val="20"/>
+          <w:szCs w:val="20"/>
+          <w:lang w:val="en-US"/>
+        </w:rPr>
+        <w:t>RelationshipStatus.SINGLE</w:t>
+      </w:r>
+      <w:proofErr w:type="spellEnd"/>
+      <w:r>
+        <w:rPr>
+          <w:rFonts w:ascii="Courier New" w:eastAsia="Times New Roman" w:hAnsi="Courier New" w:cs="Courier New"/>
+          <w:sz w:val="20"/>
+          <w:szCs w:val="20"/>
+          <w:lang w:val="en-US"/>
+        </w:rPr>
+        <w:t xml:space="preserve"> )</w:t>
+      </w:r>
+    </w:p>
+    <w:p>
+      <w:pPr>
+        <w:tabs>
+          <w:tab w:val="left" w:pos="916"/>
+          <w:tab w:val="left" w:pos="1832"/>
+          <w:tab w:val="left" w:pos="2748"/>
+          <w:tab w:val="left" w:pos="3664"/>
+          <w:tab w:val="left" w:pos="4580"/>
+          <w:tab w:val="left" w:pos="5496"/>
+          <w:tab w:val="left" w:pos="6412"/>
+          <w:tab w:val="left" w:pos="7328"/>
+          <w:tab w:val="left" w:pos="8244"/>
+          <w:tab w:val="left" w:pos="9160"/>
+          <w:tab w:val="left" w:pos="10076"/>
+          <w:tab w:val="left" w:pos="10992"/>
+          <w:tab w:val="left" w:pos="11908"/>
+          <w:tab w:val="left" w:pos="12824"/>
+          <w:tab w:val="left" w:pos="13740"/>
+          <w:tab w:val="left" w:pos="14656"/>
+        </w:tabs>
+        <w:spacing w:after="0" w:line="240" w:lineRule="auto"/>
+        <w:rPr>
+          <w:rFonts w:ascii="Courier New" w:eastAsia="Times New Roman" w:hAnsi="Courier New" w:cs="Courier New"/>
+          <w:sz w:val="20"/>
+          <w:szCs w:val="20"/>
+          <w:lang w:val="en-US"/>
+        </w:rPr>
+      </w:pPr>
+      <w:r>
+        <w:rPr>
+          <w:rFonts w:ascii="Courier New" w:eastAsia="Times New Roman" w:hAnsi="Courier New" w:cs="Courier New"/>
+          <w:sz w:val="20"/>
+          <w:szCs w:val="20"/>
+          <w:lang w:val="en-US"/>
+        </w:rPr>
+        <w:t>);</w:t>
+      </w:r>
+    </w:p>
+    <w:p>
+      <w:pPr>
+        <w:tabs>
+          <w:tab w:val="left" w:pos="916"/>
+          <w:tab w:val="left" w:pos="1832"/>
+          <w:tab w:val="left" w:pos="2748"/>
+          <w:tab w:val="left" w:pos="3664"/>
+          <w:tab w:val="left" w:pos="4580"/>
+          <w:tab w:val="left" w:pos="5496"/>
+          <w:tab w:val="left" w:pos="6412"/>
+          <w:tab w:val="left" w:pos="7328"/>
+          <w:tab w:val="left" w:pos="8244"/>
+          <w:tab w:val="left" w:pos="9160"/>
+          <w:tab w:val="left" w:pos="10076"/>
+          <w:tab w:val="left" w:pos="10992"/>
+          <w:tab w:val="left" w:pos="11908"/>
+          <w:tab w:val="left" w:pos="12824"/>
+          <w:tab w:val="left" w:pos="13740"/>
+          <w:tab w:val="left" w:pos="14656"/>
+        </w:tabs>
+        <w:spacing w:after="0" w:line="240" w:lineRule="auto"/>
+        <w:rPr>
+          <w:rFonts w:ascii="Courier New" w:eastAsia="Times New Roman" w:hAnsi="Courier New" w:cs="Courier New"/>
+          <w:sz w:val="20"/>
+          <w:szCs w:val="20"/>
+          <w:lang w:val="en-US"/>
+        </w:rPr>
+      </w:pPr>
+      <w:proofErr w:type="spellStart"/>
+      <w:proofErr w:type="gramStart"/>
+      <w:r>
+        <w:rPr>
+          <w:rFonts w:ascii="Courier New" w:eastAsia="Times New Roman" w:hAnsi="Courier New" w:cs="Courier New"/>
+          <w:sz w:val="20"/>
+          <w:szCs w:val="20"/>
+          <w:lang w:val="en-US"/>
+        </w:rPr>
+        <w:t>query.where</w:t>
+      </w:r>
+      <w:proofErr w:type="spellEnd"/>
+      <w:r>
+        <w:rPr>
+          <w:rFonts w:ascii="Courier New" w:eastAsia="Times New Roman" w:hAnsi="Courier New" w:cs="Courier New"/>
+          <w:sz w:val="20"/>
+          <w:szCs w:val="20"/>
+          <w:lang w:val="en-US"/>
+        </w:rPr>
+        <w:t>(</w:t>
+      </w:r>
+      <w:proofErr w:type="gramEnd"/>
+      <w:r>
+        <w:rPr>
+          <w:rFonts w:ascii="Courier New" w:eastAsia="Times New Roman" w:hAnsi="Courier New" w:cs="Courier New"/>
+          <w:sz w:val="20"/>
+          <w:szCs w:val="20"/>
+          <w:lang w:val="en-US"/>
+        </w:rPr>
+        <w:t xml:space="preserve"> </w:t>
+      </w:r>
+      <w:proofErr w:type="spellStart"/>
+      <w:r>
+        <w:rPr>
+          <w:rFonts w:ascii="Courier New" w:eastAsia="Times New Roman" w:hAnsi="Courier New" w:cs="Courier New"/>
+          <w:sz w:val="20"/>
+          <w:szCs w:val="20"/>
+          <w:lang w:val="en-US"/>
+        </w:rPr>
+        <w:t>builder.and</w:t>
+      </w:r>
+      <w:proofErr w:type="spellEnd"/>
+      <w:r>
+        <w:rPr>
+          <w:rFonts w:ascii="Courier New" w:eastAsia="Times New Roman" w:hAnsi="Courier New" w:cs="Courier New"/>
+          <w:sz w:val="20"/>
+          <w:szCs w:val="20"/>
+          <w:lang w:val="en-US"/>
+        </w:rPr>
+        <w:t xml:space="preserve">( </w:t>
+      </w:r>
+      <w:proofErr w:type="spellStart"/>
+      <w:r>
+        <w:rPr>
+          <w:rFonts w:ascii="Courier New" w:eastAsia="Times New Roman" w:hAnsi="Courier New" w:cs="Courier New"/>
+          <w:sz w:val="20"/>
+          <w:szCs w:val="20"/>
+          <w:lang w:val="en-US"/>
+        </w:rPr>
+        <w:t>menRestriction</w:t>
+      </w:r>
+      <w:proofErr w:type="spellEnd"/>
+      <w:r>
+        <w:rPr>
+          <w:rFonts w:ascii="Courier New" w:eastAsia="Times New Roman" w:hAnsi="Courier New" w:cs="Courier New"/>
+          <w:sz w:val="20"/>
+          <w:szCs w:val="20"/>
+          <w:lang w:val="en-US"/>
+        </w:rPr>
+        <w:t xml:space="preserve">, </w:t>
+      </w:r>
+      <w:proofErr w:type="spellStart"/>
+      <w:r>
+        <w:rPr>
+          <w:rFonts w:ascii="Courier New" w:eastAsia="Times New Roman" w:hAnsi="Courier New" w:cs="Courier New"/>
+          <w:sz w:val="20"/>
+          <w:szCs w:val="20"/>
+          <w:lang w:val="en-US"/>
+        </w:rPr>
+        <w:t>womenRestriction</w:t>
+      </w:r>
+      <w:proofErr w:type="spellEnd"/>
+      <w:r>
+        <w:rPr>
+          <w:rFonts w:ascii="Courier New" w:eastAsia="Times New Roman" w:hAnsi="Courier New" w:cs="Courier New"/>
+          <w:sz w:val="20"/>
+          <w:szCs w:val="20"/>
+          <w:lang w:val="en-US"/>
+        </w:rPr>
+        <w:t xml:space="preserve"> ) );</w:t>
+      </w:r>
+    </w:p>
+    <w:bookmarkEnd w:id="0"/>
+    <w:p>
+      <w:pPr>
+        <w:rPr>
+          <w:rFonts w:ascii="Times New Roman" w:hAnsi="Times New Roman" w:cs="Times New Roman"/>
+          <w:lang w:val="en-US"/>
+        </w:rPr>
+      </w:pPr>
     </w:p>
     <w:p>
       <w:pPr>
@@ -1356,6 +2501,34 @@
       <w:lang w:val="en-US"/>
     </w:rPr>
   </w:style>
+  <w:style w:type="character" w:styleId="HTMLCode">
+    <w:name w:val="HTML Code"/>
+    <w:basedOn w:val="DefaultParagraphFont"/>
+    <w:uiPriority w:val="99"/>
+    <w:semiHidden/>
+    <w:unhideWhenUsed/>
+    <w:rsid w:val="00205E72"/>
+    <w:rPr>
+      <w:rFonts w:ascii="Courier New" w:eastAsia="Times New Roman" w:hAnsi="Courier New" w:cs="Courier New"/>
+      <w:sz w:val="20"/>
+      <w:szCs w:val="20"/>
+    </w:rPr>
+  </w:style>
+  <w:style w:type="character" w:customStyle="1" w:styleId="hljs-keyword">
+    <w:name w:val="hljs-keyword"/>
+    <w:basedOn w:val="DefaultParagraphFont"/>
+    <w:rsid w:val="00205E72"/>
+  </w:style>
+  <w:style w:type="character" w:customStyle="1" w:styleId="hljs-builtin">
+    <w:name w:val="hljs-built_in"/>
+    <w:basedOn w:val="DefaultParagraphFont"/>
+    <w:rsid w:val="00205E72"/>
+  </w:style>
+  <w:style w:type="character" w:customStyle="1" w:styleId="hljs-type">
+    <w:name w:val="hljs-type"/>
+    <w:basedOn w:val="DefaultParagraphFont"/>
+    <w:rsid w:val="00205E72"/>
+  </w:style>
 </w:styles>
 </file>
 

</xml_diff>

<commit_message>
* Project "Learning / Hibernate / Hibernate JBoss.org part_01":    ! Add Criteria examples.
</commit_message>
<xml_diff>
--- a/Hibernate/Hibernate JBoss.org part_01/docs/ToDo list.docx
+++ b/Hibernate/Hibernate JBoss.org part_01/docs/ToDo list.docx
@@ -668,6 +668,7 @@
       <w:r>
         <w:rPr>
           <w:rFonts w:ascii="Times New Roman" w:hAnsi="Times New Roman" w:cs="Times New Roman"/>
+          <w:lang w:val="ru-RU"/>
         </w:rPr>
         <w:t>PersonWrapper</w:t>
       </w:r>
@@ -839,36 +840,28 @@
         <w:pStyle w:val="HTMLPreformatted"/>
         <w:ind w:left="720"/>
         <w:rPr>
-          <w:rFonts w:ascii="Times New Roman" w:hAnsi="Times New Roman" w:cs="Times New Roman"/>
-        </w:rPr>
-      </w:pPr>
-      <w:r>
-        <w:rPr>
           <w:rFonts w:ascii="Consolas" w:hAnsi="Consolas" w:cs="Consolas"/>
           <w:color w:val="000000"/>
           <w:shd w:val="clear" w:color="auto" w:fill="E8F2FE"/>
         </w:rPr>
-        <w:t>(</w:t>
-      </w:r>
-      <w:r>
-        <w:rPr>
-          <w:rStyle w:val="jlqj4b"/>
-          <w:lang w:val="en"/>
-        </w:rPr>
-        <w:t>Maybe this will help</w:t>
-      </w:r>
-      <w:r>
-        <w:t xml:space="preserve"> </w:t>
-      </w:r>
-      <w:bookmarkStart w:id="0" w:name="_GoBack"/>
-      <w:bookmarkEnd w:id="0"/>
+      </w:pPr>
       <w:r>
         <w:rPr>
           <w:rFonts w:ascii="Consolas" w:hAnsi="Consolas" w:cs="Consolas"/>
           <w:color w:val="000000"/>
           <w:shd w:val="clear" w:color="auto" w:fill="E8F2FE"/>
         </w:rPr>
-        <w:t xml:space="preserve">- </w:t>
+        <w:t>(</w:t>
+      </w:r>
+      <w:r>
+        <w:rPr>
+          <w:rStyle w:val="jlqj4b"/>
+          <w:lang w:val="en"/>
+        </w:rPr>
+        <w:t>Maybe this will help</w:t>
+      </w:r>
+      <w:r>
+        <w:t xml:space="preserve"> </w:t>
       </w:r>
       <w:r>
         <w:rPr>
@@ -876,16 +869,108 @@
           <w:color w:val="000000"/>
           <w:shd w:val="clear" w:color="auto" w:fill="E8F2FE"/>
         </w:rPr>
-        <w:t>https://stackoverflow.com/questions/30290824/when-to-use-the-select-clause-in-the-jpa-criteria-api)</w:t>
+        <w:t xml:space="preserve">- </w:t>
+      </w:r>
+      <w:hyperlink r:id="rId7" w:history="1">
+        <w:r>
+          <w:rPr>
+            <w:rStyle w:val="Hyperlink"/>
+            <w:rFonts w:ascii="Consolas" w:hAnsi="Consolas" w:cs="Consolas"/>
+            <w:shd w:val="clear" w:color="auto" w:fill="E8F2FE"/>
+          </w:rPr>
+          <w:t>https://stackoverflow.com/questions/30290824/when-to-use-the-select-clause-in-the-jpa-criteria-api</w:t>
+        </w:r>
+      </w:hyperlink>
+      <w:r>
+        <w:rPr>
+          <w:rFonts w:ascii="Consolas" w:hAnsi="Consolas" w:cs="Consolas"/>
+          <w:color w:val="000000"/>
+          <w:shd w:val="clear" w:color="auto" w:fill="E8F2FE"/>
+        </w:rPr>
+        <w:t>)</w:t>
       </w:r>
     </w:p>
     <w:p>
       <w:pPr>
-        <w:rPr>
-          <w:rFonts w:ascii="Times New Roman" w:hAnsi="Times New Roman" w:cs="Times New Roman"/>
+        <w:pStyle w:val="ListParagraph"/>
+        <w:numPr>
+          <w:ilvl w:val="0"/>
+          <w:numId w:val="1"/>
+        </w:numPr>
+        <w:rPr>
+          <w:rFonts w:ascii="Times New Roman" w:eastAsia="Times New Roman" w:hAnsi="Times New Roman" w:cs="Times New Roman"/>
+          <w:sz w:val="20"/>
+          <w:szCs w:val="20"/>
           <w:lang w:val="en-US"/>
         </w:rPr>
       </w:pPr>
+      <w:r>
+        <w:rPr>
+          <w:rFonts w:ascii="Times New Roman" w:eastAsia="Times New Roman" w:hAnsi="Times New Roman" w:cs="Times New Roman"/>
+          <w:sz w:val="20"/>
+          <w:szCs w:val="20"/>
+        </w:rPr>
+        <w:t>Разобраться</w:t>
+      </w:r>
+      <w:r>
+        <w:rPr>
+          <w:rFonts w:ascii="Times New Roman" w:eastAsia="Times New Roman" w:hAnsi="Times New Roman" w:cs="Times New Roman"/>
+          <w:sz w:val="20"/>
+          <w:szCs w:val="20"/>
+          <w:lang w:val="en-US"/>
+        </w:rPr>
+        <w:t xml:space="preserve"> </w:t>
+      </w:r>
+      <w:r>
+        <w:rPr>
+          <w:rFonts w:ascii="Times New Roman" w:eastAsia="Times New Roman" w:hAnsi="Times New Roman" w:cs="Times New Roman"/>
+          <w:sz w:val="20"/>
+          <w:szCs w:val="20"/>
+        </w:rPr>
+        <w:t>с</w:t>
+      </w:r>
+      <w:r>
+        <w:rPr>
+          <w:rFonts w:ascii="Times New Roman" w:eastAsia="Times New Roman" w:hAnsi="Times New Roman" w:cs="Times New Roman"/>
+          <w:sz w:val="20"/>
+          <w:szCs w:val="20"/>
+          <w:lang w:val="en-US"/>
+        </w:rPr>
+        <w:t xml:space="preserve"> </w:t>
+      </w:r>
+      <w:hyperlink r:id="rId8" w:history="1">
+        <w:r>
+          <w:rPr>
+            <w:rStyle w:val="Hyperlink"/>
+            <w:lang w:val="en-US"/>
+          </w:rPr>
+          <w:t xml:space="preserve">Hibernate JPA </w:t>
+        </w:r>
+        <w:proofErr w:type="spellStart"/>
+        <w:r>
+          <w:rPr>
+            <w:rStyle w:val="Hyperlink"/>
+            <w:lang w:val="en-US"/>
+          </w:rPr>
+          <w:t>Metamodel</w:t>
+        </w:r>
+        <w:proofErr w:type="spellEnd"/>
+        <w:r>
+          <w:rPr>
+            <w:rStyle w:val="Hyperlink"/>
+            <w:lang w:val="en-US"/>
+          </w:rPr>
+          <w:t xml:space="preserve"> Generator</w:t>
+        </w:r>
+      </w:hyperlink>
+      <w:r>
+        <w:rPr>
+          <w:lang w:val="en-US"/>
+        </w:rPr>
+        <w:t>.</w:t>
+      </w:r>
+      <w:bookmarkStart w:id="0" w:name="_GoBack"/>
+      <w:bookmarkEnd w:id="0"/>
     </w:p>
     <w:sectPr>
       <w:pgSz w:w="11906" w:h="16838"/>
@@ -902,7 +987,7 @@
   <w:abstractNum w:abstractNumId="0">
     <w:nsid w:val="53FB10D9"/>
     <w:multiLevelType w:val="hybridMultilevel"/>
-    <w:tmpl w:val="040C8448"/>
+    <w:tmpl w:val="481603F6"/>
     <w:lvl w:ilvl="0" w:tplc="0409000F">
       <w:start w:val="1"/>
       <w:numFmt w:val="decimal"/>
@@ -1562,6 +1647,17 @@
     <w:basedOn w:val="DefaultParagraphFont"/>
     <w:rsid w:val="0050516D"/>
   </w:style>
+  <w:style w:type="paragraph" w:styleId="ListParagraph">
+    <w:name w:val="List Paragraph"/>
+    <w:basedOn w:val="Normal"/>
+    <w:uiPriority w:val="34"/>
+    <w:qFormat/>
+    <w:rsid w:val="002C2AA4"/>
+    <w:pPr>
+      <w:ind w:left="720"/>
+      <w:contextualSpacing/>
+    </w:pPr>
+  </w:style>
 </w:styles>
 </file>
 

</xml_diff>